<commit_message>
Just fixed an error in the phi equation
</commit_message>
<xml_diff>
--- a/Assignment1/Report/Shallow Water Eq.docx
+++ b/Assignment1/Report/Shallow Water Eq.docx
@@ -223,19 +223,7 @@
         <w:rPr>
           <w:rFonts w:ascii="Book Antiqua" w:hAnsi="Book Antiqua" w:cs="Times New Roman"/>
         </w:rPr>
-        <w:t>Andres Chaves (</w:t>
-      </w:r>
-      <w:r>
-        <w:rPr>
-          <w:rFonts w:ascii="Book Antiqua" w:hAnsi="Book Antiqua" w:cs="Times New Roman"/>
-        </w:rPr>
-        <w:t>706801</w:t>
-      </w:r>
-      <w:r>
-        <w:rPr>
-          <w:rFonts w:ascii="Book Antiqua" w:hAnsi="Book Antiqua" w:cs="Times New Roman"/>
-        </w:rPr>
-        <w:t>)</w:t>
+        <w:t>Andres Chaves (706801)</w:t>
       </w:r>
     </w:p>
     <w:p>
@@ -863,7 +851,6 @@
           <w:szCs w:val="24"/>
         </w:rPr>
       </w:pPr>
-      <w:proofErr w:type="gramStart"/>
       <w:r>
         <w:rPr>
           <w:rFonts w:ascii="Times New Roman" w:eastAsia="Batang" w:hAnsi="Times New Roman"/>
@@ -873,7 +860,6 @@
         </w:rPr>
         <w:t>h</w:t>
       </w:r>
-      <w:proofErr w:type="gramEnd"/>
       <w:r>
         <w:rPr>
           <w:rFonts w:ascii="Times New Roman" w:eastAsia="Batang" w:hAnsi="Times New Roman"/>
@@ -1030,7 +1016,6 @@
           <w:szCs w:val="24"/>
         </w:rPr>
       </w:pPr>
-      <w:proofErr w:type="gramStart"/>
       <w:r>
         <w:rPr>
           <w:rFonts w:ascii="Times New Roman" w:eastAsia="Batang" w:hAnsi="Times New Roman"/>
@@ -1040,7 +1025,6 @@
         </w:rPr>
         <w:t>v</w:t>
       </w:r>
-      <w:proofErr w:type="gramEnd"/>
       <w:r>
         <w:rPr>
           <w:rFonts w:ascii="Times New Roman" w:eastAsia="Batang" w:hAnsi="Times New Roman"/>
@@ -1369,7 +1353,6 @@
         </w:rPr>
         <w:t>[</w:t>
       </w:r>
-      <w:proofErr w:type="spellStart"/>
       <w:r>
         <w:rPr>
           <w:rFonts w:ascii="Times New Roman" w:eastAsia="Batang" w:hAnsi="Times New Roman"/>
@@ -1380,7 +1363,6 @@
         </w:rPr>
         <w:t>ms</w:t>
       </w:r>
-      <w:proofErr w:type="spellEnd"/>
       <w:r>
         <w:rPr>
           <w:rFonts w:ascii="Times New Roman" w:eastAsia="Batang" w:hAnsi="Times New Roman"/>
@@ -1447,7 +1429,6 @@
           <w:szCs w:val="24"/>
         </w:rPr>
       </w:pPr>
-      <w:proofErr w:type="gramStart"/>
       <w:r>
         <w:rPr>
           <w:rFonts w:ascii="Times New Roman" w:eastAsia="Batang" w:hAnsi="Times New Roman"/>
@@ -1458,7 +1439,6 @@
         </w:rPr>
         <w:t>g</w:t>
       </w:r>
-      <w:proofErr w:type="gramEnd"/>
       <w:r>
         <w:rPr>
           <w:rFonts w:ascii="Times New Roman" w:eastAsia="Batang" w:hAnsi="Times New Roman"/>
@@ -2291,7 +2271,6 @@
           <w:lang w:val="es-ES"/>
         </w:rPr>
       </w:pPr>
-      <w:proofErr w:type="gramStart"/>
       <w:r>
         <w:rPr>
           <w:rFonts w:ascii="Times New Roman" w:eastAsia="Batang" w:hAnsi="Times New Roman"/>
@@ -2321,18 +2300,7 @@
           <w:szCs w:val="24"/>
           <w:lang w:val="es-ES"/>
         </w:rPr>
-        <w:t>(</w:t>
-      </w:r>
-      <w:proofErr w:type="gramEnd"/>
-      <w:r>
-        <w:rPr>
-          <w:rFonts w:ascii="Times New Roman" w:eastAsia="Batang" w:hAnsi="Times New Roman"/>
-          <w:position w:val="2"/>
-          <w:sz w:val="24"/>
-          <w:szCs w:val="24"/>
-          <w:lang w:val="es-ES"/>
-        </w:rPr>
-        <w:t>x,</w:t>
+        <w:t>(x,</w:t>
       </w:r>
       <w:r>
         <w:rPr>
@@ -3219,7 +3187,6 @@
           <w:szCs w:val="24"/>
         </w:rPr>
       </w:pPr>
-      <w:proofErr w:type="spellStart"/>
       <w:r>
         <w:rPr>
           <w:rFonts w:ascii="Times New Roman" w:eastAsia="Batang" w:hAnsi="Times New Roman"/>
@@ -3229,7 +3196,6 @@
         </w:rPr>
         <w:t>Runge-Kutta</w:t>
       </w:r>
-      <w:proofErr w:type="spellEnd"/>
       <w:r>
         <w:rPr>
           <w:rFonts w:ascii="Times New Roman" w:eastAsia="Batang" w:hAnsi="Times New Roman"/>
@@ -3507,7 +3473,6 @@
         </w:rPr>
         <w:t xml:space="preserve"> </w:t>
       </w:r>
-      <w:proofErr w:type="spellStart"/>
       <w:r>
         <w:rPr>
           <w:rFonts w:ascii="Times New Roman" w:eastAsia="Batang" w:hAnsi="Times New Roman"/>
@@ -3517,7 +3482,6 @@
         </w:rPr>
         <w:t>Runge-Kutta</w:t>
       </w:r>
-      <w:proofErr w:type="spellEnd"/>
       <w:r>
         <w:rPr>
           <w:rFonts w:ascii="Times New Roman" w:eastAsia="Batang" w:hAnsi="Times New Roman"/>
@@ -4014,7 +3978,6 @@
         </w:rPr>
         <w:t xml:space="preserve"> </w:t>
       </w:r>
-      <w:proofErr w:type="spellStart"/>
       <w:r>
         <w:rPr>
           <w:rFonts w:ascii="Times New Roman" w:eastAsia="Batang" w:hAnsi="Times New Roman"/>
@@ -4044,7 +4007,6 @@
         <w:t>t</w:t>
       </w:r>
       <w:commentRangeEnd w:id="0"/>
-      <w:proofErr w:type="spellEnd"/>
       <w:r>
         <w:rPr>
           <w:rStyle w:val="Refdecomentario"/>
@@ -4587,7 +4549,6 @@
         </w:rPr>
         <w:t xml:space="preserve"> </w:t>
       </w:r>
-      <w:proofErr w:type="gramStart"/>
       <w:r>
         <w:rPr>
           <w:rFonts w:ascii="Times New Roman" w:eastAsiaTheme="minorEastAsia" w:hAnsi="Times New Roman" w:cs="Times New Roman"/>
@@ -4602,7 +4563,6 @@
         </w:rPr>
         <w:t xml:space="preserve"> </w:t>
       </w:r>
-      <w:proofErr w:type="gramEnd"/>
       <m:oMath>
         <m:r>
           <m:rPr>
@@ -6783,14 +6743,7 @@
                   <w:rFonts w:ascii="Cambria Math" w:hAnsi="Cambria Math"/>
                   <w:sz w:val="24"/>
                 </w:rPr>
-                <m:t>-</m:t>
-              </m:r>
-              <m:r>
-                <w:rPr>
-                  <w:rFonts w:ascii="Cambria Math" w:hAnsi="Cambria Math"/>
-                  <w:sz w:val="24"/>
-                </w:rPr>
-                <m:t>v</m:t>
+                <m:t>-v</m:t>
               </m:r>
             </m:e>
             <m:sub>
@@ -6960,14 +6913,7 @@
               <w:rFonts w:ascii="Cambria Math" w:hAnsi="Cambria Math"/>
               <w:sz w:val="24"/>
             </w:rPr>
-            <m:t>-</m:t>
-          </m:r>
-          <m:r>
-            <w:rPr>
-              <w:rFonts w:ascii="Cambria Math" w:hAnsi="Cambria Math"/>
-              <w:sz w:val="24"/>
-            </w:rPr>
-            <m:t>g</m:t>
+            <m:t>-g</m:t>
           </m:r>
           <m:f>
             <m:fPr>
@@ -7091,14 +7037,7 @@
                   <w:rFonts w:ascii="Cambria Math" w:hAnsi="Cambria Math"/>
                   <w:sz w:val="24"/>
                 </w:rPr>
-                <m:t>-</m:t>
-              </m:r>
-              <m:r>
-                <w:rPr>
-                  <w:rFonts w:ascii="Cambria Math" w:hAnsi="Cambria Math"/>
-                  <w:sz w:val="24"/>
-                </w:rPr>
-                <m:t>v</m:t>
+                <m:t>-v</m:t>
               </m:r>
             </m:e>
             <m:sub>
@@ -7268,14 +7207,7 @@
               <w:rFonts w:ascii="Cambria Math" w:hAnsi="Cambria Math"/>
               <w:sz w:val="24"/>
             </w:rPr>
-            <m:t>-</m:t>
-          </m:r>
-          <m:r>
-            <w:rPr>
-              <w:rFonts w:ascii="Cambria Math" w:hAnsi="Cambria Math"/>
-              <w:sz w:val="24"/>
-            </w:rPr>
-            <m:t>g</m:t>
+            <m:t>-g</m:t>
           </m:r>
           <m:f>
             <m:fPr>
@@ -7748,14 +7680,7 @@
                   <w:rFonts w:ascii="Cambria Math" w:eastAsiaTheme="minorEastAsia" w:hAnsi="Cambria Math" w:cs="Times New Roman"/>
                   <w:sz w:val="24"/>
                 </w:rPr>
-                <m:t>i</m:t>
-              </m:r>
-              <m:r>
-                <w:rPr>
-                  <w:rFonts w:ascii="Cambria Math" w:eastAsiaTheme="minorEastAsia" w:hAnsi="Cambria Math" w:cs="Times New Roman"/>
-                  <w:sz w:val="24"/>
-                </w:rPr>
-                <m:t>+1</m:t>
+                <m:t>i+1</m:t>
               </m:r>
             </m:sub>
           </m:sSub>
@@ -7791,14 +7716,7 @@
                   <w:rFonts w:ascii="Cambria Math" w:eastAsiaTheme="minorEastAsia" w:hAnsi="Cambria Math" w:cs="Times New Roman"/>
                   <w:sz w:val="24"/>
                 </w:rPr>
-                <m:t>i</m:t>
-              </m:r>
-              <m:r>
-                <w:rPr>
-                  <w:rFonts w:ascii="Cambria Math" w:eastAsiaTheme="minorEastAsia" w:hAnsi="Cambria Math" w:cs="Times New Roman"/>
-                  <w:sz w:val="24"/>
-                </w:rPr>
-                <m:t>-1</m:t>
+                <m:t>i-1</m:t>
               </m:r>
             </m:sub>
           </m:sSub>
@@ -8293,14 +8211,7 @@
                           <w:rFonts w:ascii="Cambria Math" w:hAnsi="Cambria Math" w:cs="Times New Roman"/>
                           <w:sz w:val="24"/>
                         </w:rPr>
-                        <m:t>∂</m:t>
-                      </m:r>
-                      <m:r>
-                        <w:rPr>
-                          <w:rFonts w:ascii="Cambria Math" w:hAnsi="Cambria Math" w:cs="Times New Roman"/>
-                          <w:sz w:val="24"/>
-                        </w:rPr>
-                        <m:t>t</m:t>
+                        <m:t>∂t</m:t>
                       </m:r>
                     </m:den>
                   </m:f>
@@ -8411,14 +8322,7 @@
                       <w:rFonts w:ascii="Cambria Math" w:eastAsiaTheme="minorEastAsia" w:hAnsi="Cambria Math" w:cs="Times New Roman"/>
                       <w:sz w:val="24"/>
                     </w:rPr>
-                    <m:t>i+1</m:t>
-                  </m:r>
-                  <m:r>
-                    <w:rPr>
-                      <w:rFonts w:ascii="Cambria Math" w:eastAsiaTheme="minorEastAsia" w:hAnsi="Cambria Math" w:cs="Times New Roman"/>
-                      <w:sz w:val="24"/>
-                    </w:rPr>
-                    <m:t>,j</m:t>
+                    <m:t>i+1,j</m:t>
                   </m:r>
                 </m:sub>
               </m:sSub>
@@ -8454,14 +8358,7 @@
                       <w:rFonts w:ascii="Cambria Math" w:eastAsiaTheme="minorEastAsia" w:hAnsi="Cambria Math" w:cs="Times New Roman"/>
                       <w:sz w:val="24"/>
                     </w:rPr>
-                    <m:t>i-1</m:t>
-                  </m:r>
-                  <m:r>
-                    <w:rPr>
-                      <w:rFonts w:ascii="Cambria Math" w:eastAsiaTheme="minorEastAsia" w:hAnsi="Cambria Math" w:cs="Times New Roman"/>
-                      <w:sz w:val="24"/>
-                    </w:rPr>
-                    <m:t>,j</m:t>
+                    <m:t>i-1,j</m:t>
                   </m:r>
                 </m:sub>
               </m:sSub>
@@ -8646,14 +8543,7 @@
                       <w:rFonts w:ascii="Cambria Math" w:eastAsiaTheme="minorEastAsia" w:hAnsi="Cambria Math" w:cs="Times New Roman"/>
                       <w:sz w:val="24"/>
                     </w:rPr>
-                    <m:t>y</m:t>
-                  </m:r>
-                  <m:r>
-                    <w:rPr>
-                      <w:rFonts w:ascii="Cambria Math" w:eastAsiaTheme="minorEastAsia" w:hAnsi="Cambria Math" w:cs="Times New Roman"/>
-                      <w:sz w:val="24"/>
-                    </w:rPr>
-                    <m:t>,i,j</m:t>
+                    <m:t>y,i,j</m:t>
                   </m:r>
                 </m:sub>
               </m:sSub>
@@ -8664,14 +8554,7 @@
                   <w:rFonts w:ascii="Cambria Math" w:eastAsiaTheme="minorEastAsia" w:hAnsi="Cambria Math" w:cs="Times New Roman"/>
                   <w:sz w:val="24"/>
                 </w:rPr>
-                <m:t>2∆</m:t>
-              </m:r>
-              <m:r>
-                <w:rPr>
-                  <w:rFonts w:ascii="Cambria Math" w:eastAsiaTheme="minorEastAsia" w:hAnsi="Cambria Math" w:cs="Times New Roman"/>
-                  <w:sz w:val="24"/>
-                </w:rPr>
-                <m:t>y</m:t>
+                <m:t>2∆y</m:t>
               </m:r>
             </m:den>
           </m:f>
@@ -8711,14 +8594,7 @@
                       <w:rFonts w:ascii="Cambria Math" w:eastAsiaTheme="minorEastAsia" w:hAnsi="Cambria Math" w:cs="Times New Roman"/>
                       <w:sz w:val="24"/>
                     </w:rPr>
-                    <m:t>x,i,j</m:t>
-                  </m:r>
-                  <m:r>
-                    <w:rPr>
-                      <w:rFonts w:ascii="Cambria Math" w:eastAsiaTheme="minorEastAsia" w:hAnsi="Cambria Math" w:cs="Times New Roman"/>
-                      <w:sz w:val="24"/>
-                    </w:rPr>
-                    <m:t>+1</m:t>
+                    <m:t>x,i,j+1</m:t>
                   </m:r>
                 </m:sub>
               </m:sSub>
@@ -8754,19 +8630,2092 @@
                       <w:rFonts w:ascii="Cambria Math" w:eastAsiaTheme="minorEastAsia" w:hAnsi="Cambria Math" w:cs="Times New Roman"/>
                       <w:sz w:val="24"/>
                     </w:rPr>
-                    <m:t>x,i,j</m:t>
-                  </m:r>
-                  <m:r>
-                    <w:rPr>
-                      <w:rFonts w:ascii="Cambria Math" w:eastAsiaTheme="minorEastAsia" w:hAnsi="Cambria Math" w:cs="Times New Roman"/>
-                      <w:sz w:val="24"/>
-                    </w:rPr>
-                    <m:t>-1</m:t>
+                    <m:t>x,i,j-1</m:t>
                   </m:r>
                 </m:sub>
               </m:sSub>
             </m:e>
           </m:d>
+        </m:oMath>
+      </m:oMathPara>
+    </w:p>
+    <w:p>
+      <w:pPr>
+        <w:rPr>
+          <w:rFonts w:ascii="Times New Roman" w:eastAsiaTheme="minorEastAsia" w:hAnsi="Times New Roman" w:cs="Times New Roman"/>
+          <w:sz w:val="24"/>
+        </w:rPr>
+      </w:pPr>
+    </w:p>
+    <w:p>
+      <w:pPr>
+        <w:rPr>
+          <w:rFonts w:ascii="Times New Roman" w:eastAsiaTheme="minorEastAsia" w:hAnsi="Times New Roman" w:cs="Times New Roman"/>
+          <w:sz w:val="24"/>
+        </w:rPr>
+      </w:pPr>
+      <m:oMathPara>
+        <m:oMath>
+          <m:sSub>
+            <m:sSubPr>
+              <m:ctrlPr>
+                <w:rPr>
+                  <w:rFonts w:ascii="Cambria Math" w:eastAsiaTheme="minorEastAsia" w:hAnsi="Cambria Math" w:cs="Times New Roman"/>
+                  <w:i/>
+                  <w:sz w:val="24"/>
+                </w:rPr>
+              </m:ctrlPr>
+            </m:sSubPr>
+            <m:e>
+              <m:d>
+                <m:dPr>
+                  <m:begChr m:val=""/>
+                  <m:endChr m:val="|"/>
+                  <m:ctrlPr>
+                    <w:rPr>
+                      <w:rFonts w:ascii="Cambria Math" w:eastAsiaTheme="minorEastAsia" w:hAnsi="Cambria Math" w:cs="Times New Roman"/>
+                      <w:i/>
+                      <w:sz w:val="24"/>
+                    </w:rPr>
+                  </m:ctrlPr>
+                </m:dPr>
+                <m:e>
+                  <m:f>
+                    <m:fPr>
+                      <m:ctrlPr>
+                        <w:rPr>
+                          <w:rFonts w:ascii="Cambria Math" w:eastAsiaTheme="minorEastAsia" w:hAnsi="Cambria Math" w:cs="Times New Roman"/>
+                          <w:i/>
+                          <w:sz w:val="24"/>
+                        </w:rPr>
+                      </m:ctrlPr>
+                    </m:fPr>
+                    <m:num>
+                      <m:r>
+                        <w:rPr>
+                          <w:rFonts w:ascii="Cambria Math" w:hAnsi="Cambria Math" w:cs="Times New Roman"/>
+                          <w:sz w:val="24"/>
+                        </w:rPr>
+                        <m:t>∂</m:t>
+                      </m:r>
+                      <m:sSub>
+                        <m:sSubPr>
+                          <m:ctrlPr>
+                            <w:rPr>
+                              <w:rFonts w:ascii="Cambria Math" w:hAnsi="Cambria Math" w:cs="Times New Roman"/>
+                              <w:i/>
+                              <w:sz w:val="24"/>
+                            </w:rPr>
+                          </m:ctrlPr>
+                        </m:sSubPr>
+                        <m:e>
+                          <m:r>
+                            <w:rPr>
+                              <w:rFonts w:ascii="Cambria Math" w:hAnsi="Cambria Math" w:cs="Times New Roman"/>
+                              <w:sz w:val="24"/>
+                            </w:rPr>
+                            <m:t>V</m:t>
+                          </m:r>
+                        </m:e>
+                        <m:sub>
+                          <m:r>
+                            <w:rPr>
+                              <w:rFonts w:ascii="Cambria Math" w:hAnsi="Cambria Math" w:cs="Times New Roman"/>
+                              <w:sz w:val="24"/>
+                            </w:rPr>
+                            <m:t>y,i,j</m:t>
+                          </m:r>
+                        </m:sub>
+                      </m:sSub>
+                    </m:num>
+                    <m:den>
+                      <m:r>
+                        <w:rPr>
+                          <w:rFonts w:ascii="Cambria Math" w:hAnsi="Cambria Math" w:cs="Times New Roman"/>
+                          <w:sz w:val="24"/>
+                        </w:rPr>
+                        <m:t>∂t</m:t>
+                      </m:r>
+                    </m:den>
+                  </m:f>
+                </m:e>
+              </m:d>
+            </m:e>
+            <m:sub>
+              <m:sSub>
+                <m:sSubPr>
+                  <m:ctrlPr>
+                    <w:rPr>
+                      <w:rFonts w:ascii="Cambria Math" w:eastAsiaTheme="minorEastAsia" w:hAnsi="Cambria Math" w:cs="Times New Roman"/>
+                      <w:i/>
+                      <w:sz w:val="24"/>
+                    </w:rPr>
+                  </m:ctrlPr>
+                </m:sSubPr>
+                <m:e>
+                  <m:r>
+                    <w:rPr>
+                      <w:rFonts w:ascii="Cambria Math" w:eastAsiaTheme="minorEastAsia" w:hAnsi="Cambria Math" w:cs="Times New Roman"/>
+                      <w:sz w:val="24"/>
+                    </w:rPr>
+                    <m:t>y</m:t>
+                  </m:r>
+                </m:e>
+                <m:sub>
+                  <m:r>
+                    <w:rPr>
+                      <w:rFonts w:ascii="Cambria Math" w:eastAsiaTheme="minorEastAsia" w:hAnsi="Cambria Math" w:cs="Times New Roman"/>
+                      <w:sz w:val="24"/>
+                    </w:rPr>
+                    <m:t>i</m:t>
+                  </m:r>
+                </m:sub>
+              </m:sSub>
+            </m:sub>
+          </m:sSub>
+          <m:r>
+            <w:rPr>
+              <w:rFonts w:ascii="Cambria Math" w:eastAsiaTheme="minorEastAsia" w:hAnsi="Cambria Math" w:cs="Times New Roman"/>
+              <w:sz w:val="24"/>
+            </w:rPr>
+            <m:t>=-</m:t>
+          </m:r>
+          <m:f>
+            <m:fPr>
+              <m:ctrlPr>
+                <w:rPr>
+                  <w:rFonts w:ascii="Cambria Math" w:eastAsiaTheme="minorEastAsia" w:hAnsi="Cambria Math" w:cs="Times New Roman"/>
+                  <w:i/>
+                  <w:sz w:val="24"/>
+                </w:rPr>
+              </m:ctrlPr>
+            </m:fPr>
+            <m:num>
+              <m:r>
+                <w:rPr>
+                  <w:rFonts w:ascii="Cambria Math" w:eastAsiaTheme="minorEastAsia" w:hAnsi="Cambria Math" w:cs="Times New Roman"/>
+                  <w:sz w:val="24"/>
+                </w:rPr>
+                <m:t>g</m:t>
+              </m:r>
+            </m:num>
+            <m:den>
+              <m:r>
+                <w:rPr>
+                  <w:rFonts w:ascii="Cambria Math" w:eastAsiaTheme="minorEastAsia" w:hAnsi="Cambria Math" w:cs="Times New Roman"/>
+                  <w:sz w:val="24"/>
+                </w:rPr>
+                <m:t>2∆y</m:t>
+              </m:r>
+            </m:den>
+          </m:f>
+          <m:d>
+            <m:dPr>
+              <m:ctrlPr>
+                <w:rPr>
+                  <w:rFonts w:ascii="Cambria Math" w:eastAsiaTheme="minorEastAsia" w:hAnsi="Cambria Math" w:cs="Times New Roman"/>
+                  <w:i/>
+                  <w:sz w:val="24"/>
+                </w:rPr>
+              </m:ctrlPr>
+            </m:dPr>
+            <m:e>
+              <m:sSub>
+                <m:sSubPr>
+                  <m:ctrlPr>
+                    <w:rPr>
+                      <w:rFonts w:ascii="Cambria Math" w:eastAsiaTheme="minorEastAsia" w:hAnsi="Cambria Math" w:cs="Times New Roman"/>
+                      <w:i/>
+                      <w:sz w:val="24"/>
+                    </w:rPr>
+                  </m:ctrlPr>
+                </m:sSubPr>
+                <m:e>
+                  <m:r>
+                    <w:rPr>
+                      <w:rFonts w:ascii="Cambria Math" w:eastAsiaTheme="minorEastAsia" w:hAnsi="Cambria Math" w:cs="Times New Roman"/>
+                      <w:sz w:val="24"/>
+                    </w:rPr>
+                    <m:t>h</m:t>
+                  </m:r>
+                </m:e>
+                <m:sub>
+                  <m:r>
+                    <w:rPr>
+                      <w:rFonts w:ascii="Cambria Math" w:eastAsiaTheme="minorEastAsia" w:hAnsi="Cambria Math" w:cs="Times New Roman"/>
+                      <w:sz w:val="24"/>
+                    </w:rPr>
+                    <m:t>i,j+1</m:t>
+                  </m:r>
+                </m:sub>
+              </m:sSub>
+              <m:r>
+                <w:rPr>
+                  <w:rFonts w:ascii="Cambria Math" w:eastAsiaTheme="minorEastAsia" w:hAnsi="Cambria Math" w:cs="Times New Roman"/>
+                  <w:sz w:val="24"/>
+                </w:rPr>
+                <m:t>-</m:t>
+              </m:r>
+              <m:sSub>
+                <m:sSubPr>
+                  <m:ctrlPr>
+                    <w:rPr>
+                      <w:rFonts w:ascii="Cambria Math" w:eastAsiaTheme="minorEastAsia" w:hAnsi="Cambria Math" w:cs="Times New Roman"/>
+                      <w:i/>
+                      <w:sz w:val="24"/>
+                    </w:rPr>
+                  </m:ctrlPr>
+                </m:sSubPr>
+                <m:e>
+                  <m:r>
+                    <w:rPr>
+                      <w:rFonts w:ascii="Cambria Math" w:eastAsiaTheme="minorEastAsia" w:hAnsi="Cambria Math" w:cs="Times New Roman"/>
+                      <w:sz w:val="24"/>
+                    </w:rPr>
+                    <m:t>h</m:t>
+                  </m:r>
+                </m:e>
+                <m:sub>
+                  <m:r>
+                    <w:rPr>
+                      <w:rFonts w:ascii="Cambria Math" w:eastAsiaTheme="minorEastAsia" w:hAnsi="Cambria Math" w:cs="Times New Roman"/>
+                      <w:sz w:val="24"/>
+                    </w:rPr>
+                    <m:t>i,j-1</m:t>
+                  </m:r>
+                </m:sub>
+              </m:sSub>
+            </m:e>
+          </m:d>
+          <m:r>
+            <w:rPr>
+              <w:rFonts w:ascii="Cambria Math" w:eastAsiaTheme="minorEastAsia" w:hAnsi="Cambria Math" w:cs="Times New Roman"/>
+              <w:sz w:val="24"/>
+            </w:rPr>
+            <m:t>-</m:t>
+          </m:r>
+          <m:f>
+            <m:fPr>
+              <m:ctrlPr>
+                <w:rPr>
+                  <w:rFonts w:ascii="Cambria Math" w:eastAsiaTheme="minorEastAsia" w:hAnsi="Cambria Math" w:cs="Times New Roman"/>
+                  <w:i/>
+                  <w:sz w:val="24"/>
+                </w:rPr>
+              </m:ctrlPr>
+            </m:fPr>
+            <m:num>
+              <m:sSub>
+                <m:sSubPr>
+                  <m:ctrlPr>
+                    <w:rPr>
+                      <w:rFonts w:ascii="Cambria Math" w:eastAsiaTheme="minorEastAsia" w:hAnsi="Cambria Math" w:cs="Times New Roman"/>
+                      <w:i/>
+                      <w:sz w:val="24"/>
+                    </w:rPr>
+                  </m:ctrlPr>
+                </m:sSubPr>
+                <m:e>
+                  <m:r>
+                    <w:rPr>
+                      <w:rFonts w:ascii="Cambria Math" w:eastAsiaTheme="minorEastAsia" w:hAnsi="Cambria Math" w:cs="Times New Roman"/>
+                      <w:sz w:val="24"/>
+                    </w:rPr>
+                    <m:t>V</m:t>
+                  </m:r>
+                </m:e>
+                <m:sub>
+                  <m:r>
+                    <w:rPr>
+                      <w:rFonts w:ascii="Cambria Math" w:eastAsiaTheme="minorEastAsia" w:hAnsi="Cambria Math" w:cs="Times New Roman"/>
+                      <w:sz w:val="24"/>
+                    </w:rPr>
+                    <m:t>x,i,j</m:t>
+                  </m:r>
+                </m:sub>
+              </m:sSub>
+            </m:num>
+            <m:den>
+              <m:r>
+                <w:rPr>
+                  <w:rFonts w:ascii="Cambria Math" w:eastAsiaTheme="minorEastAsia" w:hAnsi="Cambria Math" w:cs="Times New Roman"/>
+                  <w:sz w:val="24"/>
+                </w:rPr>
+                <m:t>2∆x</m:t>
+              </m:r>
+            </m:den>
+          </m:f>
+          <m:d>
+            <m:dPr>
+              <m:ctrlPr>
+                <w:rPr>
+                  <w:rFonts w:ascii="Cambria Math" w:eastAsiaTheme="minorEastAsia" w:hAnsi="Cambria Math" w:cs="Times New Roman"/>
+                  <w:i/>
+                  <w:sz w:val="24"/>
+                </w:rPr>
+              </m:ctrlPr>
+            </m:dPr>
+            <m:e>
+              <m:sSub>
+                <m:sSubPr>
+                  <m:ctrlPr>
+                    <w:rPr>
+                      <w:rFonts w:ascii="Cambria Math" w:eastAsiaTheme="minorEastAsia" w:hAnsi="Cambria Math" w:cs="Times New Roman"/>
+                      <w:i/>
+                      <w:sz w:val="24"/>
+                    </w:rPr>
+                  </m:ctrlPr>
+                </m:sSubPr>
+                <m:e>
+                  <m:r>
+                    <w:rPr>
+                      <w:rFonts w:ascii="Cambria Math" w:eastAsiaTheme="minorEastAsia" w:hAnsi="Cambria Math" w:cs="Times New Roman"/>
+                      <w:sz w:val="24"/>
+                    </w:rPr>
+                    <m:t>V</m:t>
+                  </m:r>
+                </m:e>
+                <m:sub>
+                  <m:r>
+                    <w:rPr>
+                      <w:rFonts w:ascii="Cambria Math" w:eastAsiaTheme="minorEastAsia" w:hAnsi="Cambria Math" w:cs="Times New Roman"/>
+                      <w:sz w:val="24"/>
+                    </w:rPr>
+                    <m:t>y,i+1,j</m:t>
+                  </m:r>
+                </m:sub>
+              </m:sSub>
+              <m:r>
+                <w:rPr>
+                  <w:rFonts w:ascii="Cambria Math" w:eastAsiaTheme="minorEastAsia" w:hAnsi="Cambria Math" w:cs="Times New Roman"/>
+                  <w:sz w:val="24"/>
+                </w:rPr>
+                <m:t>-</m:t>
+              </m:r>
+              <m:sSub>
+                <m:sSubPr>
+                  <m:ctrlPr>
+                    <w:rPr>
+                      <w:rFonts w:ascii="Cambria Math" w:eastAsiaTheme="minorEastAsia" w:hAnsi="Cambria Math" w:cs="Times New Roman"/>
+                      <w:i/>
+                      <w:sz w:val="24"/>
+                    </w:rPr>
+                  </m:ctrlPr>
+                </m:sSubPr>
+                <m:e>
+                  <m:r>
+                    <w:rPr>
+                      <w:rFonts w:ascii="Cambria Math" w:eastAsiaTheme="minorEastAsia" w:hAnsi="Cambria Math" w:cs="Times New Roman"/>
+                      <w:sz w:val="24"/>
+                    </w:rPr>
+                    <m:t>V</m:t>
+                  </m:r>
+                </m:e>
+                <m:sub>
+                  <m:r>
+                    <w:rPr>
+                      <w:rFonts w:ascii="Cambria Math" w:eastAsiaTheme="minorEastAsia" w:hAnsi="Cambria Math" w:cs="Times New Roman"/>
+                      <w:sz w:val="24"/>
+                    </w:rPr>
+                    <m:t>y,i-1,j</m:t>
+                  </m:r>
+                </m:sub>
+              </m:sSub>
+            </m:e>
+          </m:d>
+          <m:r>
+            <w:rPr>
+              <w:rFonts w:ascii="Cambria Math" w:eastAsiaTheme="minorEastAsia" w:hAnsi="Cambria Math" w:cs="Times New Roman"/>
+              <w:sz w:val="24"/>
+            </w:rPr>
+            <m:t>-</m:t>
+          </m:r>
+          <m:f>
+            <m:fPr>
+              <m:ctrlPr>
+                <w:rPr>
+                  <w:rFonts w:ascii="Cambria Math" w:eastAsiaTheme="minorEastAsia" w:hAnsi="Cambria Math" w:cs="Times New Roman"/>
+                  <w:i/>
+                  <w:sz w:val="24"/>
+                </w:rPr>
+              </m:ctrlPr>
+            </m:fPr>
+            <m:num>
+              <m:sSub>
+                <m:sSubPr>
+                  <m:ctrlPr>
+                    <w:rPr>
+                      <w:rFonts w:ascii="Cambria Math" w:eastAsiaTheme="minorEastAsia" w:hAnsi="Cambria Math" w:cs="Times New Roman"/>
+                      <w:i/>
+                      <w:sz w:val="24"/>
+                    </w:rPr>
+                  </m:ctrlPr>
+                </m:sSubPr>
+                <m:e>
+                  <m:r>
+                    <w:rPr>
+                      <w:rFonts w:ascii="Cambria Math" w:eastAsiaTheme="minorEastAsia" w:hAnsi="Cambria Math" w:cs="Times New Roman"/>
+                      <w:sz w:val="24"/>
+                    </w:rPr>
+                    <m:t>V</m:t>
+                  </m:r>
+                </m:e>
+                <m:sub>
+                  <m:r>
+                    <w:rPr>
+                      <w:rFonts w:ascii="Cambria Math" w:eastAsiaTheme="minorEastAsia" w:hAnsi="Cambria Math" w:cs="Times New Roman"/>
+                      <w:sz w:val="24"/>
+                    </w:rPr>
+                    <m:t>y,i,j</m:t>
+                  </m:r>
+                </m:sub>
+              </m:sSub>
+            </m:num>
+            <m:den>
+              <m:r>
+                <w:rPr>
+                  <w:rFonts w:ascii="Cambria Math" w:eastAsiaTheme="minorEastAsia" w:hAnsi="Cambria Math" w:cs="Times New Roman"/>
+                  <w:sz w:val="24"/>
+                </w:rPr>
+                <m:t>2∆y</m:t>
+              </m:r>
+            </m:den>
+          </m:f>
+          <m:d>
+            <m:dPr>
+              <m:ctrlPr>
+                <w:rPr>
+                  <w:rFonts w:ascii="Cambria Math" w:eastAsiaTheme="minorEastAsia" w:hAnsi="Cambria Math" w:cs="Times New Roman"/>
+                  <w:i/>
+                  <w:sz w:val="24"/>
+                </w:rPr>
+              </m:ctrlPr>
+            </m:dPr>
+            <m:e>
+              <m:sSub>
+                <m:sSubPr>
+                  <m:ctrlPr>
+                    <w:rPr>
+                      <w:rFonts w:ascii="Cambria Math" w:eastAsiaTheme="minorEastAsia" w:hAnsi="Cambria Math" w:cs="Times New Roman"/>
+                      <w:i/>
+                      <w:sz w:val="24"/>
+                    </w:rPr>
+                  </m:ctrlPr>
+                </m:sSubPr>
+                <m:e>
+                  <m:r>
+                    <w:rPr>
+                      <w:rFonts w:ascii="Cambria Math" w:eastAsiaTheme="minorEastAsia" w:hAnsi="Cambria Math" w:cs="Times New Roman"/>
+                      <w:sz w:val="24"/>
+                    </w:rPr>
+                    <m:t>V</m:t>
+                  </m:r>
+                </m:e>
+                <m:sub>
+                  <m:r>
+                    <w:rPr>
+                      <w:rFonts w:ascii="Cambria Math" w:eastAsiaTheme="minorEastAsia" w:hAnsi="Cambria Math" w:cs="Times New Roman"/>
+                      <w:sz w:val="24"/>
+                    </w:rPr>
+                    <m:t>y,i,j+1</m:t>
+                  </m:r>
+                </m:sub>
+              </m:sSub>
+              <m:r>
+                <w:rPr>
+                  <w:rFonts w:ascii="Cambria Math" w:eastAsiaTheme="minorEastAsia" w:hAnsi="Cambria Math" w:cs="Times New Roman"/>
+                  <w:sz w:val="24"/>
+                </w:rPr>
+                <m:t>-</m:t>
+              </m:r>
+              <m:sSub>
+                <m:sSubPr>
+                  <m:ctrlPr>
+                    <w:rPr>
+                      <w:rFonts w:ascii="Cambria Math" w:eastAsiaTheme="minorEastAsia" w:hAnsi="Cambria Math" w:cs="Times New Roman"/>
+                      <w:i/>
+                      <w:sz w:val="24"/>
+                    </w:rPr>
+                  </m:ctrlPr>
+                </m:sSubPr>
+                <m:e>
+                  <m:r>
+                    <w:rPr>
+                      <w:rFonts w:ascii="Cambria Math" w:eastAsiaTheme="minorEastAsia" w:hAnsi="Cambria Math" w:cs="Times New Roman"/>
+                      <w:sz w:val="24"/>
+                    </w:rPr>
+                    <m:t>V</m:t>
+                  </m:r>
+                </m:e>
+                <m:sub>
+                  <m:r>
+                    <w:rPr>
+                      <w:rFonts w:ascii="Cambria Math" w:eastAsiaTheme="minorEastAsia" w:hAnsi="Cambria Math" w:cs="Times New Roman"/>
+                      <w:sz w:val="24"/>
+                    </w:rPr>
+                    <m:t>y,i,j-1</m:t>
+                  </m:r>
+                </m:sub>
+              </m:sSub>
+            </m:e>
+          </m:d>
+        </m:oMath>
+      </m:oMathPara>
+    </w:p>
+    <w:p>
+      <w:pPr>
+        <w:rPr>
+          <w:rFonts w:ascii="Times New Roman" w:eastAsiaTheme="minorEastAsia" w:hAnsi="Times New Roman" w:cs="Times New Roman"/>
+          <w:sz w:val="24"/>
+        </w:rPr>
+      </w:pPr>
+    </w:p>
+    <w:p>
+      <w:pPr>
+        <w:rPr>
+          <w:rFonts w:ascii="Times New Roman" w:eastAsiaTheme="minorEastAsia" w:hAnsi="Times New Roman" w:cs="Times New Roman"/>
+          <w:sz w:val="24"/>
+        </w:rPr>
+      </w:pPr>
+      <m:oMathPara>
+        <m:oMath>
+          <m:sSub>
+            <m:sSubPr>
+              <m:ctrlPr>
+                <w:rPr>
+                  <w:rFonts w:ascii="Cambria Math" w:eastAsiaTheme="minorEastAsia" w:hAnsi="Cambria Math" w:cs="Times New Roman"/>
+                  <w:i/>
+                  <w:sz w:val="24"/>
+                </w:rPr>
+              </m:ctrlPr>
+            </m:sSubPr>
+            <m:e>
+              <m:d>
+                <m:dPr>
+                  <m:begChr m:val=""/>
+                  <m:endChr m:val="|"/>
+                  <m:ctrlPr>
+                    <w:rPr>
+                      <w:rFonts w:ascii="Cambria Math" w:eastAsiaTheme="minorEastAsia" w:hAnsi="Cambria Math" w:cs="Times New Roman"/>
+                      <w:i/>
+                      <w:sz w:val="24"/>
+                    </w:rPr>
+                  </m:ctrlPr>
+                </m:dPr>
+                <m:e>
+                  <m:f>
+                    <m:fPr>
+                      <m:ctrlPr>
+                        <w:rPr>
+                          <w:rFonts w:ascii="Cambria Math" w:eastAsiaTheme="minorEastAsia" w:hAnsi="Cambria Math" w:cs="Times New Roman"/>
+                          <w:i/>
+                          <w:sz w:val="24"/>
+                        </w:rPr>
+                      </m:ctrlPr>
+                    </m:fPr>
+                    <m:num>
+                      <m:r>
+                        <w:rPr>
+                          <w:rFonts w:ascii="Cambria Math" w:hAnsi="Cambria Math" w:cs="Times New Roman"/>
+                          <w:sz w:val="24"/>
+                        </w:rPr>
+                        <m:t>∂</m:t>
+                      </m:r>
+                      <m:sSub>
+                        <m:sSubPr>
+                          <m:ctrlPr>
+                            <w:rPr>
+                              <w:rFonts w:ascii="Cambria Math" w:hAnsi="Cambria Math" w:cs="Times New Roman"/>
+                              <w:i/>
+                              <w:sz w:val="24"/>
+                            </w:rPr>
+                          </m:ctrlPr>
+                        </m:sSubPr>
+                        <m:e>
+                          <m:r>
+                            <w:rPr>
+                              <w:rFonts w:ascii="Cambria Math" w:hAnsi="Cambria Math" w:cs="Times New Roman"/>
+                              <w:sz w:val="24"/>
+                            </w:rPr>
+                            <m:t>h</m:t>
+                          </m:r>
+                        </m:e>
+                        <m:sub>
+                          <m:r>
+                            <w:rPr>
+                              <w:rFonts w:ascii="Cambria Math" w:hAnsi="Cambria Math" w:cs="Times New Roman"/>
+                              <w:sz w:val="24"/>
+                            </w:rPr>
+                            <m:t>i,j</m:t>
+                          </m:r>
+                        </m:sub>
+                      </m:sSub>
+                    </m:num>
+                    <m:den>
+                      <m:r>
+                        <w:rPr>
+                          <w:rFonts w:ascii="Cambria Math" w:hAnsi="Cambria Math" w:cs="Times New Roman"/>
+                          <w:sz w:val="24"/>
+                        </w:rPr>
+                        <m:t>∂t</m:t>
+                      </m:r>
+                    </m:den>
+                  </m:f>
+                </m:e>
+              </m:d>
+            </m:e>
+            <m:sub>
+              <m:sSub>
+                <m:sSubPr>
+                  <m:ctrlPr>
+                    <w:rPr>
+                      <w:rFonts w:ascii="Cambria Math" w:eastAsiaTheme="minorEastAsia" w:hAnsi="Cambria Math" w:cs="Times New Roman"/>
+                      <w:i/>
+                      <w:sz w:val="24"/>
+                    </w:rPr>
+                  </m:ctrlPr>
+                </m:sSubPr>
+                <m:e>
+                  <m:r>
+                    <w:rPr>
+                      <w:rFonts w:ascii="Cambria Math" w:eastAsiaTheme="minorEastAsia" w:hAnsi="Cambria Math" w:cs="Times New Roman"/>
+                      <w:sz w:val="24"/>
+                    </w:rPr>
+                    <m:t>h</m:t>
+                  </m:r>
+                </m:e>
+                <m:sub>
+                  <m:r>
+                    <w:rPr>
+                      <w:rFonts w:ascii="Cambria Math" w:eastAsiaTheme="minorEastAsia" w:hAnsi="Cambria Math" w:cs="Times New Roman"/>
+                      <w:sz w:val="24"/>
+                    </w:rPr>
+                    <m:t>i</m:t>
+                  </m:r>
+                </m:sub>
+              </m:sSub>
+            </m:sub>
+          </m:sSub>
+          <m:r>
+            <w:rPr>
+              <w:rFonts w:ascii="Cambria Math" w:eastAsiaTheme="minorEastAsia" w:hAnsi="Cambria Math" w:cs="Times New Roman"/>
+              <w:sz w:val="24"/>
+            </w:rPr>
+            <m:t>=-</m:t>
+          </m:r>
+          <m:f>
+            <m:fPr>
+              <m:ctrlPr>
+                <w:rPr>
+                  <w:rFonts w:ascii="Cambria Math" w:eastAsiaTheme="minorEastAsia" w:hAnsi="Cambria Math" w:cs="Times New Roman"/>
+                  <w:i/>
+                  <w:sz w:val="24"/>
+                </w:rPr>
+              </m:ctrlPr>
+            </m:fPr>
+            <m:num>
+              <m:sSub>
+                <m:sSubPr>
+                  <m:ctrlPr>
+                    <w:rPr>
+                      <w:rFonts w:ascii="Cambria Math" w:eastAsiaTheme="minorEastAsia" w:hAnsi="Cambria Math" w:cs="Times New Roman"/>
+                      <w:i/>
+                      <w:sz w:val="24"/>
+                    </w:rPr>
+                  </m:ctrlPr>
+                </m:sSubPr>
+                <m:e>
+                  <m:r>
+                    <w:rPr>
+                      <w:rFonts w:ascii="Cambria Math" w:eastAsiaTheme="minorEastAsia" w:hAnsi="Cambria Math" w:cs="Times New Roman"/>
+                      <w:sz w:val="24"/>
+                    </w:rPr>
+                    <m:t>V</m:t>
+                  </m:r>
+                </m:e>
+                <m:sub>
+                  <m:r>
+                    <w:rPr>
+                      <w:rFonts w:ascii="Cambria Math" w:eastAsiaTheme="minorEastAsia" w:hAnsi="Cambria Math" w:cs="Times New Roman"/>
+                      <w:sz w:val="24"/>
+                    </w:rPr>
+                    <m:t>x,i,j</m:t>
+                  </m:r>
+                </m:sub>
+              </m:sSub>
+            </m:num>
+            <m:den>
+              <m:r>
+                <w:rPr>
+                  <w:rFonts w:ascii="Cambria Math" w:eastAsiaTheme="minorEastAsia" w:hAnsi="Cambria Math" w:cs="Times New Roman"/>
+                  <w:sz w:val="24"/>
+                </w:rPr>
+                <m:t>2∆x</m:t>
+              </m:r>
+            </m:den>
+          </m:f>
+          <m:d>
+            <m:dPr>
+              <m:ctrlPr>
+                <w:rPr>
+                  <w:rFonts w:ascii="Cambria Math" w:eastAsiaTheme="minorEastAsia" w:hAnsi="Cambria Math" w:cs="Times New Roman"/>
+                  <w:i/>
+                  <w:sz w:val="24"/>
+                </w:rPr>
+              </m:ctrlPr>
+            </m:dPr>
+            <m:e>
+              <m:sSub>
+                <m:sSubPr>
+                  <m:ctrlPr>
+                    <w:rPr>
+                      <w:rFonts w:ascii="Cambria Math" w:eastAsiaTheme="minorEastAsia" w:hAnsi="Cambria Math" w:cs="Times New Roman"/>
+                      <w:i/>
+                      <w:sz w:val="24"/>
+                    </w:rPr>
+                  </m:ctrlPr>
+                </m:sSubPr>
+                <m:e>
+                  <m:r>
+                    <w:rPr>
+                      <w:rFonts w:ascii="Cambria Math" w:eastAsiaTheme="minorEastAsia" w:hAnsi="Cambria Math" w:cs="Times New Roman"/>
+                      <w:sz w:val="24"/>
+                    </w:rPr>
+                    <m:t>h</m:t>
+                  </m:r>
+                </m:e>
+                <m:sub>
+                  <m:r>
+                    <w:rPr>
+                      <w:rFonts w:ascii="Cambria Math" w:eastAsiaTheme="minorEastAsia" w:hAnsi="Cambria Math" w:cs="Times New Roman"/>
+                      <w:sz w:val="24"/>
+                    </w:rPr>
+                    <m:t>i+1,j</m:t>
+                  </m:r>
+                </m:sub>
+              </m:sSub>
+              <m:r>
+                <w:rPr>
+                  <w:rFonts w:ascii="Cambria Math" w:eastAsiaTheme="minorEastAsia" w:hAnsi="Cambria Math" w:cs="Times New Roman"/>
+                  <w:sz w:val="24"/>
+                </w:rPr>
+                <m:t>-</m:t>
+              </m:r>
+              <m:sSub>
+                <m:sSubPr>
+                  <m:ctrlPr>
+                    <w:rPr>
+                      <w:rFonts w:ascii="Cambria Math" w:eastAsiaTheme="minorEastAsia" w:hAnsi="Cambria Math" w:cs="Times New Roman"/>
+                      <w:i/>
+                      <w:sz w:val="24"/>
+                    </w:rPr>
+                  </m:ctrlPr>
+                </m:sSubPr>
+                <m:e>
+                  <m:r>
+                    <w:rPr>
+                      <w:rFonts w:ascii="Cambria Math" w:eastAsiaTheme="minorEastAsia" w:hAnsi="Cambria Math" w:cs="Times New Roman"/>
+                      <w:sz w:val="24"/>
+                    </w:rPr>
+                    <m:t>h</m:t>
+                  </m:r>
+                </m:e>
+                <m:sub>
+                  <m:r>
+                    <w:rPr>
+                      <w:rFonts w:ascii="Cambria Math" w:eastAsiaTheme="minorEastAsia" w:hAnsi="Cambria Math" w:cs="Times New Roman"/>
+                      <w:sz w:val="24"/>
+                    </w:rPr>
+                    <m:t>i-1,j</m:t>
+                  </m:r>
+                </m:sub>
+              </m:sSub>
+            </m:e>
+          </m:d>
+          <m:r>
+            <w:rPr>
+              <w:rFonts w:ascii="Cambria Math" w:eastAsiaTheme="minorEastAsia" w:hAnsi="Cambria Math" w:cs="Times New Roman"/>
+              <w:sz w:val="24"/>
+            </w:rPr>
+            <m:t>-</m:t>
+          </m:r>
+          <m:f>
+            <m:fPr>
+              <m:ctrlPr>
+                <w:rPr>
+                  <w:rFonts w:ascii="Cambria Math" w:eastAsiaTheme="minorEastAsia" w:hAnsi="Cambria Math" w:cs="Times New Roman"/>
+                  <w:i/>
+                  <w:sz w:val="24"/>
+                </w:rPr>
+              </m:ctrlPr>
+            </m:fPr>
+            <m:num>
+              <m:sSub>
+                <m:sSubPr>
+                  <m:ctrlPr>
+                    <w:rPr>
+                      <w:rFonts w:ascii="Cambria Math" w:eastAsiaTheme="minorEastAsia" w:hAnsi="Cambria Math" w:cs="Times New Roman"/>
+                      <w:i/>
+                      <w:sz w:val="24"/>
+                    </w:rPr>
+                  </m:ctrlPr>
+                </m:sSubPr>
+                <m:e>
+                  <m:r>
+                    <w:rPr>
+                      <w:rFonts w:ascii="Cambria Math" w:eastAsiaTheme="minorEastAsia" w:hAnsi="Cambria Math" w:cs="Times New Roman"/>
+                      <w:sz w:val="24"/>
+                    </w:rPr>
+                    <m:t>h</m:t>
+                  </m:r>
+                </m:e>
+                <m:sub>
+                  <m:r>
+                    <w:rPr>
+                      <w:rFonts w:ascii="Cambria Math" w:eastAsiaTheme="minorEastAsia" w:hAnsi="Cambria Math" w:cs="Times New Roman"/>
+                      <w:sz w:val="24"/>
+                    </w:rPr>
+                    <m:t>i,j</m:t>
+                  </m:r>
+                </m:sub>
+              </m:sSub>
+            </m:num>
+            <m:den>
+              <m:r>
+                <w:rPr>
+                  <w:rFonts w:ascii="Cambria Math" w:eastAsiaTheme="minorEastAsia" w:hAnsi="Cambria Math" w:cs="Times New Roman"/>
+                  <w:sz w:val="24"/>
+                </w:rPr>
+                <m:t>2∆x</m:t>
+              </m:r>
+            </m:den>
+          </m:f>
+          <m:d>
+            <m:dPr>
+              <m:ctrlPr>
+                <w:rPr>
+                  <w:rFonts w:ascii="Cambria Math" w:eastAsiaTheme="minorEastAsia" w:hAnsi="Cambria Math" w:cs="Times New Roman"/>
+                  <w:i/>
+                  <w:sz w:val="24"/>
+                </w:rPr>
+              </m:ctrlPr>
+            </m:dPr>
+            <m:e>
+              <m:sSub>
+                <m:sSubPr>
+                  <m:ctrlPr>
+                    <w:rPr>
+                      <w:rFonts w:ascii="Cambria Math" w:eastAsiaTheme="minorEastAsia" w:hAnsi="Cambria Math" w:cs="Times New Roman"/>
+                      <w:i/>
+                      <w:sz w:val="24"/>
+                    </w:rPr>
+                  </m:ctrlPr>
+                </m:sSubPr>
+                <m:e>
+                  <m:r>
+                    <w:rPr>
+                      <w:rFonts w:ascii="Cambria Math" w:eastAsiaTheme="minorEastAsia" w:hAnsi="Cambria Math" w:cs="Times New Roman"/>
+                      <w:sz w:val="24"/>
+                    </w:rPr>
+                    <m:t>V</m:t>
+                  </m:r>
+                </m:e>
+                <m:sub>
+                  <m:r>
+                    <w:rPr>
+                      <w:rFonts w:ascii="Cambria Math" w:eastAsiaTheme="minorEastAsia" w:hAnsi="Cambria Math" w:cs="Times New Roman"/>
+                      <w:sz w:val="24"/>
+                    </w:rPr>
+                    <m:t>x,i+1,j</m:t>
+                  </m:r>
+                </m:sub>
+              </m:sSub>
+              <m:r>
+                <w:rPr>
+                  <w:rFonts w:ascii="Cambria Math" w:eastAsiaTheme="minorEastAsia" w:hAnsi="Cambria Math" w:cs="Times New Roman"/>
+                  <w:sz w:val="24"/>
+                </w:rPr>
+                <m:t>-</m:t>
+              </m:r>
+              <m:sSub>
+                <m:sSubPr>
+                  <m:ctrlPr>
+                    <w:rPr>
+                      <w:rFonts w:ascii="Cambria Math" w:eastAsiaTheme="minorEastAsia" w:hAnsi="Cambria Math" w:cs="Times New Roman"/>
+                      <w:i/>
+                      <w:sz w:val="24"/>
+                    </w:rPr>
+                  </m:ctrlPr>
+                </m:sSubPr>
+                <m:e>
+                  <m:r>
+                    <w:rPr>
+                      <w:rFonts w:ascii="Cambria Math" w:eastAsiaTheme="minorEastAsia" w:hAnsi="Cambria Math" w:cs="Times New Roman"/>
+                      <w:sz w:val="24"/>
+                    </w:rPr>
+                    <m:t>V</m:t>
+                  </m:r>
+                </m:e>
+                <m:sub>
+                  <m:r>
+                    <w:rPr>
+                      <w:rFonts w:ascii="Cambria Math" w:eastAsiaTheme="minorEastAsia" w:hAnsi="Cambria Math" w:cs="Times New Roman"/>
+                      <w:sz w:val="24"/>
+                    </w:rPr>
+                    <m:t>x,i-1,j</m:t>
+                  </m:r>
+                </m:sub>
+              </m:sSub>
+            </m:e>
+          </m:d>
+          <m:r>
+            <w:rPr>
+              <w:rFonts w:ascii="Cambria Math" w:eastAsiaTheme="minorEastAsia" w:hAnsi="Cambria Math" w:cs="Times New Roman"/>
+              <w:sz w:val="24"/>
+            </w:rPr>
+            <m:t>-</m:t>
+          </m:r>
+          <m:f>
+            <m:fPr>
+              <m:ctrlPr>
+                <w:rPr>
+                  <w:rFonts w:ascii="Cambria Math" w:eastAsiaTheme="minorEastAsia" w:hAnsi="Cambria Math" w:cs="Times New Roman"/>
+                  <w:i/>
+                  <w:sz w:val="24"/>
+                </w:rPr>
+              </m:ctrlPr>
+            </m:fPr>
+            <m:num>
+              <m:sSub>
+                <m:sSubPr>
+                  <m:ctrlPr>
+                    <w:rPr>
+                      <w:rFonts w:ascii="Cambria Math" w:eastAsiaTheme="minorEastAsia" w:hAnsi="Cambria Math" w:cs="Times New Roman"/>
+                      <w:i/>
+                      <w:sz w:val="24"/>
+                    </w:rPr>
+                  </m:ctrlPr>
+                </m:sSubPr>
+                <m:e>
+                  <m:r>
+                    <w:rPr>
+                      <w:rFonts w:ascii="Cambria Math" w:eastAsiaTheme="minorEastAsia" w:hAnsi="Cambria Math" w:cs="Times New Roman"/>
+                      <w:sz w:val="24"/>
+                    </w:rPr>
+                    <m:t>V</m:t>
+                  </m:r>
+                </m:e>
+                <m:sub>
+                  <m:r>
+                    <w:rPr>
+                      <w:rFonts w:ascii="Cambria Math" w:eastAsiaTheme="minorEastAsia" w:hAnsi="Cambria Math" w:cs="Times New Roman"/>
+                      <w:sz w:val="24"/>
+                    </w:rPr>
+                    <m:t>y,i,j</m:t>
+                  </m:r>
+                </m:sub>
+              </m:sSub>
+            </m:num>
+            <m:den>
+              <m:r>
+                <w:rPr>
+                  <w:rFonts w:ascii="Cambria Math" w:eastAsiaTheme="minorEastAsia" w:hAnsi="Cambria Math" w:cs="Times New Roman"/>
+                  <w:sz w:val="24"/>
+                </w:rPr>
+                <m:t>2∆y</m:t>
+              </m:r>
+            </m:den>
+          </m:f>
+          <m:d>
+            <m:dPr>
+              <m:ctrlPr>
+                <w:rPr>
+                  <w:rFonts w:ascii="Cambria Math" w:eastAsiaTheme="minorEastAsia" w:hAnsi="Cambria Math" w:cs="Times New Roman"/>
+                  <w:i/>
+                  <w:sz w:val="24"/>
+                </w:rPr>
+              </m:ctrlPr>
+            </m:dPr>
+            <m:e>
+              <m:sSub>
+                <m:sSubPr>
+                  <m:ctrlPr>
+                    <w:rPr>
+                      <w:rFonts w:ascii="Cambria Math" w:eastAsiaTheme="minorEastAsia" w:hAnsi="Cambria Math" w:cs="Times New Roman"/>
+                      <w:i/>
+                      <w:sz w:val="24"/>
+                    </w:rPr>
+                  </m:ctrlPr>
+                </m:sSubPr>
+                <m:e>
+                  <m:r>
+                    <w:rPr>
+                      <w:rFonts w:ascii="Cambria Math" w:eastAsiaTheme="minorEastAsia" w:hAnsi="Cambria Math" w:cs="Times New Roman"/>
+                      <w:sz w:val="24"/>
+                    </w:rPr>
+                    <m:t>h</m:t>
+                  </m:r>
+                </m:e>
+                <m:sub>
+                  <m:r>
+                    <w:rPr>
+                      <w:rFonts w:ascii="Cambria Math" w:eastAsiaTheme="minorEastAsia" w:hAnsi="Cambria Math" w:cs="Times New Roman"/>
+                      <w:sz w:val="24"/>
+                    </w:rPr>
+                    <m:t>i,j+1</m:t>
+                  </m:r>
+                </m:sub>
+              </m:sSub>
+              <m:r>
+                <w:rPr>
+                  <w:rFonts w:ascii="Cambria Math" w:eastAsiaTheme="minorEastAsia" w:hAnsi="Cambria Math" w:cs="Times New Roman"/>
+                  <w:sz w:val="24"/>
+                </w:rPr>
+                <m:t>-</m:t>
+              </m:r>
+              <m:sSub>
+                <m:sSubPr>
+                  <m:ctrlPr>
+                    <w:rPr>
+                      <w:rFonts w:ascii="Cambria Math" w:eastAsiaTheme="minorEastAsia" w:hAnsi="Cambria Math" w:cs="Times New Roman"/>
+                      <w:i/>
+                      <w:sz w:val="24"/>
+                    </w:rPr>
+                  </m:ctrlPr>
+                </m:sSubPr>
+                <m:e>
+                  <m:r>
+                    <w:rPr>
+                      <w:rFonts w:ascii="Cambria Math" w:eastAsiaTheme="minorEastAsia" w:hAnsi="Cambria Math" w:cs="Times New Roman"/>
+                      <w:sz w:val="24"/>
+                    </w:rPr>
+                    <m:t>h</m:t>
+                  </m:r>
+                </m:e>
+                <m:sub>
+                  <m:r>
+                    <w:rPr>
+                      <w:rFonts w:ascii="Cambria Math" w:eastAsiaTheme="minorEastAsia" w:hAnsi="Cambria Math" w:cs="Times New Roman"/>
+                      <w:sz w:val="24"/>
+                    </w:rPr>
+                    <m:t>i,j-1</m:t>
+                  </m:r>
+                </m:sub>
+              </m:sSub>
+            </m:e>
+          </m:d>
+          <m:r>
+            <w:rPr>
+              <w:rFonts w:ascii="Cambria Math" w:eastAsiaTheme="minorEastAsia" w:hAnsi="Cambria Math" w:cs="Times New Roman"/>
+              <w:sz w:val="24"/>
+            </w:rPr>
+            <m:t>-</m:t>
+          </m:r>
+          <m:f>
+            <m:fPr>
+              <m:ctrlPr>
+                <w:rPr>
+                  <w:rFonts w:ascii="Cambria Math" w:eastAsiaTheme="minorEastAsia" w:hAnsi="Cambria Math" w:cs="Times New Roman"/>
+                  <w:i/>
+                  <w:sz w:val="24"/>
+                </w:rPr>
+              </m:ctrlPr>
+            </m:fPr>
+            <m:num>
+              <m:sSub>
+                <m:sSubPr>
+                  <m:ctrlPr>
+                    <w:rPr>
+                      <w:rFonts w:ascii="Cambria Math" w:eastAsiaTheme="minorEastAsia" w:hAnsi="Cambria Math" w:cs="Times New Roman"/>
+                      <w:i/>
+                      <w:sz w:val="24"/>
+                    </w:rPr>
+                  </m:ctrlPr>
+                </m:sSubPr>
+                <m:e>
+                  <m:r>
+                    <w:rPr>
+                      <w:rFonts w:ascii="Cambria Math" w:eastAsiaTheme="minorEastAsia" w:hAnsi="Cambria Math" w:cs="Times New Roman"/>
+                      <w:sz w:val="24"/>
+                    </w:rPr>
+                    <m:t>h</m:t>
+                  </m:r>
+                </m:e>
+                <m:sub>
+                  <m:r>
+                    <w:rPr>
+                      <w:rFonts w:ascii="Cambria Math" w:eastAsiaTheme="minorEastAsia" w:hAnsi="Cambria Math" w:cs="Times New Roman"/>
+                      <w:sz w:val="24"/>
+                    </w:rPr>
+                    <m:t>i,j</m:t>
+                  </m:r>
+                </m:sub>
+              </m:sSub>
+            </m:num>
+            <m:den>
+              <m:r>
+                <w:rPr>
+                  <w:rFonts w:ascii="Cambria Math" w:eastAsiaTheme="minorEastAsia" w:hAnsi="Cambria Math" w:cs="Times New Roman"/>
+                  <w:sz w:val="24"/>
+                </w:rPr>
+                <m:t>2∆y</m:t>
+              </m:r>
+            </m:den>
+          </m:f>
+          <m:d>
+            <m:dPr>
+              <m:ctrlPr>
+                <w:rPr>
+                  <w:rFonts w:ascii="Cambria Math" w:eastAsiaTheme="minorEastAsia" w:hAnsi="Cambria Math" w:cs="Times New Roman"/>
+                  <w:i/>
+                  <w:sz w:val="24"/>
+                </w:rPr>
+              </m:ctrlPr>
+            </m:dPr>
+            <m:e>
+              <m:sSub>
+                <m:sSubPr>
+                  <m:ctrlPr>
+                    <w:rPr>
+                      <w:rFonts w:ascii="Cambria Math" w:eastAsiaTheme="minorEastAsia" w:hAnsi="Cambria Math" w:cs="Times New Roman"/>
+                      <w:i/>
+                      <w:sz w:val="24"/>
+                    </w:rPr>
+                  </m:ctrlPr>
+                </m:sSubPr>
+                <m:e>
+                  <m:r>
+                    <w:rPr>
+                      <w:rFonts w:ascii="Cambria Math" w:eastAsiaTheme="minorEastAsia" w:hAnsi="Cambria Math" w:cs="Times New Roman"/>
+                      <w:sz w:val="24"/>
+                    </w:rPr>
+                    <m:t>h</m:t>
+                  </m:r>
+                </m:e>
+                <m:sub>
+                  <m:r>
+                    <w:rPr>
+                      <w:rFonts w:ascii="Cambria Math" w:eastAsiaTheme="minorEastAsia" w:hAnsi="Cambria Math" w:cs="Times New Roman"/>
+                      <w:sz w:val="24"/>
+                    </w:rPr>
+                    <m:t>i,j+1</m:t>
+                  </m:r>
+                </m:sub>
+              </m:sSub>
+              <m:r>
+                <w:rPr>
+                  <w:rFonts w:ascii="Cambria Math" w:eastAsiaTheme="minorEastAsia" w:hAnsi="Cambria Math" w:cs="Times New Roman"/>
+                  <w:sz w:val="24"/>
+                </w:rPr>
+                <m:t>-</m:t>
+              </m:r>
+              <m:sSub>
+                <m:sSubPr>
+                  <m:ctrlPr>
+                    <w:rPr>
+                      <w:rFonts w:ascii="Cambria Math" w:eastAsiaTheme="minorEastAsia" w:hAnsi="Cambria Math" w:cs="Times New Roman"/>
+                      <w:i/>
+                      <w:sz w:val="24"/>
+                    </w:rPr>
+                  </m:ctrlPr>
+                </m:sSubPr>
+                <m:e>
+                  <m:r>
+                    <w:rPr>
+                      <w:rFonts w:ascii="Cambria Math" w:eastAsiaTheme="minorEastAsia" w:hAnsi="Cambria Math" w:cs="Times New Roman"/>
+                      <w:sz w:val="24"/>
+                    </w:rPr>
+                    <m:t>h</m:t>
+                  </m:r>
+                </m:e>
+                <m:sub>
+                  <m:r>
+                    <w:rPr>
+                      <w:rFonts w:ascii="Cambria Math" w:eastAsiaTheme="minorEastAsia" w:hAnsi="Cambria Math" w:cs="Times New Roman"/>
+                      <w:sz w:val="24"/>
+                    </w:rPr>
+                    <m:t>i,j-1</m:t>
+                  </m:r>
+                </m:sub>
+              </m:sSub>
+            </m:e>
+          </m:d>
+        </m:oMath>
+      </m:oMathPara>
+    </w:p>
+    <w:p>
+      <w:pPr>
+        <w:rPr>
+          <w:rFonts w:ascii="Times New Roman" w:eastAsiaTheme="minorEastAsia" w:hAnsi="Times New Roman" w:cs="Times New Roman"/>
+          <w:sz w:val="24"/>
+        </w:rPr>
+      </w:pPr>
+    </w:p>
+    <w:p>
+      <w:pPr>
+        <w:rPr>
+          <w:rFonts w:ascii="Times New Roman" w:eastAsiaTheme="minorEastAsia" w:hAnsi="Times New Roman" w:cs="Times New Roman"/>
+          <w:sz w:val="24"/>
+        </w:rPr>
+      </w:pPr>
+    </w:p>
+    <w:p>
+      <w:pPr>
+        <w:rPr>
+          <w:rFonts w:ascii="Times New Roman" w:eastAsiaTheme="minorEastAsia" w:hAnsi="Times New Roman" w:cs="Times New Roman"/>
+          <w:sz w:val="24"/>
+        </w:rPr>
+      </w:pPr>
+      <w:r>
+        <w:rPr>
+          <w:rFonts w:ascii="Times New Roman" w:eastAsiaTheme="minorEastAsia" w:hAnsi="Times New Roman" w:cs="Times New Roman"/>
+          <w:sz w:val="24"/>
+        </w:rPr>
+        <w:t>Applying the fourth order central difference in the equations (3), (4) and (5) now we have:</w:t>
+      </w:r>
+    </w:p>
+    <w:p>
+      <w:pPr>
+        <w:rPr>
+          <w:rFonts w:ascii="Times New Roman" w:eastAsiaTheme="minorEastAsia" w:hAnsi="Times New Roman" w:cs="Times New Roman"/>
+          <w:sz w:val="24"/>
+        </w:rPr>
+      </w:pPr>
+    </w:p>
+    <w:p>
+      <w:pPr>
+        <w:rPr>
+          <w:rFonts w:ascii="Times New Roman" w:eastAsiaTheme="minorEastAsia" w:hAnsi="Times New Roman" w:cs="Times New Roman"/>
+          <w:sz w:val="24"/>
+        </w:rPr>
+      </w:pPr>
+      <m:oMathPara>
+        <m:oMath>
+          <m:sSub>
+            <m:sSubPr>
+              <m:ctrlPr>
+                <w:rPr>
+                  <w:rFonts w:ascii="Cambria Math" w:eastAsiaTheme="minorEastAsia" w:hAnsi="Cambria Math" w:cs="Times New Roman"/>
+                  <w:i/>
+                  <w:sz w:val="24"/>
+                </w:rPr>
+              </m:ctrlPr>
+            </m:sSubPr>
+            <m:e>
+              <m:d>
+                <m:dPr>
+                  <m:begChr m:val=""/>
+                  <m:endChr m:val="|"/>
+                  <m:ctrlPr>
+                    <w:rPr>
+                      <w:rFonts w:ascii="Cambria Math" w:eastAsiaTheme="minorEastAsia" w:hAnsi="Cambria Math" w:cs="Times New Roman"/>
+                      <w:i/>
+                      <w:sz w:val="24"/>
+                    </w:rPr>
+                  </m:ctrlPr>
+                </m:dPr>
+                <m:e>
+                  <m:f>
+                    <m:fPr>
+                      <m:ctrlPr>
+                        <w:rPr>
+                          <w:rFonts w:ascii="Cambria Math" w:eastAsiaTheme="minorEastAsia" w:hAnsi="Cambria Math" w:cs="Times New Roman"/>
+                          <w:i/>
+                          <w:sz w:val="24"/>
+                        </w:rPr>
+                      </m:ctrlPr>
+                    </m:fPr>
+                    <m:num>
+                      <m:r>
+                        <w:rPr>
+                          <w:rFonts w:ascii="Cambria Math" w:hAnsi="Cambria Math" w:cs="Times New Roman"/>
+                          <w:sz w:val="24"/>
+                        </w:rPr>
+                        <m:t>∂</m:t>
+                      </m:r>
+                      <m:sSub>
+                        <m:sSubPr>
+                          <m:ctrlPr>
+                            <w:rPr>
+                              <w:rFonts w:ascii="Cambria Math" w:hAnsi="Cambria Math" w:cs="Times New Roman"/>
+                              <w:i/>
+                              <w:sz w:val="24"/>
+                            </w:rPr>
+                          </m:ctrlPr>
+                        </m:sSubPr>
+                        <m:e>
+                          <m:r>
+                            <w:rPr>
+                              <w:rFonts w:ascii="Cambria Math" w:hAnsi="Cambria Math" w:cs="Times New Roman"/>
+                              <w:sz w:val="24"/>
+                            </w:rPr>
+                            <m:t>V</m:t>
+                          </m:r>
+                        </m:e>
+                        <m:sub>
+                          <m:r>
+                            <w:rPr>
+                              <w:rFonts w:ascii="Cambria Math" w:hAnsi="Cambria Math" w:cs="Times New Roman"/>
+                              <w:sz w:val="24"/>
+                            </w:rPr>
+                            <m:t>x,i,j</m:t>
+                          </m:r>
+                        </m:sub>
+                      </m:sSub>
+                    </m:num>
+                    <m:den>
+                      <m:r>
+                        <w:rPr>
+                          <w:rFonts w:ascii="Cambria Math" w:hAnsi="Cambria Math" w:cs="Times New Roman"/>
+                          <w:sz w:val="24"/>
+                        </w:rPr>
+                        <m:t>∂t</m:t>
+                      </m:r>
+                    </m:den>
+                  </m:f>
+                </m:e>
+              </m:d>
+            </m:e>
+            <m:sub>
+              <m:sSub>
+                <m:sSubPr>
+                  <m:ctrlPr>
+                    <w:rPr>
+                      <w:rFonts w:ascii="Cambria Math" w:eastAsiaTheme="minorEastAsia" w:hAnsi="Cambria Math" w:cs="Times New Roman"/>
+                      <w:i/>
+                      <w:sz w:val="24"/>
+                    </w:rPr>
+                  </m:ctrlPr>
+                </m:sSubPr>
+                <m:e>
+                  <m:r>
+                    <w:rPr>
+                      <w:rFonts w:ascii="Cambria Math" w:eastAsiaTheme="minorEastAsia" w:hAnsi="Cambria Math" w:cs="Times New Roman"/>
+                      <w:sz w:val="24"/>
+                    </w:rPr>
+                    <m:t>x</m:t>
+                  </m:r>
+                </m:e>
+                <m:sub>
+                  <m:r>
+                    <w:rPr>
+                      <w:rFonts w:ascii="Cambria Math" w:eastAsiaTheme="minorEastAsia" w:hAnsi="Cambria Math" w:cs="Times New Roman"/>
+                      <w:sz w:val="24"/>
+                    </w:rPr>
+                    <m:t>i</m:t>
+                  </m:r>
+                </m:sub>
+              </m:sSub>
+            </m:sub>
+          </m:sSub>
+          <m:r>
+            <w:rPr>
+              <w:rFonts w:ascii="Cambria Math" w:eastAsiaTheme="minorEastAsia" w:hAnsi="Cambria Math" w:cs="Times New Roman"/>
+              <w:sz w:val="24"/>
+            </w:rPr>
+            <m:t>=</m:t>
+          </m:r>
+          <m:r>
+            <w:rPr>
+              <w:rFonts w:ascii="Cambria Math" w:eastAsiaTheme="minorEastAsia" w:hAnsi="Cambria Math" w:cs="Times New Roman"/>
+              <w:sz w:val="24"/>
+            </w:rPr>
+            <m:t>-</m:t>
+          </m:r>
+          <m:f>
+            <m:fPr>
+              <m:ctrlPr>
+                <w:rPr>
+                  <w:rFonts w:ascii="Cambria Math" w:eastAsiaTheme="minorEastAsia" w:hAnsi="Cambria Math" w:cs="Times New Roman"/>
+                  <w:i/>
+                  <w:sz w:val="24"/>
+                </w:rPr>
+              </m:ctrlPr>
+            </m:fPr>
+            <m:num>
+              <m:r>
+                <w:rPr>
+                  <w:rFonts w:ascii="Cambria Math" w:eastAsiaTheme="minorEastAsia" w:hAnsi="Cambria Math" w:cs="Times New Roman"/>
+                  <w:sz w:val="24"/>
+                </w:rPr>
+                <m:t>g</m:t>
+              </m:r>
+            </m:num>
+            <m:den>
+              <m:r>
+                <w:rPr>
+                  <w:rFonts w:ascii="Cambria Math" w:eastAsiaTheme="minorEastAsia" w:hAnsi="Cambria Math" w:cs="Times New Roman"/>
+                  <w:sz w:val="24"/>
+                </w:rPr>
+                <m:t>12∆x</m:t>
+              </m:r>
+            </m:den>
+          </m:f>
+          <m:d>
+            <m:dPr>
+              <m:ctrlPr>
+                <w:rPr>
+                  <w:rFonts w:ascii="Cambria Math" w:eastAsiaTheme="minorEastAsia" w:hAnsi="Cambria Math" w:cs="Times New Roman"/>
+                  <w:i/>
+                  <w:sz w:val="24"/>
+                </w:rPr>
+              </m:ctrlPr>
+            </m:dPr>
+            <m:e>
+              <m:sSub>
+                <m:sSubPr>
+                  <m:ctrlPr>
+                    <w:rPr>
+                      <w:rFonts w:ascii="Cambria Math" w:eastAsiaTheme="minorEastAsia" w:hAnsi="Cambria Math" w:cs="Times New Roman"/>
+                      <w:i/>
+                      <w:sz w:val="24"/>
+                    </w:rPr>
+                  </m:ctrlPr>
+                </m:sSubPr>
+                <m:e>
+                  <m:r>
+                    <w:rPr>
+                      <w:rFonts w:ascii="Cambria Math" w:eastAsiaTheme="minorEastAsia" w:hAnsi="Cambria Math" w:cs="Times New Roman"/>
+                      <w:sz w:val="24"/>
+                    </w:rPr>
+                    <m:t>h</m:t>
+                  </m:r>
+                </m:e>
+                <m:sub>
+                  <m:r>
+                    <w:rPr>
+                      <w:rFonts w:ascii="Cambria Math" w:eastAsiaTheme="minorEastAsia" w:hAnsi="Cambria Math" w:cs="Times New Roman"/>
+                      <w:sz w:val="24"/>
+                    </w:rPr>
+                    <m:t>i-2,j</m:t>
+                  </m:r>
+                </m:sub>
+              </m:sSub>
+              <m:r>
+                <w:rPr>
+                  <w:rFonts w:ascii="Cambria Math" w:eastAsiaTheme="minorEastAsia" w:hAnsi="Cambria Math" w:cs="Times New Roman"/>
+                  <w:sz w:val="24"/>
+                </w:rPr>
+                <m:t>-8</m:t>
+              </m:r>
+              <m:sSub>
+                <m:sSubPr>
+                  <m:ctrlPr>
+                    <w:rPr>
+                      <w:rFonts w:ascii="Cambria Math" w:eastAsiaTheme="minorEastAsia" w:hAnsi="Cambria Math" w:cs="Times New Roman"/>
+                      <w:i/>
+                      <w:sz w:val="24"/>
+                    </w:rPr>
+                  </m:ctrlPr>
+                </m:sSubPr>
+                <m:e>
+                  <m:r>
+                    <w:rPr>
+                      <w:rFonts w:ascii="Cambria Math" w:eastAsiaTheme="minorEastAsia" w:hAnsi="Cambria Math" w:cs="Times New Roman"/>
+                      <w:sz w:val="24"/>
+                    </w:rPr>
+                    <m:t>h</m:t>
+                  </m:r>
+                </m:e>
+                <m:sub>
+                  <m:r>
+                    <w:rPr>
+                      <w:rFonts w:ascii="Cambria Math" w:eastAsiaTheme="minorEastAsia" w:hAnsi="Cambria Math" w:cs="Times New Roman"/>
+                      <w:sz w:val="24"/>
+                    </w:rPr>
+                    <m:t>i-1,j</m:t>
+                  </m:r>
+                </m:sub>
+              </m:sSub>
+              <m:r>
+                <w:rPr>
+                  <w:rFonts w:ascii="Cambria Math" w:eastAsiaTheme="minorEastAsia" w:hAnsi="Cambria Math" w:cs="Times New Roman"/>
+                  <w:sz w:val="24"/>
+                </w:rPr>
+                <m:t>+8</m:t>
+              </m:r>
+              <m:sSub>
+                <m:sSubPr>
+                  <m:ctrlPr>
+                    <w:rPr>
+                      <w:rFonts w:ascii="Cambria Math" w:eastAsiaTheme="minorEastAsia" w:hAnsi="Cambria Math" w:cs="Times New Roman"/>
+                      <w:i/>
+                      <w:sz w:val="24"/>
+                    </w:rPr>
+                  </m:ctrlPr>
+                </m:sSubPr>
+                <m:e>
+                  <m:r>
+                    <w:rPr>
+                      <w:rFonts w:ascii="Cambria Math" w:eastAsiaTheme="minorEastAsia" w:hAnsi="Cambria Math" w:cs="Times New Roman"/>
+                      <w:sz w:val="24"/>
+                    </w:rPr>
+                    <m:t>h</m:t>
+                  </m:r>
+                </m:e>
+                <m:sub>
+                  <m:r>
+                    <w:rPr>
+                      <w:rFonts w:ascii="Cambria Math" w:eastAsiaTheme="minorEastAsia" w:hAnsi="Cambria Math" w:cs="Times New Roman"/>
+                      <w:sz w:val="24"/>
+                    </w:rPr>
+                    <m:t>i+1,j</m:t>
+                  </m:r>
+                </m:sub>
+              </m:sSub>
+              <m:r>
+                <w:rPr>
+                  <w:rFonts w:ascii="Cambria Math" w:eastAsiaTheme="minorEastAsia" w:hAnsi="Cambria Math" w:cs="Times New Roman"/>
+                  <w:sz w:val="24"/>
+                </w:rPr>
+                <m:t>-</m:t>
+              </m:r>
+              <m:sSub>
+                <m:sSubPr>
+                  <m:ctrlPr>
+                    <w:rPr>
+                      <w:rFonts w:ascii="Cambria Math" w:eastAsiaTheme="minorEastAsia" w:hAnsi="Cambria Math" w:cs="Times New Roman"/>
+                      <w:i/>
+                      <w:sz w:val="24"/>
+                    </w:rPr>
+                  </m:ctrlPr>
+                </m:sSubPr>
+                <m:e>
+                  <m:r>
+                    <w:rPr>
+                      <w:rFonts w:ascii="Cambria Math" w:eastAsiaTheme="minorEastAsia" w:hAnsi="Cambria Math" w:cs="Times New Roman"/>
+                      <w:sz w:val="24"/>
+                    </w:rPr>
+                    <m:t>h</m:t>
+                  </m:r>
+                </m:e>
+                <m:sub>
+                  <m:r>
+                    <w:rPr>
+                      <w:rFonts w:ascii="Cambria Math" w:eastAsiaTheme="minorEastAsia" w:hAnsi="Cambria Math" w:cs="Times New Roman"/>
+                      <w:sz w:val="24"/>
+                    </w:rPr>
+                    <m:t>i+2,j</m:t>
+                  </m:r>
+                </m:sub>
+              </m:sSub>
+            </m:e>
+          </m:d>
+          <m:r>
+            <w:rPr>
+              <w:rFonts w:ascii="Cambria Math" w:eastAsiaTheme="minorEastAsia" w:hAnsi="Cambria Math" w:cs="Times New Roman"/>
+              <w:sz w:val="24"/>
+            </w:rPr>
+            <m:t>-</m:t>
+          </m:r>
+          <m:f>
+            <m:fPr>
+              <m:ctrlPr>
+                <w:rPr>
+                  <w:rFonts w:ascii="Cambria Math" w:eastAsiaTheme="minorEastAsia" w:hAnsi="Cambria Math" w:cs="Times New Roman"/>
+                  <w:i/>
+                  <w:sz w:val="24"/>
+                </w:rPr>
+              </m:ctrlPr>
+            </m:fPr>
+            <m:num>
+              <m:sSub>
+                <m:sSubPr>
+                  <m:ctrlPr>
+                    <w:rPr>
+                      <w:rFonts w:ascii="Cambria Math" w:eastAsiaTheme="minorEastAsia" w:hAnsi="Cambria Math" w:cs="Times New Roman"/>
+                      <w:i/>
+                      <w:sz w:val="24"/>
+                    </w:rPr>
+                  </m:ctrlPr>
+                </m:sSubPr>
+                <m:e>
+                  <m:r>
+                    <w:rPr>
+                      <w:rFonts w:ascii="Cambria Math" w:eastAsiaTheme="minorEastAsia" w:hAnsi="Cambria Math" w:cs="Times New Roman"/>
+                      <w:sz w:val="24"/>
+                    </w:rPr>
+                    <m:t>V</m:t>
+                  </m:r>
+                </m:e>
+                <m:sub>
+                  <m:r>
+                    <w:rPr>
+                      <w:rFonts w:ascii="Cambria Math" w:eastAsiaTheme="minorEastAsia" w:hAnsi="Cambria Math" w:cs="Times New Roman"/>
+                      <w:sz w:val="24"/>
+                    </w:rPr>
+                    <m:t>x,i,i</m:t>
+                  </m:r>
+                </m:sub>
+              </m:sSub>
+            </m:num>
+            <m:den>
+              <m:r>
+                <w:rPr>
+                  <w:rFonts w:ascii="Cambria Math" w:eastAsiaTheme="minorEastAsia" w:hAnsi="Cambria Math" w:cs="Times New Roman"/>
+                  <w:sz w:val="24"/>
+                </w:rPr>
+                <m:t>12∆x</m:t>
+              </m:r>
+            </m:den>
+          </m:f>
+          <m:d>
+            <m:dPr>
+              <m:ctrlPr>
+                <w:rPr>
+                  <w:rFonts w:ascii="Cambria Math" w:eastAsiaTheme="minorEastAsia" w:hAnsi="Cambria Math" w:cs="Times New Roman"/>
+                  <w:i/>
+                  <w:sz w:val="24"/>
+                </w:rPr>
+              </m:ctrlPr>
+            </m:dPr>
+            <m:e>
+              <m:sSub>
+                <m:sSubPr>
+                  <m:ctrlPr>
+                    <w:rPr>
+                      <w:rFonts w:ascii="Cambria Math" w:eastAsiaTheme="minorEastAsia" w:hAnsi="Cambria Math" w:cs="Times New Roman"/>
+                      <w:i/>
+                      <w:sz w:val="24"/>
+                    </w:rPr>
+                  </m:ctrlPr>
+                </m:sSubPr>
+                <m:e>
+                  <m:r>
+                    <w:rPr>
+                      <w:rFonts w:ascii="Cambria Math" w:eastAsiaTheme="minorEastAsia" w:hAnsi="Cambria Math" w:cs="Times New Roman"/>
+                      <w:sz w:val="24"/>
+                    </w:rPr>
+                    <m:t>V</m:t>
+                  </m:r>
+                </m:e>
+                <m:sub>
+                  <m:r>
+                    <w:rPr>
+                      <w:rFonts w:ascii="Cambria Math" w:eastAsiaTheme="minorEastAsia" w:hAnsi="Cambria Math" w:cs="Times New Roman"/>
+                      <w:sz w:val="24"/>
+                    </w:rPr>
+                    <m:t>x,</m:t>
+                  </m:r>
+                  <m:r>
+                    <w:rPr>
+                      <w:rFonts w:ascii="Cambria Math" w:eastAsiaTheme="minorEastAsia" w:hAnsi="Cambria Math" w:cs="Times New Roman"/>
+                      <w:sz w:val="24"/>
+                    </w:rPr>
+                    <m:t>i-2,j</m:t>
+                  </m:r>
+                </m:sub>
+              </m:sSub>
+              <m:r>
+                <w:rPr>
+                  <w:rFonts w:ascii="Cambria Math" w:eastAsiaTheme="minorEastAsia" w:hAnsi="Cambria Math" w:cs="Times New Roman"/>
+                  <w:sz w:val="24"/>
+                </w:rPr>
+                <m:t>-8</m:t>
+              </m:r>
+              <m:sSub>
+                <m:sSubPr>
+                  <m:ctrlPr>
+                    <w:rPr>
+                      <w:rFonts w:ascii="Cambria Math" w:eastAsiaTheme="minorEastAsia" w:hAnsi="Cambria Math" w:cs="Times New Roman"/>
+                      <w:i/>
+                      <w:sz w:val="24"/>
+                    </w:rPr>
+                  </m:ctrlPr>
+                </m:sSubPr>
+                <m:e>
+                  <m:r>
+                    <w:rPr>
+                      <w:rFonts w:ascii="Cambria Math" w:eastAsiaTheme="minorEastAsia" w:hAnsi="Cambria Math" w:cs="Times New Roman"/>
+                      <w:sz w:val="24"/>
+                    </w:rPr>
+                    <m:t>V</m:t>
+                  </m:r>
+                </m:e>
+                <m:sub>
+                  <m:r>
+                    <w:rPr>
+                      <w:rFonts w:ascii="Cambria Math" w:eastAsiaTheme="minorEastAsia" w:hAnsi="Cambria Math" w:cs="Times New Roman"/>
+                      <w:sz w:val="24"/>
+                    </w:rPr>
+                    <m:t>x,</m:t>
+                  </m:r>
+                  <m:r>
+                    <w:rPr>
+                      <w:rFonts w:ascii="Cambria Math" w:eastAsiaTheme="minorEastAsia" w:hAnsi="Cambria Math" w:cs="Times New Roman"/>
+                      <w:sz w:val="24"/>
+                    </w:rPr>
+                    <m:t>i-1,j</m:t>
+                  </m:r>
+                </m:sub>
+              </m:sSub>
+              <m:r>
+                <w:rPr>
+                  <w:rFonts w:ascii="Cambria Math" w:eastAsiaTheme="minorEastAsia" w:hAnsi="Cambria Math" w:cs="Times New Roman"/>
+                  <w:sz w:val="24"/>
+                </w:rPr>
+                <m:t>+8</m:t>
+              </m:r>
+              <m:sSub>
+                <m:sSubPr>
+                  <m:ctrlPr>
+                    <w:rPr>
+                      <w:rFonts w:ascii="Cambria Math" w:eastAsiaTheme="minorEastAsia" w:hAnsi="Cambria Math" w:cs="Times New Roman"/>
+                      <w:i/>
+                      <w:sz w:val="24"/>
+                    </w:rPr>
+                  </m:ctrlPr>
+                </m:sSubPr>
+                <m:e>
+                  <m:r>
+                    <w:rPr>
+                      <w:rFonts w:ascii="Cambria Math" w:eastAsiaTheme="minorEastAsia" w:hAnsi="Cambria Math" w:cs="Times New Roman"/>
+                      <w:sz w:val="24"/>
+                    </w:rPr>
+                    <m:t>V</m:t>
+                  </m:r>
+                </m:e>
+                <m:sub>
+                  <m:r>
+                    <w:rPr>
+                      <w:rFonts w:ascii="Cambria Math" w:eastAsiaTheme="minorEastAsia" w:hAnsi="Cambria Math" w:cs="Times New Roman"/>
+                      <w:sz w:val="24"/>
+                    </w:rPr>
+                    <m:t>x,</m:t>
+                  </m:r>
+                  <m:r>
+                    <w:rPr>
+                      <w:rFonts w:ascii="Cambria Math" w:eastAsiaTheme="minorEastAsia" w:hAnsi="Cambria Math" w:cs="Times New Roman"/>
+                      <w:sz w:val="24"/>
+                    </w:rPr>
+                    <m:t>i+1,j</m:t>
+                  </m:r>
+                </m:sub>
+              </m:sSub>
+              <m:r>
+                <w:rPr>
+                  <w:rFonts w:ascii="Cambria Math" w:eastAsiaTheme="minorEastAsia" w:hAnsi="Cambria Math" w:cs="Times New Roman"/>
+                  <w:sz w:val="24"/>
+                </w:rPr>
+                <m:t>-</m:t>
+              </m:r>
+              <m:sSub>
+                <m:sSubPr>
+                  <m:ctrlPr>
+                    <w:rPr>
+                      <w:rFonts w:ascii="Cambria Math" w:eastAsiaTheme="minorEastAsia" w:hAnsi="Cambria Math" w:cs="Times New Roman"/>
+                      <w:i/>
+                      <w:sz w:val="24"/>
+                    </w:rPr>
+                  </m:ctrlPr>
+                </m:sSubPr>
+                <m:e>
+                  <m:r>
+                    <w:rPr>
+                      <w:rFonts w:ascii="Cambria Math" w:eastAsiaTheme="minorEastAsia" w:hAnsi="Cambria Math" w:cs="Times New Roman"/>
+                      <w:sz w:val="24"/>
+                    </w:rPr>
+                    <m:t>V</m:t>
+                  </m:r>
+                </m:e>
+                <m:sub>
+                  <m:r>
+                    <w:rPr>
+                      <w:rFonts w:ascii="Cambria Math" w:eastAsiaTheme="minorEastAsia" w:hAnsi="Cambria Math" w:cs="Times New Roman"/>
+                      <w:sz w:val="24"/>
+                    </w:rPr>
+                    <m:t>x,</m:t>
+                  </m:r>
+                  <m:r>
+                    <w:rPr>
+                      <w:rFonts w:ascii="Cambria Math" w:eastAsiaTheme="minorEastAsia" w:hAnsi="Cambria Math" w:cs="Times New Roman"/>
+                      <w:sz w:val="24"/>
+                    </w:rPr>
+                    <m:t>i+2,j</m:t>
+                  </m:r>
+                </m:sub>
+              </m:sSub>
+            </m:e>
+          </m:d>
+          <m:r>
+            <w:rPr>
+              <w:rFonts w:ascii="Cambria Math" w:eastAsiaTheme="minorEastAsia" w:hAnsi="Cambria Math" w:cs="Times New Roman"/>
+              <w:sz w:val="24"/>
+            </w:rPr>
+            <m:t>-</m:t>
+          </m:r>
+          <m:f>
+            <m:fPr>
+              <m:ctrlPr>
+                <w:rPr>
+                  <w:rFonts w:ascii="Cambria Math" w:eastAsiaTheme="minorEastAsia" w:hAnsi="Cambria Math" w:cs="Times New Roman"/>
+                  <w:i/>
+                  <w:sz w:val="24"/>
+                </w:rPr>
+              </m:ctrlPr>
+            </m:fPr>
+            <m:num>
+              <m:sSub>
+                <m:sSubPr>
+                  <m:ctrlPr>
+                    <w:rPr>
+                      <w:rFonts w:ascii="Cambria Math" w:eastAsiaTheme="minorEastAsia" w:hAnsi="Cambria Math" w:cs="Times New Roman"/>
+                      <w:i/>
+                      <w:sz w:val="24"/>
+                    </w:rPr>
+                  </m:ctrlPr>
+                </m:sSubPr>
+                <m:e>
+                  <m:r>
+                    <w:rPr>
+                      <w:rFonts w:ascii="Cambria Math" w:eastAsiaTheme="minorEastAsia" w:hAnsi="Cambria Math" w:cs="Times New Roman"/>
+                      <w:sz w:val="24"/>
+                    </w:rPr>
+                    <m:t>V</m:t>
+                  </m:r>
+                </m:e>
+                <m:sub>
+                  <m:r>
+                    <w:rPr>
+                      <w:rFonts w:ascii="Cambria Math" w:eastAsiaTheme="minorEastAsia" w:hAnsi="Cambria Math" w:cs="Times New Roman"/>
+                      <w:sz w:val="24"/>
+                    </w:rPr>
+                    <m:t>y</m:t>
+                  </m:r>
+                  <m:r>
+                    <w:rPr>
+                      <w:rFonts w:ascii="Cambria Math" w:eastAsiaTheme="minorEastAsia" w:hAnsi="Cambria Math" w:cs="Times New Roman"/>
+                      <w:sz w:val="24"/>
+                    </w:rPr>
+                    <m:t>,i,i</m:t>
+                  </m:r>
+                </m:sub>
+              </m:sSub>
+            </m:num>
+            <m:den>
+              <m:r>
+                <w:rPr>
+                  <w:rFonts w:ascii="Cambria Math" w:eastAsiaTheme="minorEastAsia" w:hAnsi="Cambria Math" w:cs="Times New Roman"/>
+                  <w:sz w:val="24"/>
+                </w:rPr>
+                <m:t>12∆</m:t>
+              </m:r>
+              <m:r>
+                <w:rPr>
+                  <w:rFonts w:ascii="Cambria Math" w:eastAsiaTheme="minorEastAsia" w:hAnsi="Cambria Math" w:cs="Times New Roman"/>
+                  <w:sz w:val="24"/>
+                </w:rPr>
+                <m:t>y</m:t>
+              </m:r>
+            </m:den>
+          </m:f>
+          <m:r>
+            <w:rPr>
+              <w:rFonts w:ascii="Cambria Math" w:eastAsiaTheme="minorEastAsia" w:hAnsi="Cambria Math" w:cs="Times New Roman"/>
+              <w:sz w:val="24"/>
+            </w:rPr>
+            <m:t>(</m:t>
+          </m:r>
+          <m:sSub>
+            <m:sSubPr>
+              <m:ctrlPr>
+                <w:rPr>
+                  <w:rFonts w:ascii="Cambria Math" w:eastAsiaTheme="minorEastAsia" w:hAnsi="Cambria Math" w:cs="Times New Roman"/>
+                  <w:i/>
+                  <w:sz w:val="24"/>
+                </w:rPr>
+              </m:ctrlPr>
+            </m:sSubPr>
+            <m:e>
+              <m:r>
+                <w:rPr>
+                  <w:rFonts w:ascii="Cambria Math" w:eastAsiaTheme="minorEastAsia" w:hAnsi="Cambria Math" w:cs="Times New Roman"/>
+                  <w:sz w:val="24"/>
+                </w:rPr>
+                <m:t>V</m:t>
+              </m:r>
+            </m:e>
+            <m:sub>
+              <m:r>
+                <w:rPr>
+                  <w:rFonts w:ascii="Cambria Math" w:eastAsiaTheme="minorEastAsia" w:hAnsi="Cambria Math" w:cs="Times New Roman"/>
+                  <w:sz w:val="24"/>
+                </w:rPr>
+                <m:t>x</m:t>
+              </m:r>
+              <m:r>
+                <w:rPr>
+                  <w:rFonts w:ascii="Cambria Math" w:eastAsiaTheme="minorEastAsia" w:hAnsi="Cambria Math" w:cs="Times New Roman"/>
+                  <w:sz w:val="24"/>
+                </w:rPr>
+                <m:t>,i,j</m:t>
+              </m:r>
+              <m:r>
+                <w:rPr>
+                  <w:rFonts w:ascii="Cambria Math" w:eastAsiaTheme="minorEastAsia" w:hAnsi="Cambria Math" w:cs="Times New Roman"/>
+                  <w:sz w:val="24"/>
+                </w:rPr>
+                <m:t>-2</m:t>
+              </m:r>
+            </m:sub>
+          </m:sSub>
+          <m:r>
+            <w:rPr>
+              <w:rFonts w:ascii="Cambria Math" w:eastAsiaTheme="minorEastAsia" w:hAnsi="Cambria Math" w:cs="Times New Roman"/>
+              <w:sz w:val="24"/>
+            </w:rPr>
+            <m:t>-8</m:t>
+          </m:r>
+          <m:sSub>
+            <m:sSubPr>
+              <m:ctrlPr>
+                <w:rPr>
+                  <w:rFonts w:ascii="Cambria Math" w:eastAsiaTheme="minorEastAsia" w:hAnsi="Cambria Math" w:cs="Times New Roman"/>
+                  <w:i/>
+                  <w:sz w:val="24"/>
+                </w:rPr>
+              </m:ctrlPr>
+            </m:sSubPr>
+            <m:e>
+              <m:r>
+                <w:rPr>
+                  <w:rFonts w:ascii="Cambria Math" w:eastAsiaTheme="minorEastAsia" w:hAnsi="Cambria Math" w:cs="Times New Roman"/>
+                  <w:sz w:val="24"/>
+                </w:rPr>
+                <m:t>V</m:t>
+              </m:r>
+            </m:e>
+            <m:sub>
+              <m:r>
+                <w:rPr>
+                  <w:rFonts w:ascii="Cambria Math" w:eastAsiaTheme="minorEastAsia" w:hAnsi="Cambria Math" w:cs="Times New Roman"/>
+                  <w:sz w:val="24"/>
+                </w:rPr>
+                <m:t>x</m:t>
+              </m:r>
+              <m:r>
+                <w:rPr>
+                  <w:rFonts w:ascii="Cambria Math" w:eastAsiaTheme="minorEastAsia" w:hAnsi="Cambria Math" w:cs="Times New Roman"/>
+                  <w:sz w:val="24"/>
+                </w:rPr>
+                <m:t>,i,j</m:t>
+              </m:r>
+              <m:r>
+                <w:rPr>
+                  <w:rFonts w:ascii="Cambria Math" w:eastAsiaTheme="minorEastAsia" w:hAnsi="Cambria Math" w:cs="Times New Roman"/>
+                  <w:sz w:val="24"/>
+                </w:rPr>
+                <m:t>-1</m:t>
+              </m:r>
+            </m:sub>
+          </m:sSub>
+          <m:r>
+            <w:rPr>
+              <w:rFonts w:ascii="Cambria Math" w:eastAsiaTheme="minorEastAsia" w:hAnsi="Cambria Math" w:cs="Times New Roman"/>
+              <w:sz w:val="24"/>
+            </w:rPr>
+            <m:t>+8</m:t>
+          </m:r>
+          <m:sSub>
+            <m:sSubPr>
+              <m:ctrlPr>
+                <w:rPr>
+                  <w:rFonts w:ascii="Cambria Math" w:eastAsiaTheme="minorEastAsia" w:hAnsi="Cambria Math" w:cs="Times New Roman"/>
+                  <w:i/>
+                  <w:sz w:val="24"/>
+                </w:rPr>
+              </m:ctrlPr>
+            </m:sSubPr>
+            <m:e>
+              <m:r>
+                <w:rPr>
+                  <w:rFonts w:ascii="Cambria Math" w:eastAsiaTheme="minorEastAsia" w:hAnsi="Cambria Math" w:cs="Times New Roman"/>
+                  <w:sz w:val="24"/>
+                </w:rPr>
+                <m:t>V</m:t>
+              </m:r>
+            </m:e>
+            <m:sub>
+              <m:r>
+                <w:rPr>
+                  <w:rFonts w:ascii="Cambria Math" w:eastAsiaTheme="minorEastAsia" w:hAnsi="Cambria Math" w:cs="Times New Roman"/>
+                  <w:sz w:val="24"/>
+                </w:rPr>
+                <m:t>x</m:t>
+              </m:r>
+              <m:r>
+                <w:rPr>
+                  <w:rFonts w:ascii="Cambria Math" w:eastAsiaTheme="minorEastAsia" w:hAnsi="Cambria Math" w:cs="Times New Roman"/>
+                  <w:sz w:val="24"/>
+                </w:rPr>
+                <m:t>,i,j</m:t>
+              </m:r>
+              <m:r>
+                <w:rPr>
+                  <w:rFonts w:ascii="Cambria Math" w:eastAsiaTheme="minorEastAsia" w:hAnsi="Cambria Math" w:cs="Times New Roman"/>
+                  <w:sz w:val="24"/>
+                </w:rPr>
+                <m:t>+1</m:t>
+              </m:r>
+            </m:sub>
+          </m:sSub>
+          <m:r>
+            <w:rPr>
+              <w:rFonts w:ascii="Cambria Math" w:eastAsiaTheme="minorEastAsia" w:hAnsi="Cambria Math" w:cs="Times New Roman"/>
+              <w:sz w:val="24"/>
+            </w:rPr>
+            <m:t>-</m:t>
+          </m:r>
+          <m:sSub>
+            <m:sSubPr>
+              <m:ctrlPr>
+                <w:rPr>
+                  <w:rFonts w:ascii="Cambria Math" w:eastAsiaTheme="minorEastAsia" w:hAnsi="Cambria Math" w:cs="Times New Roman"/>
+                  <w:i/>
+                  <w:sz w:val="24"/>
+                </w:rPr>
+              </m:ctrlPr>
+            </m:sSubPr>
+            <m:e>
+              <m:r>
+                <w:rPr>
+                  <w:rFonts w:ascii="Cambria Math" w:eastAsiaTheme="minorEastAsia" w:hAnsi="Cambria Math" w:cs="Times New Roman"/>
+                  <w:sz w:val="24"/>
+                </w:rPr>
+                <m:t>V</m:t>
+              </m:r>
+            </m:e>
+            <m:sub>
+              <m:r>
+                <w:rPr>
+                  <w:rFonts w:ascii="Cambria Math" w:eastAsiaTheme="minorEastAsia" w:hAnsi="Cambria Math" w:cs="Times New Roman"/>
+                  <w:sz w:val="24"/>
+                </w:rPr>
+                <m:t>x</m:t>
+              </m:r>
+              <m:r>
+                <w:rPr>
+                  <w:rFonts w:ascii="Cambria Math" w:eastAsiaTheme="minorEastAsia" w:hAnsi="Cambria Math" w:cs="Times New Roman"/>
+                  <w:sz w:val="24"/>
+                </w:rPr>
+                <m:t>,i,j</m:t>
+              </m:r>
+              <m:r>
+                <w:rPr>
+                  <w:rFonts w:ascii="Cambria Math" w:eastAsiaTheme="minorEastAsia" w:hAnsi="Cambria Math" w:cs="Times New Roman"/>
+                  <w:sz w:val="24"/>
+                </w:rPr>
+                <m:t>+2</m:t>
+              </m:r>
+            </m:sub>
+          </m:sSub>
+          <m:r>
+            <w:rPr>
+              <w:rFonts w:ascii="Cambria Math" w:eastAsiaTheme="minorEastAsia" w:hAnsi="Cambria Math" w:cs="Times New Roman"/>
+              <w:sz w:val="24"/>
+            </w:rPr>
+            <m:t>)</m:t>
+          </m:r>
         </m:oMath>
       </m:oMathPara>
     </w:p>
@@ -8872,14 +10821,7 @@
                           <w:rFonts w:ascii="Cambria Math" w:hAnsi="Cambria Math" w:cs="Times New Roman"/>
                           <w:sz w:val="24"/>
                         </w:rPr>
-                        <m:t>∂</m:t>
-                      </m:r>
-                      <m:r>
-                        <w:rPr>
-                          <w:rFonts w:ascii="Cambria Math" w:hAnsi="Cambria Math" w:cs="Times New Roman"/>
-                          <w:sz w:val="24"/>
-                        </w:rPr>
-                        <m:t>t</m:t>
+                        <m:t>∂t</m:t>
                       </m:r>
                     </m:den>
                   </m:f>
@@ -8950,7 +10892,7 @@
                   <w:rFonts w:ascii="Cambria Math" w:eastAsiaTheme="minorEastAsia" w:hAnsi="Cambria Math" w:cs="Times New Roman"/>
                   <w:sz w:val="24"/>
                 </w:rPr>
-                <m:t>2∆</m:t>
+                <m:t>12∆</m:t>
               </m:r>
               <m:r>
                 <w:rPr>
@@ -8997,14 +10939,14 @@
                       <w:rFonts w:ascii="Cambria Math" w:eastAsiaTheme="minorEastAsia" w:hAnsi="Cambria Math" w:cs="Times New Roman"/>
                       <w:sz w:val="24"/>
                     </w:rPr>
-                    <m:t>i</m:t>
-                  </m:r>
-                  <m:r>
-                    <w:rPr>
-                      <w:rFonts w:ascii="Cambria Math" w:eastAsiaTheme="minorEastAsia" w:hAnsi="Cambria Math" w:cs="Times New Roman"/>
-                      <w:sz w:val="24"/>
-                    </w:rPr>
-                    <m:t>,j+1</m:t>
+                    <m:t>i,j</m:t>
+                  </m:r>
+                  <m:r>
+                    <w:rPr>
+                      <w:rFonts w:ascii="Cambria Math" w:eastAsiaTheme="minorEastAsia" w:hAnsi="Cambria Math" w:cs="Times New Roman"/>
+                      <w:sz w:val="24"/>
+                    </w:rPr>
+                    <m:t>-2</m:t>
                   </m:r>
                 </m:sub>
               </m:sSub>
@@ -9013,7 +10955,7 @@
                   <w:rFonts w:ascii="Cambria Math" w:eastAsiaTheme="minorEastAsia" w:hAnsi="Cambria Math" w:cs="Times New Roman"/>
                   <w:sz w:val="24"/>
                 </w:rPr>
-                <m:t>-</m:t>
+                <m:t>-8</m:t>
               </m:r>
               <m:sSub>
                 <m:sSubPr>
@@ -9040,14 +10982,100 @@
                       <w:rFonts w:ascii="Cambria Math" w:eastAsiaTheme="minorEastAsia" w:hAnsi="Cambria Math" w:cs="Times New Roman"/>
                       <w:sz w:val="24"/>
                     </w:rPr>
-                    <m:t>i</m:t>
-                  </m:r>
-                  <m:r>
-                    <w:rPr>
-                      <w:rFonts w:ascii="Cambria Math" w:eastAsiaTheme="minorEastAsia" w:hAnsi="Cambria Math" w:cs="Times New Roman"/>
-                      <w:sz w:val="24"/>
-                    </w:rPr>
-                    <m:t>,j-1</m:t>
+                    <m:t>i,j</m:t>
+                  </m:r>
+                  <m:r>
+                    <w:rPr>
+                      <w:rFonts w:ascii="Cambria Math" w:eastAsiaTheme="minorEastAsia" w:hAnsi="Cambria Math" w:cs="Times New Roman"/>
+                      <w:sz w:val="24"/>
+                    </w:rPr>
+                    <m:t>-1</m:t>
+                  </m:r>
+                </m:sub>
+              </m:sSub>
+              <m:r>
+                <w:rPr>
+                  <w:rFonts w:ascii="Cambria Math" w:eastAsiaTheme="minorEastAsia" w:hAnsi="Cambria Math" w:cs="Times New Roman"/>
+                  <w:sz w:val="24"/>
+                </w:rPr>
+                <m:t>+8</m:t>
+              </m:r>
+              <m:sSub>
+                <m:sSubPr>
+                  <m:ctrlPr>
+                    <w:rPr>
+                      <w:rFonts w:ascii="Cambria Math" w:eastAsiaTheme="minorEastAsia" w:hAnsi="Cambria Math" w:cs="Times New Roman"/>
+                      <w:i/>
+                      <w:sz w:val="24"/>
+                    </w:rPr>
+                  </m:ctrlPr>
+                </m:sSubPr>
+                <m:e>
+                  <m:r>
+                    <w:rPr>
+                      <w:rFonts w:ascii="Cambria Math" w:eastAsiaTheme="minorEastAsia" w:hAnsi="Cambria Math" w:cs="Times New Roman"/>
+                      <w:sz w:val="24"/>
+                    </w:rPr>
+                    <m:t>h</m:t>
+                  </m:r>
+                </m:e>
+                <m:sub>
+                  <m:r>
+                    <w:rPr>
+                      <w:rFonts w:ascii="Cambria Math" w:eastAsiaTheme="minorEastAsia" w:hAnsi="Cambria Math" w:cs="Times New Roman"/>
+                      <w:sz w:val="24"/>
+                    </w:rPr>
+                    <m:t>i,j</m:t>
+                  </m:r>
+                  <m:r>
+                    <w:rPr>
+                      <w:rFonts w:ascii="Cambria Math" w:eastAsiaTheme="minorEastAsia" w:hAnsi="Cambria Math" w:cs="Times New Roman"/>
+                      <w:sz w:val="24"/>
+                    </w:rPr>
+                    <m:t>+1</m:t>
+                  </m:r>
+                </m:sub>
+              </m:sSub>
+              <m:r>
+                <w:rPr>
+                  <w:rFonts w:ascii="Cambria Math" w:eastAsiaTheme="minorEastAsia" w:hAnsi="Cambria Math" w:cs="Times New Roman"/>
+                  <w:sz w:val="24"/>
+                </w:rPr>
+                <m:t>-</m:t>
+              </m:r>
+              <m:sSub>
+                <m:sSubPr>
+                  <m:ctrlPr>
+                    <w:rPr>
+                      <w:rFonts w:ascii="Cambria Math" w:eastAsiaTheme="minorEastAsia" w:hAnsi="Cambria Math" w:cs="Times New Roman"/>
+                      <w:i/>
+                      <w:sz w:val="24"/>
+                    </w:rPr>
+                  </m:ctrlPr>
+                </m:sSubPr>
+                <m:e>
+                  <m:r>
+                    <w:rPr>
+                      <w:rFonts w:ascii="Cambria Math" w:eastAsiaTheme="minorEastAsia" w:hAnsi="Cambria Math" w:cs="Times New Roman"/>
+                      <w:sz w:val="24"/>
+                    </w:rPr>
+                    <m:t>h</m:t>
+                  </m:r>
+                </m:e>
+                <m:sub>
+                  <m:r>
+                    <w:rPr>
+                      <w:rFonts w:ascii="Cambria Math" w:eastAsiaTheme="minorEastAsia" w:hAnsi="Cambria Math" w:cs="Times New Roman"/>
+                      <w:sz w:val="24"/>
+                    </w:rPr>
+                    <m:t>i,j</m:t>
+                  </m:r>
+                  <m:r>
+                    <w:rPr>
+                      <w:rFonts w:ascii="Cambria Math" w:eastAsiaTheme="minorEastAsia" w:hAnsi="Cambria Math" w:cs="Times New Roman"/>
+                      <w:sz w:val="24"/>
+                    </w:rPr>
+                    <m:t>+2</m:t>
                   </m:r>
                 </m:sub>
               </m:sSub>
@@ -9096,7 +11124,7 @@
                       <w:rFonts w:ascii="Cambria Math" w:eastAsiaTheme="minorEastAsia" w:hAnsi="Cambria Math" w:cs="Times New Roman"/>
                       <w:sz w:val="24"/>
                     </w:rPr>
-                    <m:t>x,i,j</m:t>
+                    <m:t>x,i,i</m:t>
                   </m:r>
                 </m:sub>
               </m:sSub>
@@ -9107,7 +11135,7 @@
                   <w:rFonts w:ascii="Cambria Math" w:eastAsiaTheme="minorEastAsia" w:hAnsi="Cambria Math" w:cs="Times New Roman"/>
                   <w:sz w:val="24"/>
                 </w:rPr>
-                <m:t>2∆x</m:t>
+                <m:t>12∆x</m:t>
               </m:r>
             </m:den>
           </m:f>
@@ -9154,7 +11182,7 @@
                       <w:rFonts w:ascii="Cambria Math" w:eastAsiaTheme="minorEastAsia" w:hAnsi="Cambria Math" w:cs="Times New Roman"/>
                       <w:sz w:val="24"/>
                     </w:rPr>
-                    <m:t>,i+1,j</m:t>
+                    <m:t>,i-2,j</m:t>
                   </m:r>
                 </m:sub>
               </m:sSub>
@@ -9163,7 +11191,7 @@
                   <w:rFonts w:ascii="Cambria Math" w:eastAsiaTheme="minorEastAsia" w:hAnsi="Cambria Math" w:cs="Times New Roman"/>
                   <w:sz w:val="24"/>
                 </w:rPr>
-                <m:t>-</m:t>
+                <m:t>-8</m:t>
               </m:r>
               <m:sSub>
                 <m:sSubPr>
@@ -9198,6 +11226,92 @@
                       <w:sz w:val="24"/>
                     </w:rPr>
                     <m:t>,i-1,j</m:t>
+                  </m:r>
+                </m:sub>
+              </m:sSub>
+              <m:r>
+                <w:rPr>
+                  <w:rFonts w:ascii="Cambria Math" w:eastAsiaTheme="minorEastAsia" w:hAnsi="Cambria Math" w:cs="Times New Roman"/>
+                  <w:sz w:val="24"/>
+                </w:rPr>
+                <m:t>+8</m:t>
+              </m:r>
+              <m:sSub>
+                <m:sSubPr>
+                  <m:ctrlPr>
+                    <w:rPr>
+                      <w:rFonts w:ascii="Cambria Math" w:eastAsiaTheme="minorEastAsia" w:hAnsi="Cambria Math" w:cs="Times New Roman"/>
+                      <w:i/>
+                      <w:sz w:val="24"/>
+                    </w:rPr>
+                  </m:ctrlPr>
+                </m:sSubPr>
+                <m:e>
+                  <m:r>
+                    <w:rPr>
+                      <w:rFonts w:ascii="Cambria Math" w:eastAsiaTheme="minorEastAsia" w:hAnsi="Cambria Math" w:cs="Times New Roman"/>
+                      <w:sz w:val="24"/>
+                    </w:rPr>
+                    <m:t>V</m:t>
+                  </m:r>
+                </m:e>
+                <m:sub>
+                  <m:r>
+                    <w:rPr>
+                      <w:rFonts w:ascii="Cambria Math" w:eastAsiaTheme="minorEastAsia" w:hAnsi="Cambria Math" w:cs="Times New Roman"/>
+                      <w:sz w:val="24"/>
+                    </w:rPr>
+                    <m:t>y</m:t>
+                  </m:r>
+                  <m:r>
+                    <w:rPr>
+                      <w:rFonts w:ascii="Cambria Math" w:eastAsiaTheme="minorEastAsia" w:hAnsi="Cambria Math" w:cs="Times New Roman"/>
+                      <w:sz w:val="24"/>
+                    </w:rPr>
+                    <m:t>,i+1,j</m:t>
+                  </m:r>
+                </m:sub>
+              </m:sSub>
+              <m:r>
+                <w:rPr>
+                  <w:rFonts w:ascii="Cambria Math" w:eastAsiaTheme="minorEastAsia" w:hAnsi="Cambria Math" w:cs="Times New Roman"/>
+                  <w:sz w:val="24"/>
+                </w:rPr>
+                <m:t>-</m:t>
+              </m:r>
+              <m:sSub>
+                <m:sSubPr>
+                  <m:ctrlPr>
+                    <w:rPr>
+                      <w:rFonts w:ascii="Cambria Math" w:eastAsiaTheme="minorEastAsia" w:hAnsi="Cambria Math" w:cs="Times New Roman"/>
+                      <w:i/>
+                      <w:sz w:val="24"/>
+                    </w:rPr>
+                  </m:ctrlPr>
+                </m:sSubPr>
+                <m:e>
+                  <m:r>
+                    <w:rPr>
+                      <w:rFonts w:ascii="Cambria Math" w:eastAsiaTheme="minorEastAsia" w:hAnsi="Cambria Math" w:cs="Times New Roman"/>
+                      <w:sz w:val="24"/>
+                    </w:rPr>
+                    <m:t>V</m:t>
+                  </m:r>
+                </m:e>
+                <m:sub>
+                  <m:r>
+                    <w:rPr>
+                      <w:rFonts w:ascii="Cambria Math" w:eastAsiaTheme="minorEastAsia" w:hAnsi="Cambria Math" w:cs="Times New Roman"/>
+                      <w:sz w:val="24"/>
+                    </w:rPr>
+                    <m:t>y</m:t>
+                  </m:r>
+                  <m:r>
+                    <w:rPr>
+                      <w:rFonts w:ascii="Cambria Math" w:eastAsiaTheme="minorEastAsia" w:hAnsi="Cambria Math" w:cs="Times New Roman"/>
+                      <w:sz w:val="24"/>
+                    </w:rPr>
+                    <m:t>,i+2,j</m:t>
                   </m:r>
                 </m:sub>
               </m:sSub>
@@ -9246,7 +11360,7 @@
                       <w:rFonts w:ascii="Cambria Math" w:eastAsiaTheme="minorEastAsia" w:hAnsi="Cambria Math" w:cs="Times New Roman"/>
                       <w:sz w:val="24"/>
                     </w:rPr>
-                    <m:t>y,i,j</m:t>
+                    <m:t>y,i,i</m:t>
                   </m:r>
                 </m:sub>
               </m:sSub>
@@ -9257,12 +11371,19 @@
                   <w:rFonts w:ascii="Cambria Math" w:eastAsiaTheme="minorEastAsia" w:hAnsi="Cambria Math" w:cs="Times New Roman"/>
                   <w:sz w:val="24"/>
                 </w:rPr>
-                <m:t>2∆y</m:t>
+                <m:t>12∆y</m:t>
               </m:r>
             </m:den>
           </m:f>
-          <m:d>
-            <m:dPr>
+          <m:r>
+            <w:rPr>
+              <w:rFonts w:ascii="Cambria Math" w:eastAsiaTheme="minorEastAsia" w:hAnsi="Cambria Math" w:cs="Times New Roman"/>
+              <w:sz w:val="24"/>
+            </w:rPr>
+            <m:t>(</m:t>
+          </m:r>
+          <m:sSub>
+            <m:sSubPr>
               <m:ctrlPr>
                 <w:rPr>
                   <w:rFonts w:ascii="Cambria Math" w:eastAsiaTheme="minorEastAsia" w:hAnsi="Cambria Math" w:cs="Times New Roman"/>
@@ -9270,89 +11391,141 @@
                   <w:sz w:val="24"/>
                 </w:rPr>
               </m:ctrlPr>
-            </m:dPr>
+            </m:sSubPr>
             <m:e>
-              <m:sSub>
-                <m:sSubPr>
-                  <m:ctrlPr>
-                    <w:rPr>
-                      <w:rFonts w:ascii="Cambria Math" w:eastAsiaTheme="minorEastAsia" w:hAnsi="Cambria Math" w:cs="Times New Roman"/>
-                      <w:i/>
-                      <w:sz w:val="24"/>
-                    </w:rPr>
-                  </m:ctrlPr>
-                </m:sSubPr>
-                <m:e>
-                  <m:r>
-                    <w:rPr>
-                      <w:rFonts w:ascii="Cambria Math" w:eastAsiaTheme="minorEastAsia" w:hAnsi="Cambria Math" w:cs="Times New Roman"/>
-                      <w:sz w:val="24"/>
-                    </w:rPr>
-                    <m:t>V</m:t>
-                  </m:r>
-                </m:e>
-                <m:sub>
-                  <m:r>
-                    <w:rPr>
-                      <w:rFonts w:ascii="Cambria Math" w:eastAsiaTheme="minorEastAsia" w:hAnsi="Cambria Math" w:cs="Times New Roman"/>
-                      <w:sz w:val="24"/>
-                    </w:rPr>
-                    <m:t>y</m:t>
-                  </m:r>
-                  <m:r>
-                    <w:rPr>
-                      <w:rFonts w:ascii="Cambria Math" w:eastAsiaTheme="minorEastAsia" w:hAnsi="Cambria Math" w:cs="Times New Roman"/>
-                      <w:sz w:val="24"/>
-                    </w:rPr>
-                    <m:t>,i,j+1</m:t>
-                  </m:r>
-                </m:sub>
-              </m:sSub>
-              <m:r>
-                <w:rPr>
-                  <w:rFonts w:ascii="Cambria Math" w:eastAsiaTheme="minorEastAsia" w:hAnsi="Cambria Math" w:cs="Times New Roman"/>
-                  <w:sz w:val="24"/>
-                </w:rPr>
-                <m:t>-</m:t>
-              </m:r>
-              <m:sSub>
-                <m:sSubPr>
-                  <m:ctrlPr>
-                    <w:rPr>
-                      <w:rFonts w:ascii="Cambria Math" w:eastAsiaTheme="minorEastAsia" w:hAnsi="Cambria Math" w:cs="Times New Roman"/>
-                      <w:i/>
-                      <w:sz w:val="24"/>
-                    </w:rPr>
-                  </m:ctrlPr>
-                </m:sSubPr>
-                <m:e>
-                  <m:r>
-                    <w:rPr>
-                      <w:rFonts w:ascii="Cambria Math" w:eastAsiaTheme="minorEastAsia" w:hAnsi="Cambria Math" w:cs="Times New Roman"/>
-                      <w:sz w:val="24"/>
-                    </w:rPr>
-                    <m:t>V</m:t>
-                  </m:r>
-                </m:e>
-                <m:sub>
-                  <m:r>
-                    <w:rPr>
-                      <w:rFonts w:ascii="Cambria Math" w:eastAsiaTheme="minorEastAsia" w:hAnsi="Cambria Math" w:cs="Times New Roman"/>
-                      <w:sz w:val="24"/>
-                    </w:rPr>
-                    <m:t>y</m:t>
-                  </m:r>
-                  <m:r>
-                    <w:rPr>
-                      <w:rFonts w:ascii="Cambria Math" w:eastAsiaTheme="minorEastAsia" w:hAnsi="Cambria Math" w:cs="Times New Roman"/>
-                      <w:sz w:val="24"/>
-                    </w:rPr>
-                    <m:t>,i,j-1</m:t>
-                  </m:r>
-                </m:sub>
-              </m:sSub>
+              <m:r>
+                <w:rPr>
+                  <w:rFonts w:ascii="Cambria Math" w:eastAsiaTheme="minorEastAsia" w:hAnsi="Cambria Math" w:cs="Times New Roman"/>
+                  <w:sz w:val="24"/>
+                </w:rPr>
+                <m:t>V</m:t>
+              </m:r>
             </m:e>
-          </m:d>
+            <m:sub>
+              <m:r>
+                <w:rPr>
+                  <w:rFonts w:ascii="Cambria Math" w:eastAsiaTheme="minorEastAsia" w:hAnsi="Cambria Math" w:cs="Times New Roman"/>
+                  <w:sz w:val="24"/>
+                </w:rPr>
+                <m:t>y,i,j-2</m:t>
+              </m:r>
+            </m:sub>
+          </m:sSub>
+          <m:r>
+            <w:rPr>
+              <w:rFonts w:ascii="Cambria Math" w:eastAsiaTheme="minorEastAsia" w:hAnsi="Cambria Math" w:cs="Times New Roman"/>
+              <w:sz w:val="24"/>
+            </w:rPr>
+            <m:t>-8</m:t>
+          </m:r>
+          <m:sSub>
+            <m:sSubPr>
+              <m:ctrlPr>
+                <w:rPr>
+                  <w:rFonts w:ascii="Cambria Math" w:eastAsiaTheme="minorEastAsia" w:hAnsi="Cambria Math" w:cs="Times New Roman"/>
+                  <w:i/>
+                  <w:sz w:val="24"/>
+                </w:rPr>
+              </m:ctrlPr>
+            </m:sSubPr>
+            <m:e>
+              <m:r>
+                <w:rPr>
+                  <w:rFonts w:ascii="Cambria Math" w:eastAsiaTheme="minorEastAsia" w:hAnsi="Cambria Math" w:cs="Times New Roman"/>
+                  <w:sz w:val="24"/>
+                </w:rPr>
+                <m:t>V</m:t>
+              </m:r>
+            </m:e>
+            <m:sub>
+              <m:r>
+                <w:rPr>
+                  <w:rFonts w:ascii="Cambria Math" w:eastAsiaTheme="minorEastAsia" w:hAnsi="Cambria Math" w:cs="Times New Roman"/>
+                  <w:sz w:val="24"/>
+                </w:rPr>
+                <m:t>y,i,j-1</m:t>
+              </m:r>
+            </m:sub>
+          </m:sSub>
+          <m:r>
+            <w:rPr>
+              <w:rFonts w:ascii="Cambria Math" w:eastAsiaTheme="minorEastAsia" w:hAnsi="Cambria Math" w:cs="Times New Roman"/>
+              <w:sz w:val="24"/>
+            </w:rPr>
+            <m:t>+8</m:t>
+          </m:r>
+          <m:sSub>
+            <m:sSubPr>
+              <m:ctrlPr>
+                <w:rPr>
+                  <w:rFonts w:ascii="Cambria Math" w:eastAsiaTheme="minorEastAsia" w:hAnsi="Cambria Math" w:cs="Times New Roman"/>
+                  <w:i/>
+                  <w:sz w:val="24"/>
+                </w:rPr>
+              </m:ctrlPr>
+            </m:sSubPr>
+            <m:e>
+              <m:r>
+                <w:rPr>
+                  <w:rFonts w:ascii="Cambria Math" w:eastAsiaTheme="minorEastAsia" w:hAnsi="Cambria Math" w:cs="Times New Roman"/>
+                  <w:sz w:val="24"/>
+                </w:rPr>
+                <m:t>V</m:t>
+              </m:r>
+            </m:e>
+            <m:sub>
+              <m:r>
+                <w:rPr>
+                  <w:rFonts w:ascii="Cambria Math" w:eastAsiaTheme="minorEastAsia" w:hAnsi="Cambria Math" w:cs="Times New Roman"/>
+                  <w:sz w:val="24"/>
+                </w:rPr>
+                <m:t>y,i,j+1</m:t>
+              </m:r>
+            </m:sub>
+          </m:sSub>
+          <m:r>
+            <w:rPr>
+              <w:rFonts w:ascii="Cambria Math" w:eastAsiaTheme="minorEastAsia" w:hAnsi="Cambria Math" w:cs="Times New Roman"/>
+              <w:sz w:val="24"/>
+            </w:rPr>
+            <m:t>-</m:t>
+          </m:r>
+          <m:sSub>
+            <m:sSubPr>
+              <m:ctrlPr>
+                <w:rPr>
+                  <w:rFonts w:ascii="Cambria Math" w:eastAsiaTheme="minorEastAsia" w:hAnsi="Cambria Math" w:cs="Times New Roman"/>
+                  <w:i/>
+                  <w:sz w:val="24"/>
+                </w:rPr>
+              </m:ctrlPr>
+            </m:sSubPr>
+            <m:e>
+              <m:r>
+                <w:rPr>
+                  <w:rFonts w:ascii="Cambria Math" w:eastAsiaTheme="minorEastAsia" w:hAnsi="Cambria Math" w:cs="Times New Roman"/>
+                  <w:sz w:val="24"/>
+                </w:rPr>
+                <m:t>V</m:t>
+              </m:r>
+            </m:e>
+            <m:sub>
+              <m:r>
+                <w:rPr>
+                  <w:rFonts w:ascii="Cambria Math" w:eastAsiaTheme="minorEastAsia" w:hAnsi="Cambria Math" w:cs="Times New Roman"/>
+                  <w:sz w:val="24"/>
+                </w:rPr>
+                <m:t>y,i,j+2</m:t>
+              </m:r>
+            </m:sub>
+          </m:sSub>
+          <m:r>
+            <w:rPr>
+              <w:rFonts w:ascii="Cambria Math" w:eastAsiaTheme="minorEastAsia" w:hAnsi="Cambria Math" w:cs="Times New Roman"/>
+              <w:sz w:val="24"/>
+            </w:rPr>
+            <m:t>)</m:t>
+          </m:r>
         </m:oMath>
       </m:oMathPara>
     </w:p>
@@ -9451,14 +11624,7 @@
                           <w:rFonts w:ascii="Cambria Math" w:hAnsi="Cambria Math" w:cs="Times New Roman"/>
                           <w:sz w:val="24"/>
                         </w:rPr>
-                        <m:t>∂</m:t>
-                      </m:r>
-                      <m:r>
-                        <w:rPr>
-                          <w:rFonts w:ascii="Cambria Math" w:hAnsi="Cambria Math" w:cs="Times New Roman"/>
-                          <w:sz w:val="24"/>
-                        </w:rPr>
-                        <m:t>t</m:t>
+                        <m:t>∂t</m:t>
                       </m:r>
                     </m:den>
                   </m:f>
@@ -9551,14 +11717,14 @@
                   <w:rFonts w:ascii="Cambria Math" w:eastAsiaTheme="minorEastAsia" w:hAnsi="Cambria Math" w:cs="Times New Roman"/>
                   <w:sz w:val="24"/>
                 </w:rPr>
-                <m:t>2∆</m:t>
-              </m:r>
-              <m:r>
-                <w:rPr>
-                  <w:rFonts w:ascii="Cambria Math" w:eastAsiaTheme="minorEastAsia" w:hAnsi="Cambria Math" w:cs="Times New Roman"/>
-                  <w:sz w:val="24"/>
-                </w:rPr>
-                <m:t>x</m:t>
+                <m:t>1</m:t>
+              </m:r>
+              <m:r>
+                <w:rPr>
+                  <w:rFonts w:ascii="Cambria Math" w:eastAsiaTheme="minorEastAsia" w:hAnsi="Cambria Math" w:cs="Times New Roman"/>
+                  <w:sz w:val="24"/>
+                </w:rPr>
+                <m:t>2∆x</m:t>
               </m:r>
             </m:den>
           </m:f>
@@ -9605,14 +11771,14 @@
                       <w:rFonts w:ascii="Cambria Math" w:eastAsiaTheme="minorEastAsia" w:hAnsi="Cambria Math" w:cs="Times New Roman"/>
                       <w:sz w:val="24"/>
                     </w:rPr>
-                    <m:t>+1</m:t>
-                  </m:r>
-                  <m:r>
-                    <w:rPr>
-                      <w:rFonts w:ascii="Cambria Math" w:eastAsiaTheme="minorEastAsia" w:hAnsi="Cambria Math" w:cs="Times New Roman"/>
-                      <w:sz w:val="24"/>
-                    </w:rPr>
-                    <m:t>,j</m:t>
+                    <m:t>-</m:t>
+                  </m:r>
+                  <m:r>
+                    <w:rPr>
+                      <w:rFonts w:ascii="Cambria Math" w:eastAsiaTheme="minorEastAsia" w:hAnsi="Cambria Math" w:cs="Times New Roman"/>
+                      <w:sz w:val="24"/>
+                    </w:rPr>
+                    <m:t>1,j</m:t>
                   </m:r>
                 </m:sub>
               </m:sSub>
@@ -9621,7 +11787,7 @@
                   <w:rFonts w:ascii="Cambria Math" w:eastAsiaTheme="minorEastAsia" w:hAnsi="Cambria Math" w:cs="Times New Roman"/>
                   <w:sz w:val="24"/>
                 </w:rPr>
-                <m:t>-</m:t>
+                <m:t>-8</m:t>
               </m:r>
               <m:sSub>
                 <m:sSubPr>
@@ -9648,6 +11814,78 @@
                       <w:rFonts w:ascii="Cambria Math" w:eastAsiaTheme="minorEastAsia" w:hAnsi="Cambria Math" w:cs="Times New Roman"/>
                       <w:sz w:val="24"/>
                     </w:rPr>
+                    <m:t>i-1,j</m:t>
+                  </m:r>
+                </m:sub>
+              </m:sSub>
+              <m:r>
+                <w:rPr>
+                  <w:rFonts w:ascii="Cambria Math" w:eastAsiaTheme="minorEastAsia" w:hAnsi="Cambria Math" w:cs="Times New Roman"/>
+                  <w:sz w:val="24"/>
+                </w:rPr>
+                <m:t>+8</m:t>
+              </m:r>
+              <m:sSub>
+                <m:sSubPr>
+                  <m:ctrlPr>
+                    <w:rPr>
+                      <w:rFonts w:ascii="Cambria Math" w:eastAsiaTheme="minorEastAsia" w:hAnsi="Cambria Math" w:cs="Times New Roman"/>
+                      <w:i/>
+                      <w:sz w:val="24"/>
+                    </w:rPr>
+                  </m:ctrlPr>
+                </m:sSubPr>
+                <m:e>
+                  <m:r>
+                    <w:rPr>
+                      <w:rFonts w:ascii="Cambria Math" w:eastAsiaTheme="minorEastAsia" w:hAnsi="Cambria Math" w:cs="Times New Roman"/>
+                      <w:sz w:val="24"/>
+                    </w:rPr>
+                    <m:t>h</m:t>
+                  </m:r>
+                </m:e>
+                <m:sub>
+                  <m:r>
+                    <w:rPr>
+                      <w:rFonts w:ascii="Cambria Math" w:eastAsiaTheme="minorEastAsia" w:hAnsi="Cambria Math" w:cs="Times New Roman"/>
+                      <w:sz w:val="24"/>
+                    </w:rPr>
+                    <m:t>i+1,j</m:t>
+                  </m:r>
+                </m:sub>
+              </m:sSub>
+              <m:r>
+                <w:rPr>
+                  <w:rFonts w:ascii="Cambria Math" w:eastAsiaTheme="minorEastAsia" w:hAnsi="Cambria Math" w:cs="Times New Roman"/>
+                  <w:sz w:val="24"/>
+                </w:rPr>
+                <m:t>-</m:t>
+              </m:r>
+              <m:sSub>
+                <m:sSubPr>
+                  <m:ctrlPr>
+                    <w:rPr>
+                      <w:rFonts w:ascii="Cambria Math" w:eastAsiaTheme="minorEastAsia" w:hAnsi="Cambria Math" w:cs="Times New Roman"/>
+                      <w:i/>
+                      <w:sz w:val="24"/>
+                    </w:rPr>
+                  </m:ctrlPr>
+                </m:sSubPr>
+                <m:e>
+                  <m:r>
+                    <w:rPr>
+                      <w:rFonts w:ascii="Cambria Math" w:eastAsiaTheme="minorEastAsia" w:hAnsi="Cambria Math" w:cs="Times New Roman"/>
+                      <w:sz w:val="24"/>
+                    </w:rPr>
+                    <m:t>h</m:t>
+                  </m:r>
+                </m:e>
+                <m:sub>
+                  <m:r>
+                    <w:rPr>
+                      <w:rFonts w:ascii="Cambria Math" w:eastAsiaTheme="minorEastAsia" w:hAnsi="Cambria Math" w:cs="Times New Roman"/>
+                      <w:sz w:val="24"/>
+                    </w:rPr>
                     <m:t>i</m:t>
                   </m:r>
                   <m:r>
@@ -9655,7 +11893,7 @@
                       <w:rFonts w:ascii="Cambria Math" w:eastAsiaTheme="minorEastAsia" w:hAnsi="Cambria Math" w:cs="Times New Roman"/>
                       <w:sz w:val="24"/>
                     </w:rPr>
-                    <m:t>-1</m:t>
+                    <m:t>+2</m:t>
                   </m:r>
                   <m:r>
                     <w:rPr>
@@ -9722,6 +11960,13 @@
                   <w:rFonts w:ascii="Cambria Math" w:eastAsiaTheme="minorEastAsia" w:hAnsi="Cambria Math" w:cs="Times New Roman"/>
                   <w:sz w:val="24"/>
                 </w:rPr>
+                <m:t>1</m:t>
+              </m:r>
+              <m:r>
+                <w:rPr>
+                  <w:rFonts w:ascii="Cambria Math" w:eastAsiaTheme="minorEastAsia" w:hAnsi="Cambria Math" w:cs="Times New Roman"/>
+                  <w:sz w:val="24"/>
+                </w:rPr>
                 <m:t>2∆x</m:t>
               </m:r>
             </m:den>
@@ -9762,14 +12007,7 @@
                       <w:rFonts w:ascii="Cambria Math" w:eastAsiaTheme="minorEastAsia" w:hAnsi="Cambria Math" w:cs="Times New Roman"/>
                       <w:sz w:val="24"/>
                     </w:rPr>
-                    <m:t>x</m:t>
-                  </m:r>
-                  <m:r>
-                    <w:rPr>
-                      <w:rFonts w:ascii="Cambria Math" w:eastAsiaTheme="minorEastAsia" w:hAnsi="Cambria Math" w:cs="Times New Roman"/>
-                      <w:sz w:val="24"/>
-                    </w:rPr>
-                    <m:t>,i+1,j</m:t>
+                    <m:t>x,i-2,j</m:t>
                   </m:r>
                 </m:sub>
               </m:sSub>
@@ -9778,7 +12016,7 @@
                   <w:rFonts w:ascii="Cambria Math" w:eastAsiaTheme="minorEastAsia" w:hAnsi="Cambria Math" w:cs="Times New Roman"/>
                   <w:sz w:val="24"/>
                 </w:rPr>
-                <m:t>-</m:t>
+                <m:t>-8</m:t>
               </m:r>
               <m:sSub>
                 <m:sSubPr>
@@ -9805,14 +12043,324 @@
                       <w:rFonts w:ascii="Cambria Math" w:eastAsiaTheme="minorEastAsia" w:hAnsi="Cambria Math" w:cs="Times New Roman"/>
                       <w:sz w:val="24"/>
                     </w:rPr>
-                    <m:t>x</m:t>
-                  </m:r>
-                  <m:r>
-                    <w:rPr>
-                      <w:rFonts w:ascii="Cambria Math" w:eastAsiaTheme="minorEastAsia" w:hAnsi="Cambria Math" w:cs="Times New Roman"/>
-                      <w:sz w:val="24"/>
-                    </w:rPr>
-                    <m:t>,i-1,j</m:t>
+                    <m:t>x,i-1,j</m:t>
+                  </m:r>
+                </m:sub>
+              </m:sSub>
+              <m:r>
+                <w:rPr>
+                  <w:rFonts w:ascii="Cambria Math" w:eastAsiaTheme="minorEastAsia" w:hAnsi="Cambria Math" w:cs="Times New Roman"/>
+                  <w:sz w:val="24"/>
+                </w:rPr>
+                <m:t>+8</m:t>
+              </m:r>
+              <m:sSub>
+                <m:sSubPr>
+                  <m:ctrlPr>
+                    <w:rPr>
+                      <w:rFonts w:ascii="Cambria Math" w:eastAsiaTheme="minorEastAsia" w:hAnsi="Cambria Math" w:cs="Times New Roman"/>
+                      <w:i/>
+                      <w:sz w:val="24"/>
+                    </w:rPr>
+                  </m:ctrlPr>
+                </m:sSubPr>
+                <m:e>
+                  <m:r>
+                    <w:rPr>
+                      <w:rFonts w:ascii="Cambria Math" w:eastAsiaTheme="minorEastAsia" w:hAnsi="Cambria Math" w:cs="Times New Roman"/>
+                      <w:sz w:val="24"/>
+                    </w:rPr>
+                    <m:t>V</m:t>
+                  </m:r>
+                </m:e>
+                <m:sub>
+                  <m:r>
+                    <w:rPr>
+                      <w:rFonts w:ascii="Cambria Math" w:eastAsiaTheme="minorEastAsia" w:hAnsi="Cambria Math" w:cs="Times New Roman"/>
+                      <w:sz w:val="24"/>
+                    </w:rPr>
+                    <m:t>x,i+1,j</m:t>
+                  </m:r>
+                </m:sub>
+              </m:sSub>
+              <m:r>
+                <w:rPr>
+                  <w:rFonts w:ascii="Cambria Math" w:eastAsiaTheme="minorEastAsia" w:hAnsi="Cambria Math" w:cs="Times New Roman"/>
+                  <w:sz w:val="24"/>
+                </w:rPr>
+                <m:t>-</m:t>
+              </m:r>
+              <m:sSub>
+                <m:sSubPr>
+                  <m:ctrlPr>
+                    <w:rPr>
+                      <w:rFonts w:ascii="Cambria Math" w:eastAsiaTheme="minorEastAsia" w:hAnsi="Cambria Math" w:cs="Times New Roman"/>
+                      <w:i/>
+                      <w:sz w:val="24"/>
+                    </w:rPr>
+                  </m:ctrlPr>
+                </m:sSubPr>
+                <m:e>
+                  <m:r>
+                    <w:rPr>
+                      <w:rFonts w:ascii="Cambria Math" w:eastAsiaTheme="minorEastAsia" w:hAnsi="Cambria Math" w:cs="Times New Roman"/>
+                      <w:sz w:val="24"/>
+                    </w:rPr>
+                    <m:t>V</m:t>
+                  </m:r>
+                </m:e>
+                <m:sub>
+                  <m:r>
+                    <w:rPr>
+                      <w:rFonts w:ascii="Cambria Math" w:eastAsiaTheme="minorEastAsia" w:hAnsi="Cambria Math" w:cs="Times New Roman"/>
+                      <w:sz w:val="24"/>
+                    </w:rPr>
+                    <m:t>x,i+2,j</m:t>
+                  </m:r>
+                </m:sub>
+              </m:sSub>
+            </m:e>
+          </m:d>
+          <w:bookmarkStart w:id="1" w:name="_GoBack"/>
+          <w:bookmarkEnd w:id="1"/>
+          <m:r>
+            <w:rPr>
+              <w:rFonts w:ascii="Cambria Math" w:eastAsiaTheme="minorEastAsia" w:hAnsi="Cambria Math" w:cs="Times New Roman"/>
+              <w:sz w:val="24"/>
+            </w:rPr>
+            <m:t>-</m:t>
+          </m:r>
+          <m:f>
+            <m:fPr>
+              <m:ctrlPr>
+                <w:rPr>
+                  <w:rFonts w:ascii="Cambria Math" w:eastAsiaTheme="minorEastAsia" w:hAnsi="Cambria Math" w:cs="Times New Roman"/>
+                  <w:i/>
+                  <w:sz w:val="24"/>
+                </w:rPr>
+              </m:ctrlPr>
+            </m:fPr>
+            <m:num>
+              <m:sSub>
+                <m:sSubPr>
+                  <m:ctrlPr>
+                    <w:rPr>
+                      <w:rFonts w:ascii="Cambria Math" w:eastAsiaTheme="minorEastAsia" w:hAnsi="Cambria Math" w:cs="Times New Roman"/>
+                      <w:i/>
+                      <w:sz w:val="24"/>
+                    </w:rPr>
+                  </m:ctrlPr>
+                </m:sSubPr>
+                <m:e>
+                  <m:r>
+                    <w:rPr>
+                      <w:rFonts w:ascii="Cambria Math" w:eastAsiaTheme="minorEastAsia" w:hAnsi="Cambria Math" w:cs="Times New Roman"/>
+                      <w:sz w:val="24"/>
+                    </w:rPr>
+                    <m:t>V</m:t>
+                  </m:r>
+                </m:e>
+                <m:sub>
+                  <m:r>
+                    <w:rPr>
+                      <w:rFonts w:ascii="Cambria Math" w:eastAsiaTheme="minorEastAsia" w:hAnsi="Cambria Math" w:cs="Times New Roman"/>
+                      <w:sz w:val="24"/>
+                    </w:rPr>
+                    <m:t>y,i,j</m:t>
+                  </m:r>
+                </m:sub>
+              </m:sSub>
+            </m:num>
+            <m:den>
+              <m:r>
+                <w:rPr>
+                  <w:rFonts w:ascii="Cambria Math" w:eastAsiaTheme="minorEastAsia" w:hAnsi="Cambria Math" w:cs="Times New Roman"/>
+                  <w:sz w:val="24"/>
+                </w:rPr>
+                <m:t>1</m:t>
+              </m:r>
+              <m:r>
+                <w:rPr>
+                  <w:rFonts w:ascii="Cambria Math" w:eastAsiaTheme="minorEastAsia" w:hAnsi="Cambria Math" w:cs="Times New Roman"/>
+                  <w:sz w:val="24"/>
+                </w:rPr>
+                <m:t>2∆y</m:t>
+              </m:r>
+            </m:den>
+          </m:f>
+          <m:d>
+            <m:dPr>
+              <m:ctrlPr>
+                <w:rPr>
+                  <w:rFonts w:ascii="Cambria Math" w:eastAsiaTheme="minorEastAsia" w:hAnsi="Cambria Math" w:cs="Times New Roman"/>
+                  <w:i/>
+                  <w:sz w:val="24"/>
+                </w:rPr>
+              </m:ctrlPr>
+            </m:dPr>
+            <m:e>
+              <m:sSub>
+                <m:sSubPr>
+                  <m:ctrlPr>
+                    <w:rPr>
+                      <w:rFonts w:ascii="Cambria Math" w:eastAsiaTheme="minorEastAsia" w:hAnsi="Cambria Math" w:cs="Times New Roman"/>
+                      <w:i/>
+                      <w:sz w:val="24"/>
+                    </w:rPr>
+                  </m:ctrlPr>
+                </m:sSubPr>
+                <m:e>
+                  <m:r>
+                    <w:rPr>
+                      <w:rFonts w:ascii="Cambria Math" w:eastAsiaTheme="minorEastAsia" w:hAnsi="Cambria Math" w:cs="Times New Roman"/>
+                      <w:sz w:val="24"/>
+                    </w:rPr>
+                    <m:t>h</m:t>
+                  </m:r>
+                </m:e>
+                <m:sub>
+                  <m:r>
+                    <w:rPr>
+                      <w:rFonts w:ascii="Cambria Math" w:eastAsiaTheme="minorEastAsia" w:hAnsi="Cambria Math" w:cs="Times New Roman"/>
+                      <w:sz w:val="24"/>
+                    </w:rPr>
+                    <m:t>i,j</m:t>
+                  </m:r>
+                  <m:r>
+                    <w:rPr>
+                      <w:rFonts w:ascii="Cambria Math" w:eastAsiaTheme="minorEastAsia" w:hAnsi="Cambria Math" w:cs="Times New Roman"/>
+                      <w:sz w:val="24"/>
+                    </w:rPr>
+                    <m:t>-2</m:t>
+                  </m:r>
+                </m:sub>
+              </m:sSub>
+              <m:r>
+                <w:rPr>
+                  <w:rFonts w:ascii="Cambria Math" w:eastAsiaTheme="minorEastAsia" w:hAnsi="Cambria Math" w:cs="Times New Roman"/>
+                  <w:sz w:val="24"/>
+                </w:rPr>
+                <m:t>-8</m:t>
+              </m:r>
+              <m:sSub>
+                <m:sSubPr>
+                  <m:ctrlPr>
+                    <w:rPr>
+                      <w:rFonts w:ascii="Cambria Math" w:eastAsiaTheme="minorEastAsia" w:hAnsi="Cambria Math" w:cs="Times New Roman"/>
+                      <w:i/>
+                      <w:sz w:val="24"/>
+                    </w:rPr>
+                  </m:ctrlPr>
+                </m:sSubPr>
+                <m:e>
+                  <m:r>
+                    <w:rPr>
+                      <w:rFonts w:ascii="Cambria Math" w:eastAsiaTheme="minorEastAsia" w:hAnsi="Cambria Math" w:cs="Times New Roman"/>
+                      <w:sz w:val="24"/>
+                    </w:rPr>
+                    <m:t>h</m:t>
+                  </m:r>
+                </m:e>
+                <m:sub>
+                  <m:r>
+                    <w:rPr>
+                      <w:rFonts w:ascii="Cambria Math" w:eastAsiaTheme="minorEastAsia" w:hAnsi="Cambria Math" w:cs="Times New Roman"/>
+                      <w:sz w:val="24"/>
+                    </w:rPr>
+                    <m:t>i,j</m:t>
+                  </m:r>
+                  <m:r>
+                    <w:rPr>
+                      <w:rFonts w:ascii="Cambria Math" w:eastAsiaTheme="minorEastAsia" w:hAnsi="Cambria Math" w:cs="Times New Roman"/>
+                      <w:sz w:val="24"/>
+                    </w:rPr>
+                    <m:t>-1</m:t>
+                  </m:r>
+                </m:sub>
+              </m:sSub>
+              <m:r>
+                <w:rPr>
+                  <w:rFonts w:ascii="Cambria Math" w:eastAsiaTheme="minorEastAsia" w:hAnsi="Cambria Math" w:cs="Times New Roman"/>
+                  <w:sz w:val="24"/>
+                </w:rPr>
+                <m:t>+8</m:t>
+              </m:r>
+              <m:sSub>
+                <m:sSubPr>
+                  <m:ctrlPr>
+                    <w:rPr>
+                      <w:rFonts w:ascii="Cambria Math" w:eastAsiaTheme="minorEastAsia" w:hAnsi="Cambria Math" w:cs="Times New Roman"/>
+                      <w:i/>
+                      <w:sz w:val="24"/>
+                    </w:rPr>
+                  </m:ctrlPr>
+                </m:sSubPr>
+                <m:e>
+                  <m:r>
+                    <w:rPr>
+                      <w:rFonts w:ascii="Cambria Math" w:eastAsiaTheme="minorEastAsia" w:hAnsi="Cambria Math" w:cs="Times New Roman"/>
+                      <w:sz w:val="24"/>
+                    </w:rPr>
+                    <m:t>h</m:t>
+                  </m:r>
+                </m:e>
+                <m:sub>
+                  <m:r>
+                    <w:rPr>
+                      <w:rFonts w:ascii="Cambria Math" w:eastAsiaTheme="minorEastAsia" w:hAnsi="Cambria Math" w:cs="Times New Roman"/>
+                      <w:sz w:val="24"/>
+                    </w:rPr>
+                    <m:t>i,j</m:t>
+                  </m:r>
+                  <m:r>
+                    <w:rPr>
+                      <w:rFonts w:ascii="Cambria Math" w:eastAsiaTheme="minorEastAsia" w:hAnsi="Cambria Math" w:cs="Times New Roman"/>
+                      <w:sz w:val="24"/>
+                    </w:rPr>
+                    <m:t>+1</m:t>
+                  </m:r>
+                </m:sub>
+              </m:sSub>
+              <m:r>
+                <w:rPr>
+                  <w:rFonts w:ascii="Cambria Math" w:eastAsiaTheme="minorEastAsia" w:hAnsi="Cambria Math" w:cs="Times New Roman"/>
+                  <w:sz w:val="24"/>
+                </w:rPr>
+                <m:t>-</m:t>
+              </m:r>
+              <m:sSub>
+                <m:sSubPr>
+                  <m:ctrlPr>
+                    <w:rPr>
+                      <w:rFonts w:ascii="Cambria Math" w:eastAsiaTheme="minorEastAsia" w:hAnsi="Cambria Math" w:cs="Times New Roman"/>
+                      <w:i/>
+                      <w:sz w:val="24"/>
+                    </w:rPr>
+                  </m:ctrlPr>
+                </m:sSubPr>
+                <m:e>
+                  <m:r>
+                    <w:rPr>
+                      <w:rFonts w:ascii="Cambria Math" w:eastAsiaTheme="minorEastAsia" w:hAnsi="Cambria Math" w:cs="Times New Roman"/>
+                      <w:sz w:val="24"/>
+                    </w:rPr>
+                    <m:t>h</m:t>
+                  </m:r>
+                </m:e>
+                <m:sub>
+                  <m:r>
+                    <w:rPr>
+                      <w:rFonts w:ascii="Cambria Math" w:eastAsiaTheme="minorEastAsia" w:hAnsi="Cambria Math" w:cs="Times New Roman"/>
+                      <w:sz w:val="24"/>
+                    </w:rPr>
+                    <m:t>i,j</m:t>
+                  </m:r>
+                  <m:r>
+                    <w:rPr>
+                      <w:rFonts w:ascii="Cambria Math" w:eastAsiaTheme="minorEastAsia" w:hAnsi="Cambria Math" w:cs="Times New Roman"/>
+                      <w:sz w:val="24"/>
+                    </w:rPr>
+                    <m:t>+2</m:t>
                   </m:r>
                 </m:sub>
               </m:sSub>
@@ -9852,7 +12400,7 @@
                       <w:rFonts w:ascii="Cambria Math" w:eastAsiaTheme="minorEastAsia" w:hAnsi="Cambria Math" w:cs="Times New Roman"/>
                       <w:sz w:val="24"/>
                     </w:rPr>
-                    <m:t>V</m:t>
+                    <m:t>h</m:t>
                   </m:r>
                 </m:e>
                 <m:sub>
@@ -9861,12 +12409,19 @@
                       <w:rFonts w:ascii="Cambria Math" w:eastAsiaTheme="minorEastAsia" w:hAnsi="Cambria Math" w:cs="Times New Roman"/>
                       <w:sz w:val="24"/>
                     </w:rPr>
-                    <m:t>y,i,j</m:t>
+                    <m:t>i,j</m:t>
                   </m:r>
                 </m:sub>
               </m:sSub>
             </m:num>
             <m:den>
+              <m:r>
+                <w:rPr>
+                  <w:rFonts w:ascii="Cambria Math" w:eastAsiaTheme="minorEastAsia" w:hAnsi="Cambria Math" w:cs="Times New Roman"/>
+                  <w:sz w:val="24"/>
+                </w:rPr>
+                <m:t>1</m:t>
+              </m:r>
               <m:r>
                 <w:rPr>
                   <w:rFonts w:ascii="Cambria Math" w:eastAsiaTheme="minorEastAsia" w:hAnsi="Cambria Math" w:cs="Times New Roman"/>
@@ -9903,7 +12458,7 @@
                       <w:rFonts w:ascii="Cambria Math" w:eastAsiaTheme="minorEastAsia" w:hAnsi="Cambria Math" w:cs="Times New Roman"/>
                       <w:sz w:val="24"/>
                     </w:rPr>
-                    <m:t>h</m:t>
+                    <m:t>V</m:t>
                   </m:r>
                 </m:e>
                 <m:sub>
@@ -9912,7 +12467,7 @@
                       <w:rFonts w:ascii="Cambria Math" w:eastAsiaTheme="minorEastAsia" w:hAnsi="Cambria Math" w:cs="Times New Roman"/>
                       <w:sz w:val="24"/>
                     </w:rPr>
-                    <m:t>i,j+1</m:t>
+                    <m:t>y,i,j-2</m:t>
                   </m:r>
                 </m:sub>
               </m:sSub>
@@ -9921,7 +12476,7 @@
                   <w:rFonts w:ascii="Cambria Math" w:eastAsiaTheme="minorEastAsia" w:hAnsi="Cambria Math" w:cs="Times New Roman"/>
                   <w:sz w:val="24"/>
                 </w:rPr>
-                <m:t>-</m:t>
+                <m:t>-8</m:t>
               </m:r>
               <m:sSub>
                 <m:sSubPr>
@@ -9939,7 +12494,7 @@
                       <w:rFonts w:ascii="Cambria Math" w:eastAsiaTheme="minorEastAsia" w:hAnsi="Cambria Math" w:cs="Times New Roman"/>
                       <w:sz w:val="24"/>
                     </w:rPr>
-                    <m:t>h</m:t>
+                    <m:t>V</m:t>
                   </m:r>
                 </m:e>
                 <m:sub>
@@ -9948,30 +12503,17 @@
                       <w:rFonts w:ascii="Cambria Math" w:eastAsiaTheme="minorEastAsia" w:hAnsi="Cambria Math" w:cs="Times New Roman"/>
                       <w:sz w:val="24"/>
                     </w:rPr>
-                    <m:t>i,j-1</m:t>
+                    <m:t>y,i,j-1</m:t>
                   </m:r>
                 </m:sub>
               </m:sSub>
-            </m:e>
-          </m:d>
-          <m:r>
-            <w:rPr>
-              <w:rFonts w:ascii="Cambria Math" w:eastAsiaTheme="minorEastAsia" w:hAnsi="Cambria Math" w:cs="Times New Roman"/>
-              <w:sz w:val="24"/>
-            </w:rPr>
-            <m:t>-</m:t>
-          </m:r>
-          <m:f>
-            <m:fPr>
-              <m:ctrlPr>
-                <w:rPr>
-                  <w:rFonts w:ascii="Cambria Math" w:eastAsiaTheme="minorEastAsia" w:hAnsi="Cambria Math" w:cs="Times New Roman"/>
-                  <w:i/>
-                  <w:sz w:val="24"/>
-                </w:rPr>
-              </m:ctrlPr>
-            </m:fPr>
-            <m:num>
+              <m:r>
+                <w:rPr>
+                  <w:rFonts w:ascii="Cambria Math" w:eastAsiaTheme="minorEastAsia" w:hAnsi="Cambria Math" w:cs="Times New Roman"/>
+                  <w:sz w:val="24"/>
+                </w:rPr>
+                <m:t>+8</m:t>
+              </m:r>
               <m:sSub>
                 <m:sSubPr>
                   <m:ctrlPr>
@@ -9988,7 +12530,7 @@
                       <w:rFonts w:ascii="Cambria Math" w:eastAsiaTheme="minorEastAsia" w:hAnsi="Cambria Math" w:cs="Times New Roman"/>
                       <w:sz w:val="24"/>
                     </w:rPr>
-                    <m:t>h</m:t>
+                    <m:t>V</m:t>
                   </m:r>
                 </m:e>
                 <m:sub>
@@ -9997,39 +12539,17 @@
                       <w:rFonts w:ascii="Cambria Math" w:eastAsiaTheme="minorEastAsia" w:hAnsi="Cambria Math" w:cs="Times New Roman"/>
                       <w:sz w:val="24"/>
                     </w:rPr>
-                    <m:t>i,j</m:t>
+                    <m:t>y,i,j+1</m:t>
                   </m:r>
                 </m:sub>
               </m:sSub>
-            </m:num>
-            <m:den>
-              <m:r>
-                <w:rPr>
-                  <w:rFonts w:ascii="Cambria Math" w:eastAsiaTheme="minorEastAsia" w:hAnsi="Cambria Math" w:cs="Times New Roman"/>
-                  <w:sz w:val="24"/>
-                </w:rPr>
-                <m:t>2∆</m:t>
-              </m:r>
-              <m:r>
-                <w:rPr>
-                  <w:rFonts w:ascii="Cambria Math" w:eastAsiaTheme="minorEastAsia" w:hAnsi="Cambria Math" w:cs="Times New Roman"/>
-                  <w:sz w:val="24"/>
-                </w:rPr>
-                <m:t>y</m:t>
-              </m:r>
-            </m:den>
-          </m:f>
-          <m:d>
-            <m:dPr>
-              <m:ctrlPr>
-                <w:rPr>
-                  <w:rFonts w:ascii="Cambria Math" w:eastAsiaTheme="minorEastAsia" w:hAnsi="Cambria Math" w:cs="Times New Roman"/>
-                  <w:i/>
-                  <w:sz w:val="24"/>
-                </w:rPr>
-              </m:ctrlPr>
-            </m:dPr>
-            <m:e>
+              <m:r>
+                <w:rPr>
+                  <w:rFonts w:ascii="Cambria Math" w:eastAsiaTheme="minorEastAsia" w:hAnsi="Cambria Math" w:cs="Times New Roman"/>
+                  <w:sz w:val="24"/>
+                </w:rPr>
+                <m:t>-</m:t>
+              </m:r>
               <m:sSub>
                 <m:sSubPr>
                   <m:ctrlPr>
@@ -10046,7 +12566,7 @@
                       <w:rFonts w:ascii="Cambria Math" w:eastAsiaTheme="minorEastAsia" w:hAnsi="Cambria Math" w:cs="Times New Roman"/>
                       <w:sz w:val="24"/>
                     </w:rPr>
-                    <m:t>h</m:t>
+                    <m:t>V</m:t>
                   </m:r>
                 </m:e>
                 <m:sub>
@@ -10055,57 +12575,7 @@
                       <w:rFonts w:ascii="Cambria Math" w:eastAsiaTheme="minorEastAsia" w:hAnsi="Cambria Math" w:cs="Times New Roman"/>
                       <w:sz w:val="24"/>
                     </w:rPr>
-                    <m:t>i,j</m:t>
-                  </m:r>
-                  <m:r>
-                    <w:rPr>
-                      <w:rFonts w:ascii="Cambria Math" w:eastAsiaTheme="minorEastAsia" w:hAnsi="Cambria Math" w:cs="Times New Roman"/>
-                      <w:sz w:val="24"/>
-                    </w:rPr>
-                    <m:t>+1</m:t>
-                  </m:r>
-                </m:sub>
-              </m:sSub>
-              <m:r>
-                <w:rPr>
-                  <w:rFonts w:ascii="Cambria Math" w:eastAsiaTheme="minorEastAsia" w:hAnsi="Cambria Math" w:cs="Times New Roman"/>
-                  <w:sz w:val="24"/>
-                </w:rPr>
-                <m:t>-</m:t>
-              </m:r>
-              <m:sSub>
-                <m:sSubPr>
-                  <m:ctrlPr>
-                    <w:rPr>
-                      <w:rFonts w:ascii="Cambria Math" w:eastAsiaTheme="minorEastAsia" w:hAnsi="Cambria Math" w:cs="Times New Roman"/>
-                      <w:i/>
-                      <w:sz w:val="24"/>
-                    </w:rPr>
-                  </m:ctrlPr>
-                </m:sSubPr>
-                <m:e>
-                  <m:r>
-                    <w:rPr>
-                      <w:rFonts w:ascii="Cambria Math" w:eastAsiaTheme="minorEastAsia" w:hAnsi="Cambria Math" w:cs="Times New Roman"/>
-                      <w:sz w:val="24"/>
-                    </w:rPr>
-                    <m:t>h</m:t>
-                  </m:r>
-                </m:e>
-                <m:sub>
-                  <m:r>
-                    <w:rPr>
-                      <w:rFonts w:ascii="Cambria Math" w:eastAsiaTheme="minorEastAsia" w:hAnsi="Cambria Math" w:cs="Times New Roman"/>
-                      <w:sz w:val="24"/>
-                    </w:rPr>
-                    <m:t>i,j</m:t>
-                  </m:r>
-                  <m:r>
-                    <w:rPr>
-                      <w:rFonts w:ascii="Cambria Math" w:eastAsiaTheme="minorEastAsia" w:hAnsi="Cambria Math" w:cs="Times New Roman"/>
-                      <w:sz w:val="24"/>
-                    </w:rPr>
-                    <m:t>-1</m:t>
+                    <m:t>y,i,j+2</m:t>
                   </m:r>
                 </m:sub>
               </m:sSub>
@@ -10121,8 +12591,6 @@
           <w:sz w:val="24"/>
         </w:rPr>
       </w:pPr>
-      <w:bookmarkStart w:id="1" w:name="_GoBack"/>
-      <w:bookmarkEnd w:id="1"/>
     </w:p>
     <w:sectPr>
       <w:footerReference w:type="default" r:id="rId11"/>
@@ -10207,7 +12675,6 @@
         </w:rPr>
         <w:t xml:space="preserve"> </w:t>
       </w:r>
-      <w:proofErr w:type="gramStart"/>
       <w:r>
         <w:rPr>
           <w:rFonts w:ascii="Times New Roman" w:eastAsia="Batang" w:hAnsi="Times New Roman"/>
@@ -10263,7 +12730,6 @@
         </w:rPr>
         <w:t>t</w:t>
       </w:r>
-      <w:proofErr w:type="gramEnd"/>
       <w:r>
         <w:rPr>
           <w:rFonts w:ascii="Times New Roman" w:eastAsia="Batang" w:hAnsi="Times New Roman"/>
@@ -10678,25 +13144,7 @@
           <w:sz w:val="48"/>
           <w:szCs w:val="24"/>
         </w:rPr>
-        <w:t>(</w:t>
-      </w:r>
-      <w:proofErr w:type="spellStart"/>
-      <w:r>
-        <w:rPr>
-          <w:rFonts w:ascii="Times New Roman" w:eastAsia="Batang" w:hAnsi="Times New Roman"/>
-          <w:sz w:val="48"/>
-          <w:szCs w:val="24"/>
-        </w:rPr>
-        <w:t>i</w:t>
-      </w:r>
-      <w:proofErr w:type="spellEnd"/>
-      <w:r>
-        <w:rPr>
-          <w:rFonts w:ascii="Times New Roman" w:eastAsia="Batang" w:hAnsi="Times New Roman"/>
-          <w:sz w:val="48"/>
-          <w:szCs w:val="24"/>
-        </w:rPr>
-        <w:t>,</w:t>
+        <w:t>(i,</w:t>
       </w:r>
       <w:r>
         <w:rPr>
@@ -10724,19 +13172,8 @@
           <w:sz w:val="48"/>
           <w:szCs w:val="24"/>
         </w:rPr>
-        <w:t>)</w:t>
-      </w:r>
-      <w:proofErr w:type="spellStart"/>
-      <w:r>
-        <w:rPr>
-          <w:rFonts w:ascii="Times New Roman" w:eastAsia="Batang" w:hAnsi="Times New Roman"/>
-          <w:w w:val="117"/>
-          <w:sz w:val="48"/>
-          <w:szCs w:val="24"/>
-        </w:rPr>
-        <w:t>dt</w:t>
-      </w:r>
-      <w:proofErr w:type="spellEnd"/>
+        <w:t>)dt</w:t>
+      </w:r>
       <w:r>
         <w:rPr>
           <w:rFonts w:ascii="Times New Roman" w:eastAsia="Batang" w:hAnsi="Times New Roman"/>
@@ -10798,25 +13235,7 @@
           <w:sz w:val="48"/>
           <w:szCs w:val="24"/>
         </w:rPr>
-        <w:t>(</w:t>
-      </w:r>
-      <w:proofErr w:type="spellStart"/>
-      <w:r>
-        <w:rPr>
-          <w:rFonts w:ascii="Times New Roman" w:eastAsia="Batang" w:hAnsi="Times New Roman"/>
-          <w:sz w:val="48"/>
-          <w:szCs w:val="24"/>
-        </w:rPr>
-        <w:t>i</w:t>
-      </w:r>
-      <w:proofErr w:type="spellEnd"/>
-      <w:r>
-        <w:rPr>
-          <w:rFonts w:ascii="Times New Roman" w:eastAsia="Batang" w:hAnsi="Times New Roman"/>
-          <w:sz w:val="48"/>
-          <w:szCs w:val="24"/>
-        </w:rPr>
-        <w:t>,</w:t>
+        <w:t>(i,</w:t>
       </w:r>
       <w:r>
         <w:rPr>
@@ -10891,25 +13310,7 @@
           <w:sz w:val="48"/>
           <w:szCs w:val="24"/>
         </w:rPr>
-        <w:t>(</w:t>
-      </w:r>
-      <w:proofErr w:type="spellStart"/>
-      <w:r>
-        <w:rPr>
-          <w:rFonts w:ascii="Times New Roman" w:eastAsia="Batang" w:hAnsi="Times New Roman"/>
-          <w:sz w:val="48"/>
-          <w:szCs w:val="24"/>
-        </w:rPr>
-        <w:t>i</w:t>
-      </w:r>
-      <w:proofErr w:type="spellEnd"/>
-      <w:r>
-        <w:rPr>
-          <w:rFonts w:ascii="Times New Roman" w:eastAsia="Batang" w:hAnsi="Times New Roman"/>
-          <w:sz w:val="48"/>
-          <w:szCs w:val="24"/>
-        </w:rPr>
-        <w:t>,</w:t>
+        <w:t>(i,</w:t>
       </w:r>
       <w:r>
         <w:rPr>
@@ -10955,25 +13356,7 @@
           <w:sz w:val="48"/>
           <w:szCs w:val="24"/>
         </w:rPr>
-        <w:t>h(</w:t>
-      </w:r>
-      <w:proofErr w:type="spellStart"/>
-      <w:r>
-        <w:rPr>
-          <w:rFonts w:ascii="Times New Roman" w:eastAsia="Batang" w:hAnsi="Times New Roman"/>
-          <w:sz w:val="48"/>
-          <w:szCs w:val="24"/>
-        </w:rPr>
-        <w:t>i</w:t>
-      </w:r>
-      <w:proofErr w:type="spellEnd"/>
-      <w:r>
-        <w:rPr>
-          <w:rFonts w:ascii="Times New Roman" w:eastAsia="Batang" w:hAnsi="Times New Roman"/>
-          <w:sz w:val="48"/>
-          <w:szCs w:val="24"/>
-        </w:rPr>
-        <w:t>,</w:t>
+        <w:t>h(i,</w:t>
       </w:r>
       <w:r>
         <w:rPr>
@@ -11013,23 +13396,13 @@
         </w:rPr>
         <w:t xml:space="preserve"> </w:t>
       </w:r>
-      <w:proofErr w:type="spellStart"/>
       <w:r>
         <w:rPr>
           <w:rFonts w:ascii="Times New Roman" w:eastAsia="Batang" w:hAnsi="Times New Roman"/>
           <w:sz w:val="48"/>
           <w:szCs w:val="24"/>
         </w:rPr>
-        <w:t>etc</w:t>
-      </w:r>
-      <w:proofErr w:type="spellEnd"/>
-      <w:r>
-        <w:rPr>
-          <w:rFonts w:ascii="Times New Roman" w:eastAsia="Batang" w:hAnsi="Times New Roman"/>
-          <w:sz w:val="48"/>
-          <w:szCs w:val="24"/>
-        </w:rPr>
-        <w:t>)</w:t>
+        <w:t>etc)</w:t>
       </w:r>
       <w:r>
         <w:rPr>
@@ -11396,7 +13769,7 @@
                     <w:sz w:val="24"/>
                     <w:szCs w:val="24"/>
                   </w:rPr>
-                  <w:t>4</w:t>
+                  <w:t>5</w:t>
                 </w:r>
                 <w:r>
                   <w:rPr>
@@ -12573,7 +14946,7 @@
 </file>
 
 <file path=customXml/itemProps1.xml><?xml version="1.0" encoding="utf-8"?>
-<ds:datastoreItem xmlns:ds="http://schemas.openxmlformats.org/officeDocument/2006/customXml" ds:itemID="{79024219-CA01-4F94-A2B7-3626DBF5D356}">
+<ds:datastoreItem xmlns:ds="http://schemas.openxmlformats.org/officeDocument/2006/customXml" ds:itemID="{D1D5D62F-168A-4AF1-81E1-C147AAA73371}">
   <ds:schemaRefs>
     <ds:schemaRef ds:uri="http://schemas.openxmlformats.org/officeDocument/2006/bibliography"/>
   </ds:schemaRefs>

</xml_diff>

<commit_message>
C++ 1st version of RK without Parallelizing
</commit_message>
<xml_diff>
--- a/Assignment1/Report/Shallow Water Eq.docx
+++ b/Assignment1/Report/Shallow Water Eq.docx
@@ -10013,14 +10013,7 @@
               <w:rFonts w:ascii="Cambria Math" w:eastAsiaTheme="minorEastAsia" w:hAnsi="Cambria Math" w:cs="Times New Roman"/>
               <w:sz w:val="24"/>
             </w:rPr>
-            <m:t>=</m:t>
-          </m:r>
-          <m:r>
-            <w:rPr>
-              <w:rFonts w:ascii="Cambria Math" w:eastAsiaTheme="minorEastAsia" w:hAnsi="Cambria Math" w:cs="Times New Roman"/>
-              <w:sz w:val="24"/>
-            </w:rPr>
-            <m:t>-</m:t>
+            <m:t>=-</m:t>
           </m:r>
           <m:f>
             <m:fPr>
@@ -10295,14 +10288,7 @@
                       <w:rFonts w:ascii="Cambria Math" w:eastAsiaTheme="minorEastAsia" w:hAnsi="Cambria Math" w:cs="Times New Roman"/>
                       <w:sz w:val="24"/>
                     </w:rPr>
-                    <m:t>x,</m:t>
-                  </m:r>
-                  <m:r>
-                    <w:rPr>
-                      <w:rFonts w:ascii="Cambria Math" w:eastAsiaTheme="minorEastAsia" w:hAnsi="Cambria Math" w:cs="Times New Roman"/>
-                      <w:sz w:val="24"/>
-                    </w:rPr>
-                    <m:t>i-2,j</m:t>
+                    <m:t>x,i-2,j</m:t>
                   </m:r>
                 </m:sub>
               </m:sSub>
@@ -10338,14 +10324,7 @@
                       <w:rFonts w:ascii="Cambria Math" w:eastAsiaTheme="minorEastAsia" w:hAnsi="Cambria Math" w:cs="Times New Roman"/>
                       <w:sz w:val="24"/>
                     </w:rPr>
-                    <m:t>x,</m:t>
-                  </m:r>
-                  <m:r>
-                    <w:rPr>
-                      <w:rFonts w:ascii="Cambria Math" w:eastAsiaTheme="minorEastAsia" w:hAnsi="Cambria Math" w:cs="Times New Roman"/>
-                      <w:sz w:val="24"/>
-                    </w:rPr>
-                    <m:t>i-1,j</m:t>
+                    <m:t>x,i-1,j</m:t>
                   </m:r>
                 </m:sub>
               </m:sSub>
@@ -10381,14 +10360,7 @@
                       <w:rFonts w:ascii="Cambria Math" w:eastAsiaTheme="minorEastAsia" w:hAnsi="Cambria Math" w:cs="Times New Roman"/>
                       <w:sz w:val="24"/>
                     </w:rPr>
-                    <m:t>x,</m:t>
-                  </m:r>
-                  <m:r>
-                    <w:rPr>
-                      <w:rFonts w:ascii="Cambria Math" w:eastAsiaTheme="minorEastAsia" w:hAnsi="Cambria Math" w:cs="Times New Roman"/>
-                      <w:sz w:val="24"/>
-                    </w:rPr>
-                    <m:t>i+1,j</m:t>
+                    <m:t>x,i+1,j</m:t>
                   </m:r>
                 </m:sub>
               </m:sSub>
@@ -10424,14 +10396,7 @@
                       <w:rFonts w:ascii="Cambria Math" w:eastAsiaTheme="minorEastAsia" w:hAnsi="Cambria Math" w:cs="Times New Roman"/>
                       <w:sz w:val="24"/>
                     </w:rPr>
-                    <m:t>x,</m:t>
-                  </m:r>
-                  <m:r>
-                    <w:rPr>
-                      <w:rFonts w:ascii="Cambria Math" w:eastAsiaTheme="minorEastAsia" w:hAnsi="Cambria Math" w:cs="Times New Roman"/>
-                      <w:sz w:val="24"/>
-                    </w:rPr>
-                    <m:t>i+2,j</m:t>
+                    <m:t>x,i+2,j</m:t>
                   </m:r>
                 </m:sub>
               </m:sSub>
@@ -10480,14 +10445,7 @@
                       <w:rFonts w:ascii="Cambria Math" w:eastAsiaTheme="minorEastAsia" w:hAnsi="Cambria Math" w:cs="Times New Roman"/>
                       <w:sz w:val="24"/>
                     </w:rPr>
-                    <m:t>y</m:t>
-                  </m:r>
-                  <m:r>
-                    <w:rPr>
-                      <w:rFonts w:ascii="Cambria Math" w:eastAsiaTheme="minorEastAsia" w:hAnsi="Cambria Math" w:cs="Times New Roman"/>
-                      <w:sz w:val="24"/>
-                    </w:rPr>
-                    <m:t>,i,i</m:t>
+                    <m:t>y,i,i</m:t>
                   </m:r>
                 </m:sub>
               </m:sSub>
@@ -10498,14 +10456,7 @@
                   <w:rFonts w:ascii="Cambria Math" w:eastAsiaTheme="minorEastAsia" w:hAnsi="Cambria Math" w:cs="Times New Roman"/>
                   <w:sz w:val="24"/>
                 </w:rPr>
-                <m:t>12∆</m:t>
-              </m:r>
-              <m:r>
-                <w:rPr>
-                  <w:rFonts w:ascii="Cambria Math" w:eastAsiaTheme="minorEastAsia" w:hAnsi="Cambria Math" w:cs="Times New Roman"/>
-                  <w:sz w:val="24"/>
-                </w:rPr>
-                <m:t>y</m:t>
+                <m:t>12∆y</m:t>
               </m:r>
             </m:den>
           </m:f>
@@ -10541,21 +10492,7 @@
                   <w:rFonts w:ascii="Cambria Math" w:eastAsiaTheme="minorEastAsia" w:hAnsi="Cambria Math" w:cs="Times New Roman"/>
                   <w:sz w:val="24"/>
                 </w:rPr>
-                <m:t>x</m:t>
-              </m:r>
-              <m:r>
-                <w:rPr>
-                  <w:rFonts w:ascii="Cambria Math" w:eastAsiaTheme="minorEastAsia" w:hAnsi="Cambria Math" w:cs="Times New Roman"/>
-                  <w:sz w:val="24"/>
-                </w:rPr>
-                <m:t>,i,j</m:t>
-              </m:r>
-              <m:r>
-                <w:rPr>
-                  <w:rFonts w:ascii="Cambria Math" w:eastAsiaTheme="minorEastAsia" w:hAnsi="Cambria Math" w:cs="Times New Roman"/>
-                  <w:sz w:val="24"/>
-                </w:rPr>
-                <m:t>-2</m:t>
+                <m:t>x,i,j-2</m:t>
               </m:r>
             </m:sub>
           </m:sSub>
@@ -10591,21 +10528,7 @@
                   <w:rFonts w:ascii="Cambria Math" w:eastAsiaTheme="minorEastAsia" w:hAnsi="Cambria Math" w:cs="Times New Roman"/>
                   <w:sz w:val="24"/>
                 </w:rPr>
-                <m:t>x</m:t>
-              </m:r>
-              <m:r>
-                <w:rPr>
-                  <w:rFonts w:ascii="Cambria Math" w:eastAsiaTheme="minorEastAsia" w:hAnsi="Cambria Math" w:cs="Times New Roman"/>
-                  <w:sz w:val="24"/>
-                </w:rPr>
-                <m:t>,i,j</m:t>
-              </m:r>
-              <m:r>
-                <w:rPr>
-                  <w:rFonts w:ascii="Cambria Math" w:eastAsiaTheme="minorEastAsia" w:hAnsi="Cambria Math" w:cs="Times New Roman"/>
-                  <w:sz w:val="24"/>
-                </w:rPr>
-                <m:t>-1</m:t>
+                <m:t>x,i,j-1</m:t>
               </m:r>
             </m:sub>
           </m:sSub>
@@ -10641,21 +10564,7 @@
                   <w:rFonts w:ascii="Cambria Math" w:eastAsiaTheme="minorEastAsia" w:hAnsi="Cambria Math" w:cs="Times New Roman"/>
                   <w:sz w:val="24"/>
                 </w:rPr>
-                <m:t>x</m:t>
-              </m:r>
-              <m:r>
-                <w:rPr>
-                  <w:rFonts w:ascii="Cambria Math" w:eastAsiaTheme="minorEastAsia" w:hAnsi="Cambria Math" w:cs="Times New Roman"/>
-                  <w:sz w:val="24"/>
-                </w:rPr>
-                <m:t>,i,j</m:t>
-              </m:r>
-              <m:r>
-                <w:rPr>
-                  <w:rFonts w:ascii="Cambria Math" w:eastAsiaTheme="minorEastAsia" w:hAnsi="Cambria Math" w:cs="Times New Roman"/>
-                  <w:sz w:val="24"/>
-                </w:rPr>
-                <m:t>+1</m:t>
+                <m:t>x,i,j+1</m:t>
               </m:r>
             </m:sub>
           </m:sSub>
@@ -10691,21 +10600,7 @@
                   <w:rFonts w:ascii="Cambria Math" w:eastAsiaTheme="minorEastAsia" w:hAnsi="Cambria Math" w:cs="Times New Roman"/>
                   <w:sz w:val="24"/>
                 </w:rPr>
-                <m:t>x</m:t>
-              </m:r>
-              <m:r>
-                <w:rPr>
-                  <w:rFonts w:ascii="Cambria Math" w:eastAsiaTheme="minorEastAsia" w:hAnsi="Cambria Math" w:cs="Times New Roman"/>
-                  <w:sz w:val="24"/>
-                </w:rPr>
-                <m:t>,i,j</m:t>
-              </m:r>
-              <m:r>
-                <w:rPr>
-                  <w:rFonts w:ascii="Cambria Math" w:eastAsiaTheme="minorEastAsia" w:hAnsi="Cambria Math" w:cs="Times New Roman"/>
-                  <w:sz w:val="24"/>
-                </w:rPr>
-                <m:t>+2</m:t>
+                <m:t>x,i,j+2</m:t>
               </m:r>
             </m:sub>
           </m:sSub>
@@ -10803,14 +10698,7 @@
                               <w:rFonts w:ascii="Cambria Math" w:hAnsi="Cambria Math" w:cs="Times New Roman"/>
                               <w:sz w:val="24"/>
                             </w:rPr>
-                            <m:t>y</m:t>
-                          </m:r>
-                          <m:r>
-                            <w:rPr>
-                              <w:rFonts w:ascii="Cambria Math" w:hAnsi="Cambria Math" w:cs="Times New Roman"/>
-                              <w:sz w:val="24"/>
-                            </w:rPr>
-                            <m:t>,i,j</m:t>
+                            <m:t>y,i,j</m:t>
                           </m:r>
                         </m:sub>
                       </m:sSub>
@@ -10892,14 +10780,7 @@
                   <w:rFonts w:ascii="Cambria Math" w:eastAsiaTheme="minorEastAsia" w:hAnsi="Cambria Math" w:cs="Times New Roman"/>
                   <w:sz w:val="24"/>
                 </w:rPr>
-                <m:t>12∆</m:t>
-              </m:r>
-              <m:r>
-                <w:rPr>
-                  <w:rFonts w:ascii="Cambria Math" w:eastAsiaTheme="minorEastAsia" w:hAnsi="Cambria Math" w:cs="Times New Roman"/>
-                  <w:sz w:val="24"/>
-                </w:rPr>
-                <m:t>y</m:t>
+                <m:t>12∆y</m:t>
               </m:r>
             </m:den>
           </m:f>
@@ -10939,14 +10820,7 @@
                       <w:rFonts w:ascii="Cambria Math" w:eastAsiaTheme="minorEastAsia" w:hAnsi="Cambria Math" w:cs="Times New Roman"/>
                       <w:sz w:val="24"/>
                     </w:rPr>
-                    <m:t>i,j</m:t>
-                  </m:r>
-                  <m:r>
-                    <w:rPr>
-                      <w:rFonts w:ascii="Cambria Math" w:eastAsiaTheme="minorEastAsia" w:hAnsi="Cambria Math" w:cs="Times New Roman"/>
-                      <w:sz w:val="24"/>
-                    </w:rPr>
-                    <m:t>-2</m:t>
+                    <m:t>i,j-2</m:t>
                   </m:r>
                 </m:sub>
               </m:sSub>
@@ -10982,14 +10856,7 @@
                       <w:rFonts w:ascii="Cambria Math" w:eastAsiaTheme="minorEastAsia" w:hAnsi="Cambria Math" w:cs="Times New Roman"/>
                       <w:sz w:val="24"/>
                     </w:rPr>
-                    <m:t>i,j</m:t>
-                  </m:r>
-                  <m:r>
-                    <w:rPr>
-                      <w:rFonts w:ascii="Cambria Math" w:eastAsiaTheme="minorEastAsia" w:hAnsi="Cambria Math" w:cs="Times New Roman"/>
-                      <w:sz w:val="24"/>
-                    </w:rPr>
-                    <m:t>-1</m:t>
+                    <m:t>i,j-1</m:t>
                   </m:r>
                 </m:sub>
               </m:sSub>
@@ -11025,14 +10892,7 @@
                       <w:rFonts w:ascii="Cambria Math" w:eastAsiaTheme="minorEastAsia" w:hAnsi="Cambria Math" w:cs="Times New Roman"/>
                       <w:sz w:val="24"/>
                     </w:rPr>
-                    <m:t>i,j</m:t>
-                  </m:r>
-                  <m:r>
-                    <w:rPr>
-                      <w:rFonts w:ascii="Cambria Math" w:eastAsiaTheme="minorEastAsia" w:hAnsi="Cambria Math" w:cs="Times New Roman"/>
-                      <w:sz w:val="24"/>
-                    </w:rPr>
-                    <m:t>+1</m:t>
+                    <m:t>i,j+1</m:t>
                   </m:r>
                 </m:sub>
               </m:sSub>
@@ -11068,14 +10928,7 @@
                       <w:rFonts w:ascii="Cambria Math" w:eastAsiaTheme="minorEastAsia" w:hAnsi="Cambria Math" w:cs="Times New Roman"/>
                       <w:sz w:val="24"/>
                     </w:rPr>
-                    <m:t>i,j</m:t>
-                  </m:r>
-                  <m:r>
-                    <w:rPr>
-                      <w:rFonts w:ascii="Cambria Math" w:eastAsiaTheme="minorEastAsia" w:hAnsi="Cambria Math" w:cs="Times New Roman"/>
-                      <w:sz w:val="24"/>
-                    </w:rPr>
-                    <m:t>+2</m:t>
+                    <m:t>i,j+2</m:t>
                   </m:r>
                 </m:sub>
               </m:sSub>
@@ -11175,14 +11028,7 @@
                       <w:rFonts w:ascii="Cambria Math" w:eastAsiaTheme="minorEastAsia" w:hAnsi="Cambria Math" w:cs="Times New Roman"/>
                       <w:sz w:val="24"/>
                     </w:rPr>
-                    <m:t>y</m:t>
-                  </m:r>
-                  <m:r>
-                    <w:rPr>
-                      <w:rFonts w:ascii="Cambria Math" w:eastAsiaTheme="minorEastAsia" w:hAnsi="Cambria Math" w:cs="Times New Roman"/>
-                      <w:sz w:val="24"/>
-                    </w:rPr>
-                    <m:t>,i-2,j</m:t>
+                    <m:t>y,i-2,j</m:t>
                   </m:r>
                 </m:sub>
               </m:sSub>
@@ -11218,14 +11064,7 @@
                       <w:rFonts w:ascii="Cambria Math" w:eastAsiaTheme="minorEastAsia" w:hAnsi="Cambria Math" w:cs="Times New Roman"/>
                       <w:sz w:val="24"/>
                     </w:rPr>
-                    <m:t>y</m:t>
-                  </m:r>
-                  <m:r>
-                    <w:rPr>
-                      <w:rFonts w:ascii="Cambria Math" w:eastAsiaTheme="minorEastAsia" w:hAnsi="Cambria Math" w:cs="Times New Roman"/>
-                      <w:sz w:val="24"/>
-                    </w:rPr>
-                    <m:t>,i-1,j</m:t>
+                    <m:t>y,i-1,j</m:t>
                   </m:r>
                 </m:sub>
               </m:sSub>
@@ -11261,14 +11100,7 @@
                       <w:rFonts w:ascii="Cambria Math" w:eastAsiaTheme="minorEastAsia" w:hAnsi="Cambria Math" w:cs="Times New Roman"/>
                       <w:sz w:val="24"/>
                     </w:rPr>
-                    <m:t>y</m:t>
-                  </m:r>
-                  <m:r>
-                    <w:rPr>
-                      <w:rFonts w:ascii="Cambria Math" w:eastAsiaTheme="minorEastAsia" w:hAnsi="Cambria Math" w:cs="Times New Roman"/>
-                      <w:sz w:val="24"/>
-                    </w:rPr>
-                    <m:t>,i+1,j</m:t>
+                    <m:t>y,i+1,j</m:t>
                   </m:r>
                 </m:sub>
               </m:sSub>
@@ -11304,14 +11136,7 @@
                       <w:rFonts w:ascii="Cambria Math" w:eastAsiaTheme="minorEastAsia" w:hAnsi="Cambria Math" w:cs="Times New Roman"/>
                       <w:sz w:val="24"/>
                     </w:rPr>
-                    <m:t>y</m:t>
-                  </m:r>
-                  <m:r>
-                    <w:rPr>
-                      <w:rFonts w:ascii="Cambria Math" w:eastAsiaTheme="minorEastAsia" w:hAnsi="Cambria Math" w:cs="Times New Roman"/>
-                      <w:sz w:val="24"/>
-                    </w:rPr>
-                    <m:t>,i+2,j</m:t>
+                    <m:t>y,i+2,j</m:t>
                   </m:r>
                 </m:sub>
               </m:sSub>
@@ -11717,14 +11542,7 @@
                   <w:rFonts w:ascii="Cambria Math" w:eastAsiaTheme="minorEastAsia" w:hAnsi="Cambria Math" w:cs="Times New Roman"/>
                   <w:sz w:val="24"/>
                 </w:rPr>
-                <m:t>1</m:t>
-              </m:r>
-              <m:r>
-                <w:rPr>
-                  <w:rFonts w:ascii="Cambria Math" w:eastAsiaTheme="minorEastAsia" w:hAnsi="Cambria Math" w:cs="Times New Roman"/>
-                  <w:sz w:val="24"/>
-                </w:rPr>
-                <m:t>2∆x</m:t>
+                <m:t>12∆x</m:t>
               </m:r>
             </m:den>
           </m:f>
@@ -11764,21 +11582,7 @@
                       <w:rFonts w:ascii="Cambria Math" w:eastAsiaTheme="minorEastAsia" w:hAnsi="Cambria Math" w:cs="Times New Roman"/>
                       <w:sz w:val="24"/>
                     </w:rPr>
-                    <m:t>i</m:t>
-                  </m:r>
-                  <m:r>
-                    <w:rPr>
-                      <w:rFonts w:ascii="Cambria Math" w:eastAsiaTheme="minorEastAsia" w:hAnsi="Cambria Math" w:cs="Times New Roman"/>
-                      <w:sz w:val="24"/>
-                    </w:rPr>
-                    <m:t>-</m:t>
-                  </m:r>
-                  <m:r>
-                    <w:rPr>
-                      <w:rFonts w:ascii="Cambria Math" w:eastAsiaTheme="minorEastAsia" w:hAnsi="Cambria Math" w:cs="Times New Roman"/>
-                      <w:sz w:val="24"/>
-                    </w:rPr>
-                    <m:t>1,j</m:t>
+                    <m:t>i-1,j</m:t>
                   </m:r>
                 </m:sub>
               </m:sSub>
@@ -11886,21 +11690,7 @@
                       <w:rFonts w:ascii="Cambria Math" w:eastAsiaTheme="minorEastAsia" w:hAnsi="Cambria Math" w:cs="Times New Roman"/>
                       <w:sz w:val="24"/>
                     </w:rPr>
-                    <m:t>i</m:t>
-                  </m:r>
-                  <m:r>
-                    <w:rPr>
-                      <w:rFonts w:ascii="Cambria Math" w:eastAsiaTheme="minorEastAsia" w:hAnsi="Cambria Math" w:cs="Times New Roman"/>
-                      <w:sz w:val="24"/>
-                    </w:rPr>
-                    <m:t>+2</m:t>
-                  </m:r>
-                  <m:r>
-                    <w:rPr>
-                      <w:rFonts w:ascii="Cambria Math" w:eastAsiaTheme="minorEastAsia" w:hAnsi="Cambria Math" w:cs="Times New Roman"/>
-                      <w:sz w:val="24"/>
-                    </w:rPr>
-                    <m:t>,j</m:t>
+                    <m:t>i+2,j</m:t>
                   </m:r>
                 </m:sub>
               </m:sSub>
@@ -11960,14 +11750,7 @@
                   <w:rFonts w:ascii="Cambria Math" w:eastAsiaTheme="minorEastAsia" w:hAnsi="Cambria Math" w:cs="Times New Roman"/>
                   <w:sz w:val="24"/>
                 </w:rPr>
-                <m:t>1</m:t>
-              </m:r>
-              <m:r>
-                <w:rPr>
-                  <w:rFonts w:ascii="Cambria Math" w:eastAsiaTheme="minorEastAsia" w:hAnsi="Cambria Math" w:cs="Times New Roman"/>
-                  <w:sz w:val="24"/>
-                </w:rPr>
-                <m:t>2∆x</m:t>
+                <m:t>12∆x</m:t>
               </m:r>
             </m:den>
           </m:f>
@@ -12116,251 +11899,6 @@
                       <w:sz w:val="24"/>
                     </w:rPr>
                     <m:t>x,i+2,j</m:t>
-                  </m:r>
-                </m:sub>
-              </m:sSub>
-            </m:e>
-          </m:d>
-          <w:bookmarkStart w:id="1" w:name="_GoBack"/>
-          <w:bookmarkEnd w:id="1"/>
-          <m:r>
-            <w:rPr>
-              <w:rFonts w:ascii="Cambria Math" w:eastAsiaTheme="minorEastAsia" w:hAnsi="Cambria Math" w:cs="Times New Roman"/>
-              <w:sz w:val="24"/>
-            </w:rPr>
-            <m:t>-</m:t>
-          </m:r>
-          <m:f>
-            <m:fPr>
-              <m:ctrlPr>
-                <w:rPr>
-                  <w:rFonts w:ascii="Cambria Math" w:eastAsiaTheme="minorEastAsia" w:hAnsi="Cambria Math" w:cs="Times New Roman"/>
-                  <w:i/>
-                  <w:sz w:val="24"/>
-                </w:rPr>
-              </m:ctrlPr>
-            </m:fPr>
-            <m:num>
-              <m:sSub>
-                <m:sSubPr>
-                  <m:ctrlPr>
-                    <w:rPr>
-                      <w:rFonts w:ascii="Cambria Math" w:eastAsiaTheme="minorEastAsia" w:hAnsi="Cambria Math" w:cs="Times New Roman"/>
-                      <w:i/>
-                      <w:sz w:val="24"/>
-                    </w:rPr>
-                  </m:ctrlPr>
-                </m:sSubPr>
-                <m:e>
-                  <m:r>
-                    <w:rPr>
-                      <w:rFonts w:ascii="Cambria Math" w:eastAsiaTheme="minorEastAsia" w:hAnsi="Cambria Math" w:cs="Times New Roman"/>
-                      <w:sz w:val="24"/>
-                    </w:rPr>
-                    <m:t>V</m:t>
-                  </m:r>
-                </m:e>
-                <m:sub>
-                  <m:r>
-                    <w:rPr>
-                      <w:rFonts w:ascii="Cambria Math" w:eastAsiaTheme="minorEastAsia" w:hAnsi="Cambria Math" w:cs="Times New Roman"/>
-                      <w:sz w:val="24"/>
-                    </w:rPr>
-                    <m:t>y,i,j</m:t>
-                  </m:r>
-                </m:sub>
-              </m:sSub>
-            </m:num>
-            <m:den>
-              <m:r>
-                <w:rPr>
-                  <w:rFonts w:ascii="Cambria Math" w:eastAsiaTheme="minorEastAsia" w:hAnsi="Cambria Math" w:cs="Times New Roman"/>
-                  <w:sz w:val="24"/>
-                </w:rPr>
-                <m:t>1</m:t>
-              </m:r>
-              <m:r>
-                <w:rPr>
-                  <w:rFonts w:ascii="Cambria Math" w:eastAsiaTheme="minorEastAsia" w:hAnsi="Cambria Math" w:cs="Times New Roman"/>
-                  <w:sz w:val="24"/>
-                </w:rPr>
-                <m:t>2∆y</m:t>
-              </m:r>
-            </m:den>
-          </m:f>
-          <m:d>
-            <m:dPr>
-              <m:ctrlPr>
-                <w:rPr>
-                  <w:rFonts w:ascii="Cambria Math" w:eastAsiaTheme="minorEastAsia" w:hAnsi="Cambria Math" w:cs="Times New Roman"/>
-                  <w:i/>
-                  <w:sz w:val="24"/>
-                </w:rPr>
-              </m:ctrlPr>
-            </m:dPr>
-            <m:e>
-              <m:sSub>
-                <m:sSubPr>
-                  <m:ctrlPr>
-                    <w:rPr>
-                      <w:rFonts w:ascii="Cambria Math" w:eastAsiaTheme="minorEastAsia" w:hAnsi="Cambria Math" w:cs="Times New Roman"/>
-                      <w:i/>
-                      <w:sz w:val="24"/>
-                    </w:rPr>
-                  </m:ctrlPr>
-                </m:sSubPr>
-                <m:e>
-                  <m:r>
-                    <w:rPr>
-                      <w:rFonts w:ascii="Cambria Math" w:eastAsiaTheme="minorEastAsia" w:hAnsi="Cambria Math" w:cs="Times New Roman"/>
-                      <w:sz w:val="24"/>
-                    </w:rPr>
-                    <m:t>h</m:t>
-                  </m:r>
-                </m:e>
-                <m:sub>
-                  <m:r>
-                    <w:rPr>
-                      <w:rFonts w:ascii="Cambria Math" w:eastAsiaTheme="minorEastAsia" w:hAnsi="Cambria Math" w:cs="Times New Roman"/>
-                      <w:sz w:val="24"/>
-                    </w:rPr>
-                    <m:t>i,j</m:t>
-                  </m:r>
-                  <m:r>
-                    <w:rPr>
-                      <w:rFonts w:ascii="Cambria Math" w:eastAsiaTheme="minorEastAsia" w:hAnsi="Cambria Math" w:cs="Times New Roman"/>
-                      <w:sz w:val="24"/>
-                    </w:rPr>
-                    <m:t>-2</m:t>
-                  </m:r>
-                </m:sub>
-              </m:sSub>
-              <m:r>
-                <w:rPr>
-                  <w:rFonts w:ascii="Cambria Math" w:eastAsiaTheme="minorEastAsia" w:hAnsi="Cambria Math" w:cs="Times New Roman"/>
-                  <w:sz w:val="24"/>
-                </w:rPr>
-                <m:t>-8</m:t>
-              </m:r>
-              <m:sSub>
-                <m:sSubPr>
-                  <m:ctrlPr>
-                    <w:rPr>
-                      <w:rFonts w:ascii="Cambria Math" w:eastAsiaTheme="minorEastAsia" w:hAnsi="Cambria Math" w:cs="Times New Roman"/>
-                      <w:i/>
-                      <w:sz w:val="24"/>
-                    </w:rPr>
-                  </m:ctrlPr>
-                </m:sSubPr>
-                <m:e>
-                  <m:r>
-                    <w:rPr>
-                      <w:rFonts w:ascii="Cambria Math" w:eastAsiaTheme="minorEastAsia" w:hAnsi="Cambria Math" w:cs="Times New Roman"/>
-                      <w:sz w:val="24"/>
-                    </w:rPr>
-                    <m:t>h</m:t>
-                  </m:r>
-                </m:e>
-                <m:sub>
-                  <m:r>
-                    <w:rPr>
-                      <w:rFonts w:ascii="Cambria Math" w:eastAsiaTheme="minorEastAsia" w:hAnsi="Cambria Math" w:cs="Times New Roman"/>
-                      <w:sz w:val="24"/>
-                    </w:rPr>
-                    <m:t>i,j</m:t>
-                  </m:r>
-                  <m:r>
-                    <w:rPr>
-                      <w:rFonts w:ascii="Cambria Math" w:eastAsiaTheme="minorEastAsia" w:hAnsi="Cambria Math" w:cs="Times New Roman"/>
-                      <w:sz w:val="24"/>
-                    </w:rPr>
-                    <m:t>-1</m:t>
-                  </m:r>
-                </m:sub>
-              </m:sSub>
-              <m:r>
-                <w:rPr>
-                  <w:rFonts w:ascii="Cambria Math" w:eastAsiaTheme="minorEastAsia" w:hAnsi="Cambria Math" w:cs="Times New Roman"/>
-                  <w:sz w:val="24"/>
-                </w:rPr>
-                <m:t>+8</m:t>
-              </m:r>
-              <m:sSub>
-                <m:sSubPr>
-                  <m:ctrlPr>
-                    <w:rPr>
-                      <w:rFonts w:ascii="Cambria Math" w:eastAsiaTheme="minorEastAsia" w:hAnsi="Cambria Math" w:cs="Times New Roman"/>
-                      <w:i/>
-                      <w:sz w:val="24"/>
-                    </w:rPr>
-                  </m:ctrlPr>
-                </m:sSubPr>
-                <m:e>
-                  <m:r>
-                    <w:rPr>
-                      <w:rFonts w:ascii="Cambria Math" w:eastAsiaTheme="minorEastAsia" w:hAnsi="Cambria Math" w:cs="Times New Roman"/>
-                      <w:sz w:val="24"/>
-                    </w:rPr>
-                    <m:t>h</m:t>
-                  </m:r>
-                </m:e>
-                <m:sub>
-                  <m:r>
-                    <w:rPr>
-                      <w:rFonts w:ascii="Cambria Math" w:eastAsiaTheme="minorEastAsia" w:hAnsi="Cambria Math" w:cs="Times New Roman"/>
-                      <w:sz w:val="24"/>
-                    </w:rPr>
-                    <m:t>i,j</m:t>
-                  </m:r>
-                  <m:r>
-                    <w:rPr>
-                      <w:rFonts w:ascii="Cambria Math" w:eastAsiaTheme="minorEastAsia" w:hAnsi="Cambria Math" w:cs="Times New Roman"/>
-                      <w:sz w:val="24"/>
-                    </w:rPr>
-                    <m:t>+1</m:t>
-                  </m:r>
-                </m:sub>
-              </m:sSub>
-              <m:r>
-                <w:rPr>
-                  <w:rFonts w:ascii="Cambria Math" w:eastAsiaTheme="minorEastAsia" w:hAnsi="Cambria Math" w:cs="Times New Roman"/>
-                  <w:sz w:val="24"/>
-                </w:rPr>
-                <m:t>-</m:t>
-              </m:r>
-              <m:sSub>
-                <m:sSubPr>
-                  <m:ctrlPr>
-                    <w:rPr>
-                      <w:rFonts w:ascii="Cambria Math" w:eastAsiaTheme="minorEastAsia" w:hAnsi="Cambria Math" w:cs="Times New Roman"/>
-                      <w:i/>
-                      <w:sz w:val="24"/>
-                    </w:rPr>
-                  </m:ctrlPr>
-                </m:sSubPr>
-                <m:e>
-                  <m:r>
-                    <w:rPr>
-                      <w:rFonts w:ascii="Cambria Math" w:eastAsiaTheme="minorEastAsia" w:hAnsi="Cambria Math" w:cs="Times New Roman"/>
-                      <w:sz w:val="24"/>
-                    </w:rPr>
-                    <m:t>h</m:t>
-                  </m:r>
-                </m:e>
-                <m:sub>
-                  <m:r>
-                    <w:rPr>
-                      <w:rFonts w:ascii="Cambria Math" w:eastAsiaTheme="minorEastAsia" w:hAnsi="Cambria Math" w:cs="Times New Roman"/>
-                      <w:sz w:val="24"/>
-                    </w:rPr>
-                    <m:t>i,j</m:t>
-                  </m:r>
-                  <m:r>
-                    <w:rPr>
-                      <w:rFonts w:ascii="Cambria Math" w:eastAsiaTheme="minorEastAsia" w:hAnsi="Cambria Math" w:cs="Times New Roman"/>
-                      <w:sz w:val="24"/>
-                    </w:rPr>
-                    <m:t>+2</m:t>
                   </m:r>
                 </m:sub>
               </m:sSub>
@@ -12400,7 +11938,7 @@
                       <w:rFonts w:ascii="Cambria Math" w:eastAsiaTheme="minorEastAsia" w:hAnsi="Cambria Math" w:cs="Times New Roman"/>
                       <w:sz w:val="24"/>
                     </w:rPr>
-                    <m:t>h</m:t>
+                    <m:t>V</m:t>
                   </m:r>
                 </m:e>
                 <m:sub>
@@ -12409,7 +11947,7 @@
                       <w:rFonts w:ascii="Cambria Math" w:eastAsiaTheme="minorEastAsia" w:hAnsi="Cambria Math" w:cs="Times New Roman"/>
                       <w:sz w:val="24"/>
                     </w:rPr>
-                    <m:t>i,j</m:t>
+                    <m:t>y,i,j</m:t>
                   </m:r>
                 </m:sub>
               </m:sSub>
@@ -12420,14 +11958,215 @@
                   <w:rFonts w:ascii="Cambria Math" w:eastAsiaTheme="minorEastAsia" w:hAnsi="Cambria Math" w:cs="Times New Roman"/>
                   <w:sz w:val="24"/>
                 </w:rPr>
-                <m:t>1</m:t>
+                <m:t>12∆y</m:t>
               </m:r>
+            </m:den>
+          </m:f>
+          <m:d>
+            <m:dPr>
+              <m:ctrlPr>
+                <w:rPr>
+                  <w:rFonts w:ascii="Cambria Math" w:eastAsiaTheme="minorEastAsia" w:hAnsi="Cambria Math" w:cs="Times New Roman"/>
+                  <w:i/>
+                  <w:sz w:val="24"/>
+                </w:rPr>
+              </m:ctrlPr>
+            </m:dPr>
+            <m:e>
+              <m:sSub>
+                <m:sSubPr>
+                  <m:ctrlPr>
+                    <w:rPr>
+                      <w:rFonts w:ascii="Cambria Math" w:eastAsiaTheme="minorEastAsia" w:hAnsi="Cambria Math" w:cs="Times New Roman"/>
+                      <w:i/>
+                      <w:sz w:val="24"/>
+                    </w:rPr>
+                  </m:ctrlPr>
+                </m:sSubPr>
+                <m:e>
+                  <m:r>
+                    <w:rPr>
+                      <w:rFonts w:ascii="Cambria Math" w:eastAsiaTheme="minorEastAsia" w:hAnsi="Cambria Math" w:cs="Times New Roman"/>
+                      <w:sz w:val="24"/>
+                    </w:rPr>
+                    <m:t>h</m:t>
+                  </m:r>
+                </m:e>
+                <m:sub>
+                  <m:r>
+                    <w:rPr>
+                      <w:rFonts w:ascii="Cambria Math" w:eastAsiaTheme="minorEastAsia" w:hAnsi="Cambria Math" w:cs="Times New Roman"/>
+                      <w:sz w:val="24"/>
+                    </w:rPr>
+                    <m:t>i,j-2</m:t>
+                  </m:r>
+                </m:sub>
+              </m:sSub>
               <m:r>
                 <w:rPr>
                   <w:rFonts w:ascii="Cambria Math" w:eastAsiaTheme="minorEastAsia" w:hAnsi="Cambria Math" w:cs="Times New Roman"/>
                   <w:sz w:val="24"/>
                 </w:rPr>
-                <m:t>2∆y</m:t>
+                <m:t>-8</m:t>
+              </m:r>
+              <m:sSub>
+                <m:sSubPr>
+                  <m:ctrlPr>
+                    <w:rPr>
+                      <w:rFonts w:ascii="Cambria Math" w:eastAsiaTheme="minorEastAsia" w:hAnsi="Cambria Math" w:cs="Times New Roman"/>
+                      <w:i/>
+                      <w:sz w:val="24"/>
+                    </w:rPr>
+                  </m:ctrlPr>
+                </m:sSubPr>
+                <m:e>
+                  <m:r>
+                    <w:rPr>
+                      <w:rFonts w:ascii="Cambria Math" w:eastAsiaTheme="minorEastAsia" w:hAnsi="Cambria Math" w:cs="Times New Roman"/>
+                      <w:sz w:val="24"/>
+                    </w:rPr>
+                    <m:t>h</m:t>
+                  </m:r>
+                </m:e>
+                <m:sub>
+                  <m:r>
+                    <w:rPr>
+                      <w:rFonts w:ascii="Cambria Math" w:eastAsiaTheme="minorEastAsia" w:hAnsi="Cambria Math" w:cs="Times New Roman"/>
+                      <w:sz w:val="24"/>
+                    </w:rPr>
+                    <m:t>i,j-1</m:t>
+                  </m:r>
+                </m:sub>
+              </m:sSub>
+              <m:r>
+                <w:rPr>
+                  <w:rFonts w:ascii="Cambria Math" w:eastAsiaTheme="minorEastAsia" w:hAnsi="Cambria Math" w:cs="Times New Roman"/>
+                  <w:sz w:val="24"/>
+                </w:rPr>
+                <m:t>+8</m:t>
+              </m:r>
+              <m:sSub>
+                <m:sSubPr>
+                  <m:ctrlPr>
+                    <w:rPr>
+                      <w:rFonts w:ascii="Cambria Math" w:eastAsiaTheme="minorEastAsia" w:hAnsi="Cambria Math" w:cs="Times New Roman"/>
+                      <w:i/>
+                      <w:sz w:val="24"/>
+                    </w:rPr>
+                  </m:ctrlPr>
+                </m:sSubPr>
+                <m:e>
+                  <m:r>
+                    <w:rPr>
+                      <w:rFonts w:ascii="Cambria Math" w:eastAsiaTheme="minorEastAsia" w:hAnsi="Cambria Math" w:cs="Times New Roman"/>
+                      <w:sz w:val="24"/>
+                    </w:rPr>
+                    <m:t>h</m:t>
+                  </m:r>
+                </m:e>
+                <m:sub>
+                  <m:r>
+                    <w:rPr>
+                      <w:rFonts w:ascii="Cambria Math" w:eastAsiaTheme="minorEastAsia" w:hAnsi="Cambria Math" w:cs="Times New Roman"/>
+                      <w:sz w:val="24"/>
+                    </w:rPr>
+                    <m:t>i,j+1</m:t>
+                  </m:r>
+                </m:sub>
+              </m:sSub>
+              <m:r>
+                <w:rPr>
+                  <w:rFonts w:ascii="Cambria Math" w:eastAsiaTheme="minorEastAsia" w:hAnsi="Cambria Math" w:cs="Times New Roman"/>
+                  <w:sz w:val="24"/>
+                </w:rPr>
+                <m:t>-</m:t>
+              </m:r>
+              <m:sSub>
+                <m:sSubPr>
+                  <m:ctrlPr>
+                    <w:rPr>
+                      <w:rFonts w:ascii="Cambria Math" w:eastAsiaTheme="minorEastAsia" w:hAnsi="Cambria Math" w:cs="Times New Roman"/>
+                      <w:i/>
+                      <w:sz w:val="24"/>
+                    </w:rPr>
+                  </m:ctrlPr>
+                </m:sSubPr>
+                <m:e>
+                  <m:r>
+                    <w:rPr>
+                      <w:rFonts w:ascii="Cambria Math" w:eastAsiaTheme="minorEastAsia" w:hAnsi="Cambria Math" w:cs="Times New Roman"/>
+                      <w:sz w:val="24"/>
+                    </w:rPr>
+                    <m:t>h</m:t>
+                  </m:r>
+                </m:e>
+                <m:sub>
+                  <m:r>
+                    <w:rPr>
+                      <w:rFonts w:ascii="Cambria Math" w:eastAsiaTheme="minorEastAsia" w:hAnsi="Cambria Math" w:cs="Times New Roman"/>
+                      <w:sz w:val="24"/>
+                    </w:rPr>
+                    <m:t>i,j+2</m:t>
+                  </m:r>
+                </m:sub>
+              </m:sSub>
+            </m:e>
+          </m:d>
+          <m:r>
+            <w:rPr>
+              <w:rFonts w:ascii="Cambria Math" w:eastAsiaTheme="minorEastAsia" w:hAnsi="Cambria Math" w:cs="Times New Roman"/>
+              <w:sz w:val="24"/>
+            </w:rPr>
+            <m:t>-</m:t>
+          </m:r>
+          <m:f>
+            <m:fPr>
+              <m:ctrlPr>
+                <w:rPr>
+                  <w:rFonts w:ascii="Cambria Math" w:eastAsiaTheme="minorEastAsia" w:hAnsi="Cambria Math" w:cs="Times New Roman"/>
+                  <w:i/>
+                  <w:sz w:val="24"/>
+                </w:rPr>
+              </m:ctrlPr>
+            </m:fPr>
+            <m:num>
+              <m:sSub>
+                <m:sSubPr>
+                  <m:ctrlPr>
+                    <w:rPr>
+                      <w:rFonts w:ascii="Cambria Math" w:eastAsiaTheme="minorEastAsia" w:hAnsi="Cambria Math" w:cs="Times New Roman"/>
+                      <w:i/>
+                      <w:sz w:val="24"/>
+                    </w:rPr>
+                  </m:ctrlPr>
+                </m:sSubPr>
+                <m:e>
+                  <m:r>
+                    <w:rPr>
+                      <w:rFonts w:ascii="Cambria Math" w:eastAsiaTheme="minorEastAsia" w:hAnsi="Cambria Math" w:cs="Times New Roman"/>
+                      <w:sz w:val="24"/>
+                    </w:rPr>
+                    <m:t>h</m:t>
+                  </m:r>
+                </m:e>
+                <m:sub>
+                  <m:r>
+                    <w:rPr>
+                      <w:rFonts w:ascii="Cambria Math" w:eastAsiaTheme="minorEastAsia" w:hAnsi="Cambria Math" w:cs="Times New Roman"/>
+                      <w:sz w:val="24"/>
+                    </w:rPr>
+                    <m:t>i,j</m:t>
+                  </m:r>
+                </m:sub>
+              </m:sSub>
+            </m:num>
+            <m:den>
+              <m:r>
+                <w:rPr>
+                  <w:rFonts w:ascii="Cambria Math" w:eastAsiaTheme="minorEastAsia" w:hAnsi="Cambria Math" w:cs="Times New Roman"/>
+                  <w:sz w:val="24"/>
+                </w:rPr>
+                <m:t>12∆y</m:t>
               </m:r>
             </m:den>
           </m:f>
@@ -12592,8 +12331,80 @@
         </w:rPr>
       </w:pPr>
     </w:p>
+    <w:p>
+      <w:pPr>
+        <w:rPr>
+          <w:rFonts w:ascii="Times New Roman" w:eastAsiaTheme="minorEastAsia" w:hAnsi="Times New Roman" w:cs="Times New Roman"/>
+          <w:sz w:val="24"/>
+        </w:rPr>
+      </w:pPr>
+    </w:p>
+    <w:p>
+      <w:pPr>
+        <w:rPr>
+          <w:noProof/>
+        </w:rPr>
+      </w:pPr>
+    </w:p>
+    <w:p>
+      <w:pPr>
+        <w:rPr>
+          <w:rFonts w:ascii="Times New Roman" w:eastAsiaTheme="minorEastAsia" w:hAnsi="Times New Roman" w:cs="Times New Roman"/>
+          <w:sz w:val="24"/>
+        </w:rPr>
+      </w:pPr>
+      <w:r>
+        <w:rPr>
+          <w:noProof/>
+        </w:rPr>
+        <w:drawing>
+          <wp:inline distT="0" distB="0" distL="0" distR="0" wp14:anchorId="01868824" wp14:editId="04FC62B7">
+            <wp:extent cx="5587603" cy="723900"/>
+            <wp:effectExtent l="0" t="0" r="0" b="0"/>
+            <wp:docPr id="7" name="Imagen 7"/>
+            <wp:cNvGraphicFramePr>
+              <a:graphicFrameLocks xmlns:a="http://schemas.openxmlformats.org/drawingml/2006/main" noChangeAspect="1"/>
+            </wp:cNvGraphicFramePr>
+            <a:graphic xmlns:a="http://schemas.openxmlformats.org/drawingml/2006/main">
+              <a:graphicData uri="http://schemas.openxmlformats.org/drawingml/2006/picture">
+                <pic:pic xmlns:pic="http://schemas.openxmlformats.org/drawingml/2006/picture">
+                  <pic:nvPicPr>
+                    <pic:cNvPr id="1" name=""/>
+                    <pic:cNvPicPr/>
+                  </pic:nvPicPr>
+                  <pic:blipFill rotWithShape="1">
+                    <a:blip r:embed="rId11"/>
+                    <a:srcRect l="28205" t="56442" r="32212" b="34436"/>
+                    <a:stretch/>
+                  </pic:blipFill>
+                  <pic:spPr bwMode="auto">
+                    <a:xfrm>
+                      <a:off x="0" y="0"/>
+                      <a:ext cx="5589421" cy="724136"/>
+                    </a:xfrm>
+                    <a:prstGeom prst="rect">
+                      <a:avLst/>
+                    </a:prstGeom>
+                    <a:ln>
+                      <a:noFill/>
+                    </a:ln>
+                    <a:extLst>
+                      <a:ext uri="{53640926-AAD7-44D8-BBD7-CCE9431645EC}">
+                        <a14:shadowObscured xmlns:a14="http://schemas.microsoft.com/office/drawing/2010/main"/>
+                      </a:ext>
+                    </a:extLst>
+                  </pic:spPr>
+                </pic:pic>
+              </a:graphicData>
+            </a:graphic>
+          </wp:inline>
+        </w:drawing>
+      </w:r>
+      <w:bookmarkStart w:id="1" w:name="_GoBack"/>
+      <w:bookmarkEnd w:id="1"/>
+    </w:p>
     <w:sectPr>
-      <w:footerReference w:type="default" r:id="rId11"/>
+      <w:footerReference w:type="default" r:id="rId12"/>
       <w:pgSz w:w="12240" w:h="15840"/>
       <w:pgMar w:top="1440" w:right="1440" w:bottom="1440" w:left="1440" w:header="720" w:footer="720" w:gutter="0"/>
       <w:cols w:space="720"/>
@@ -13769,7 +13580,7 @@
                     <w:sz w:val="24"/>
                     <w:szCs w:val="24"/>
                   </w:rPr>
-                  <w:t>5</w:t>
+                  <w:t>4</w:t>
                 </w:r>
                 <w:r>
                   <w:rPr>
@@ -14946,7 +14757,7 @@
 </file>
 
 <file path=customXml/itemProps1.xml><?xml version="1.0" encoding="utf-8"?>
-<ds:datastoreItem xmlns:ds="http://schemas.openxmlformats.org/officeDocument/2006/customXml" ds:itemID="{D1D5D62F-168A-4AF1-81E1-C147AAA73371}">
+<ds:datastoreItem xmlns:ds="http://schemas.openxmlformats.org/officeDocument/2006/customXml" ds:itemID="{291643A2-386A-4A76-88B4-38DAB227BD88}">
   <ds:schemaRefs>
     <ds:schemaRef ds:uri="http://schemas.openxmlformats.org/officeDocument/2006/bibliography"/>
   </ds:schemaRefs>

</xml_diff>